<commit_message>
added to milestone 3
</commit_message>
<xml_diff>
--- a/MileStone3.docx
+++ b/MileStone3.docx
@@ -3966,17 +3966,53 @@
       </w:pPr>
       <w:ins w:id="181" w:author="Prabhvir Saran" w:date="2017-02-14T18:02:00Z">
         <w:r>
-          <w:t xml:space="preserve">All the content in the header and </w:t>
+          <w:t>Al</w:t>
+        </w:r>
+        <w:r>
+          <w:t xml:space="preserve">l the content in the header will have the </w:t>
         </w:r>
       </w:ins>
-      <w:ins w:id="182" w:author="Prabhvir Saran" w:date="2017-02-14T18:03:00Z">
-        <w:r>
-          <w:t xml:space="preserve">footer will have the font …. And all the content in the body will have the font </w:t>
+      <w:proofErr w:type="spellStart"/>
+      <w:ins w:id="182" w:author="Prabhvir Saran" w:date="2017-02-15T15:03:00Z">
+        <w:r>
+          <w:t>Cinzel</w:t>
+        </w:r>
+        <w:proofErr w:type="spellEnd"/>
+        <w:r>
+          <w:t xml:space="preserve"> a</w:t>
         </w:r>
       </w:ins>
-      <w:ins w:id="183" w:author="Prabhvir Saran" w:date="2017-02-14T18:04:00Z">
-        <w:r>
-          <w:t>….</w:t>
+      <w:ins w:id="183" w:author="Prabhvir Saran" w:date="2017-02-14T18:03:00Z">
+        <w:r>
+          <w:t>nd all the content in the body</w:t>
+        </w:r>
+      </w:ins>
+      <w:ins w:id="184" w:author="Prabhvir Saran" w:date="2017-02-15T15:03:00Z">
+        <w:r>
+          <w:t xml:space="preserve"> and footer</w:t>
+        </w:r>
+      </w:ins>
+      <w:ins w:id="185" w:author="Prabhvir Saran" w:date="2017-02-14T18:03:00Z">
+        <w:r>
+          <w:t xml:space="preserve"> will have the font </w:t>
+        </w:r>
+        <w:proofErr w:type="spellStart"/>
+        <w:r>
+          <w:t>Titillium</w:t>
+        </w:r>
+        <w:proofErr w:type="spellEnd"/>
+        <w:r>
+          <w:t xml:space="preserve"> web. </w:t>
+        </w:r>
+      </w:ins>
+      <w:ins w:id="186" w:author="Prabhvir Saran" w:date="2017-02-15T15:04:00Z">
+        <w:r>
+          <w:t>Both</w:t>
+        </w:r>
+      </w:ins>
+      <w:ins w:id="187" w:author="Prabhvir Saran" w:date="2017-02-14T18:03:00Z">
+        <w:r>
+          <w:t xml:space="preserve"> fonts are linked from google fonts. </w:t>
         </w:r>
       </w:ins>
     </w:p>
@@ -3988,27 +4024,32 @@
           <w:numId w:val="14"/>
         </w:numPr>
         <w:rPr>
-          <w:ins w:id="184" w:author="Prabhvir Saran" w:date="2017-02-14T18:06:00Z"/>
-        </w:rPr>
-        <w:pPrChange w:id="185" w:author="Prabhvir Saran" w:date="2017-02-14T18:02:00Z">
+          <w:ins w:id="188" w:author="Prabhvir Saran" w:date="2017-02-14T18:06:00Z"/>
+        </w:rPr>
+        <w:pPrChange w:id="189" w:author="Prabhvir Saran" w:date="2017-02-14T18:02:00Z">
           <w:pPr>
             <w:pStyle w:val="Heading1"/>
           </w:pPr>
         </w:pPrChange>
       </w:pPr>
-      <w:ins w:id="186" w:author="Prabhvir Saran" w:date="2017-02-14T18:04:00Z">
+      <w:ins w:id="190" w:author="Prabhvir Saran" w:date="2017-02-14T18:04:00Z">
         <w:r>
           <w:t xml:space="preserve">The main navigation bar is </w:t>
         </w:r>
       </w:ins>
-      <w:ins w:id="187" w:author="Prabhvir Saran" w:date="2017-02-14T18:05:00Z">
+      <w:ins w:id="191" w:author="Prabhvir Saran" w:date="2017-02-14T18:05:00Z">
         <w:r>
           <w:t xml:space="preserve">configured with </w:t>
         </w:r>
       </w:ins>
-      <w:ins w:id="188" w:author="Prabhvir Saran" w:date="2017-02-14T18:06:00Z">
+      <w:ins w:id="192" w:author="Prabhvir Saran" w:date="2017-02-14T18:06:00Z">
         <w:r>
           <w:t>an unordered list</w:t>
+        </w:r>
+      </w:ins>
+      <w:ins w:id="193" w:author="Prabhvir Saran" w:date="2017-02-15T15:04:00Z">
+        <w:r>
+          <w:t>.</w:t>
         </w:r>
       </w:ins>
     </w:p>
@@ -4020,15 +4061,15 @@
           <w:numId w:val="14"/>
         </w:numPr>
         <w:rPr>
-          <w:ins w:id="189" w:author="Prabhvir Saran" w:date="2017-02-14T18:11:00Z"/>
-        </w:rPr>
-        <w:pPrChange w:id="190" w:author="Prabhvir Saran" w:date="2017-02-14T18:02:00Z">
+          <w:ins w:id="194" w:author="Prabhvir Saran" w:date="2017-02-14T18:11:00Z"/>
+        </w:rPr>
+        <w:pPrChange w:id="195" w:author="Prabhvir Saran" w:date="2017-02-14T18:02:00Z">
           <w:pPr>
             <w:pStyle w:val="Heading1"/>
           </w:pPr>
         </w:pPrChange>
       </w:pPr>
-      <w:ins w:id="191" w:author="Prabhvir Saran" w:date="2017-02-14T23:21:00Z">
+      <w:ins w:id="196" w:author="Prabhvir Saran" w:date="2017-02-14T23:21:00Z">
         <w:r>
           <w:t xml:space="preserve">A table is used the content on the About Us page. </w:t>
         </w:r>
@@ -4042,244 +4083,419 @@
           <w:numId w:val="14"/>
         </w:numPr>
         <w:rPr>
-          <w:ins w:id="192" w:author="Prabhvir Saran" w:date="2017-02-14T18:16:00Z"/>
-        </w:rPr>
-        <w:pPrChange w:id="193" w:author="Prabhvir Saran" w:date="2017-02-14T18:02:00Z">
+          <w:ins w:id="197" w:author="Prabhvir Saran" w:date="2017-02-14T18:23:00Z"/>
+        </w:rPr>
+        <w:pPrChange w:id="198" w:author="Prabhvir Saran" w:date="2017-02-15T15:19:00Z">
           <w:pPr>
             <w:pStyle w:val="Heading1"/>
           </w:pPr>
         </w:pPrChange>
       </w:pPr>
-      <w:ins w:id="194" w:author="Prabhvir Saran" w:date="2017-02-14T18:15:00Z">
+      <w:ins w:id="199" w:author="Prabhvir Saran" w:date="2017-02-14T18:15:00Z">
         <w:r>
           <w:t>The L</w:t>
         </w:r>
         <w:r>
-          <w:t xml:space="preserve">ogin/signup page forms are using the action attribute to push the data to the website provided. </w:t>
+          <w:t>ogin/signup page forms are using the action attribute to push th</w:t>
+        </w:r>
+        <w:r>
+          <w:t>e data to the website provided.</w:t>
         </w:r>
       </w:ins>
     </w:p>
     <w:p>
       <w:pPr>
-        <w:pStyle w:val="ListParagraph"/>
-        <w:rPr>
-          <w:ins w:id="195" w:author="Prabhvir Saran" w:date="2017-02-14T18:23:00Z"/>
-        </w:rPr>
-        <w:pPrChange w:id="196" w:author="Prabhvir Saran" w:date="2017-02-14T18:16:00Z">
+        <w:pStyle w:val="Heading2"/>
+        <w:rPr>
+          <w:ins w:id="200" w:author="Prabhvir Saran" w:date="2017-02-14T18:16:00Z"/>
+          <w:rFonts w:asciiTheme="minorHAnsi" w:eastAsiaTheme="minorHAnsi" w:hAnsiTheme="minorHAnsi" w:cstheme="minorBidi"/>
+          <w:color w:val="auto"/>
+          <w:sz w:val="22"/>
+          <w:szCs w:val="22"/>
+          <w:rPrChange w:id="201" w:author="Prabhvir Saran" w:date="2017-02-14T23:27:00Z">
+            <w:rPr>
+              <w:ins w:id="202" w:author="Prabhvir Saran" w:date="2017-02-14T18:16:00Z"/>
+            </w:rPr>
+          </w:rPrChange>
+        </w:rPr>
+        <w:pPrChange w:id="203" w:author="Prabhvir Saran" w:date="2017-02-15T15:19:00Z">
           <w:pPr>
             <w:pStyle w:val="Heading1"/>
           </w:pPr>
         </w:pPrChange>
       </w:pPr>
-    </w:p>
-    <w:p>
-      <w:pPr>
-        <w:pStyle w:val="ListParagraph"/>
-        <w:rPr>
-          <w:ins w:id="197" w:author="Prabhvir Saran" w:date="2017-02-14T18:23:00Z"/>
-        </w:rPr>
-        <w:pPrChange w:id="198" w:author="Prabhvir Saran" w:date="2017-02-14T18:16:00Z">
+      <w:ins w:id="204" w:author="Prabhvir Saran" w:date="2017-02-14T23:22:00Z">
+        <w:r>
+          <w:rPr>
+            <w:rPrChange w:id="205" w:author="Prabhvir Saran" w:date="2017-02-14T23:27:00Z">
+              <w:rPr/>
+            </w:rPrChange>
+          </w:rPr>
+          <w:t>Additional work/Issues/Changes</w:t>
+        </w:r>
+      </w:ins>
+    </w:p>
+    <w:p>
+      <w:pPr>
+        <w:rPr>
+          <w:ins w:id="206" w:author="Prabhvir Saran" w:date="2017-02-14T18:23:00Z"/>
+        </w:rPr>
+        <w:pPrChange w:id="207" w:author="Prabhvir Saran" w:date="2017-02-14T18:16:00Z">
           <w:pPr>
             <w:pStyle w:val="Heading1"/>
           </w:pPr>
         </w:pPrChange>
       </w:pPr>
-    </w:p>
-    <w:p>
-      <w:pPr>
-        <w:pStyle w:val="ListParagraph"/>
-        <w:rPr>
-          <w:ins w:id="199" w:author="Prabhvir Saran" w:date="2017-02-14T18:23:00Z"/>
-        </w:rPr>
-        <w:pPrChange w:id="200" w:author="Prabhvir Saran" w:date="2017-02-14T18:16:00Z">
+      <w:ins w:id="208" w:author="Prabhvir Saran" w:date="2017-02-15T15:10:00Z">
+        <w:r>
+          <w:t xml:space="preserve">The only </w:t>
+        </w:r>
+      </w:ins>
+      <w:ins w:id="209" w:author="Prabhvir Saran" w:date="2017-02-15T15:11:00Z">
+        <w:r>
+          <w:t>additional</w:t>
+        </w:r>
+      </w:ins>
+      <w:ins w:id="210" w:author="Prabhvir Saran" w:date="2017-02-15T15:10:00Z">
+        <w:r>
+          <w:t xml:space="preserve"> work was that the Styles page uses </w:t>
+        </w:r>
+      </w:ins>
+      <w:ins w:id="211" w:author="Prabhvir Saran" w:date="2017-02-15T15:11:00Z">
+        <w:r>
+          <w:t>JavaScript</w:t>
+        </w:r>
+      </w:ins>
+      <w:ins w:id="212" w:author="Prabhvir Saran" w:date="2017-02-15T15:10:00Z">
+        <w:r>
+          <w:t xml:space="preserve"> to </w:t>
+        </w:r>
+        <w:r>
+          <w:t xml:space="preserve">change the content of the page. We did </w:t>
+        </w:r>
+      </w:ins>
+      <w:ins w:id="213" w:author="Prabhvir Saran" w:date="2017-02-15T15:17:00Z">
+        <w:r>
+          <w:t>encounter</w:t>
+        </w:r>
+      </w:ins>
+      <w:ins w:id="214" w:author="Prabhvir Saran" w:date="2017-02-15T15:10:00Z">
+        <w:r>
+          <w:t xml:space="preserve"> a major issue. Since we were all working on </w:t>
+        </w:r>
+      </w:ins>
+      <w:ins w:id="215" w:author="Prabhvir Saran" w:date="2017-02-15T15:15:00Z">
+        <w:r>
+          <w:t>the</w:t>
+        </w:r>
+      </w:ins>
+      <w:ins w:id="216" w:author="Prabhvir Saran" w:date="2017-02-15T15:10:00Z">
+        <w:r>
+          <w:t xml:space="preserve"> </w:t>
+        </w:r>
+      </w:ins>
+      <w:ins w:id="217" w:author="Prabhvir Saran" w:date="2017-02-15T15:15:00Z">
+        <w:r>
+          <w:t xml:space="preserve">same CSS file, while merging it using </w:t>
+        </w:r>
+        <w:proofErr w:type="spellStart"/>
+        <w:r>
+          <w:t>Git</w:t>
+        </w:r>
+        <w:proofErr w:type="spellEnd"/>
+        <w:r>
+          <w:t xml:space="preserve">, it screwed up the code and we had to keep going back to fix it. </w:t>
+        </w:r>
+      </w:ins>
+      <w:ins w:id="218" w:author="Prabhvir Saran" w:date="2017-02-14T18:18:00Z">
+        <w:r>
+          <w:t>There were some changes made. The contact and the meet the team pages we</w:t>
+        </w:r>
+        <w:r>
+          <w:t xml:space="preserve">re combined in to a single page called the </w:t>
+        </w:r>
+        <w:proofErr w:type="spellStart"/>
+        <w:r>
+          <w:t>aboutus</w:t>
+        </w:r>
+        <w:proofErr w:type="spellEnd"/>
+        <w:r>
+          <w:t xml:space="preserve"> page.</w:t>
+        </w:r>
+        <w:r>
+          <w:t xml:space="preserve"> </w:t>
+        </w:r>
+      </w:ins>
+      <w:ins w:id="219" w:author="Prabhvir Saran" w:date="2017-02-14T18:20:00Z">
+        <w:r>
+          <w:t xml:space="preserve">The </w:t>
+        </w:r>
+      </w:ins>
+      <w:ins w:id="220" w:author="Prabhvir Saran" w:date="2017-02-14T18:22:00Z">
+        <w:r>
+          <w:t xml:space="preserve">layout on the </w:t>
+        </w:r>
+      </w:ins>
+      <w:ins w:id="221" w:author="Prabhvir Saran" w:date="2017-02-14T18:20:00Z">
+        <w:r>
+          <w:t xml:space="preserve">About HEMA page, Style page and HEMA in BC page </w:t>
+        </w:r>
+      </w:ins>
+      <w:ins w:id="222" w:author="Prabhvir Saran" w:date="2017-02-14T23:15:00Z">
+        <w:r>
+          <w:t xml:space="preserve">was changed </w:t>
+        </w:r>
+      </w:ins>
+      <w:ins w:id="223" w:author="Prabhvir Saran" w:date="2017-02-14T23:16:00Z">
+        <w:r>
+          <w:t>slightly</w:t>
+        </w:r>
+      </w:ins>
+      <w:ins w:id="224" w:author="Prabhvir Saran" w:date="2017-02-14T23:15:00Z">
+        <w:r>
+          <w:t>. Now the images/videos a</w:t>
+        </w:r>
+        <w:r>
+          <w:t xml:space="preserve">re on top with text underneath to better match the homepage. </w:t>
+        </w:r>
+      </w:ins>
+    </w:p>
+    <w:p>
+      <w:pPr>
+        <w:pStyle w:val="Heading2"/>
+        <w:rPr>
+          <w:ins w:id="225" w:author="Prabhvir Saran" w:date="2017-02-14T18:16:00Z"/>
+        </w:rPr>
+        <w:pPrChange w:id="226" w:author="Prabhvir Saran" w:date="2017-02-14T23:16:00Z">
           <w:pPr>
             <w:pStyle w:val="Heading1"/>
           </w:pPr>
         </w:pPrChange>
       </w:pPr>
-    </w:p>
-    <w:p>
-      <w:pPr>
-        <w:rPr>
-          <w:ins w:id="201" w:author="Prabhvir Saran" w:date="2017-02-14T18:16:00Z"/>
-          <w:b/>
-          <w:rPrChange w:id="202" w:author="Prabhvir Saran" w:date="2017-02-14T23:27:00Z">
-            <w:rPr>
-              <w:ins w:id="203" w:author="Prabhvir Saran" w:date="2017-02-14T18:16:00Z"/>
-            </w:rPr>
-          </w:rPrChange>
-        </w:rPr>
-        <w:pPrChange w:id="204" w:author="Prabhvir Saran" w:date="2017-02-14T23:22:00Z">
+      <w:bookmarkStart w:id="227" w:name="_Toc474878127"/>
+      <w:ins w:id="228" w:author="Prabhvir Saran" w:date="2017-02-14T18:23:00Z">
+        <w:r>
+          <w:t>Documentation of Work</w:t>
+        </w:r>
+        <w:bookmarkEnd w:id="227"/>
+        <w:r>
+          <w:t xml:space="preserve"> </w:t>
+        </w:r>
+      </w:ins>
+    </w:p>
+    <w:p>
+      <w:pPr>
+        <w:rPr>
+          <w:ins w:id="229" w:author="Prabhvir Saran" w:date="2017-02-15T15:29:00Z"/>
+        </w:rPr>
+        <w:pPrChange w:id="230" w:author="Prabhvir Saran" w:date="2017-02-14T17:56:00Z">
           <w:pPr>
             <w:pStyle w:val="Heading1"/>
           </w:pPr>
         </w:pPrChange>
       </w:pPr>
-      <w:ins w:id="205" w:author="Prabhvir Saran" w:date="2017-02-14T23:22:00Z">
-        <w:r>
-          <w:rPr>
-            <w:b/>
-            <w:rPrChange w:id="206" w:author="Prabhvir Saran" w:date="2017-02-14T23:27:00Z">
-              <w:rPr/>
-            </w:rPrChange>
-          </w:rPr>
-          <w:t>(need a heading here)</w:t>
+      <w:ins w:id="231" w:author="Prabhvir Saran" w:date="2017-02-14T23:24:00Z">
+        <w:r>
+          <w:t>Screenshots of the front page as well pages containing the required display table and the form</w:t>
         </w:r>
       </w:ins>
     </w:p>
     <w:p>
       <w:pPr>
         <w:rPr>
-          <w:ins w:id="207" w:author="Prabhvir Saran" w:date="2017-02-14T23:19:00Z"/>
-        </w:rPr>
-        <w:pPrChange w:id="208" w:author="Prabhvir Saran" w:date="2017-02-14T18:18:00Z">
+          <w:ins w:id="232" w:author="Prabhvir Saran" w:date="2017-02-14T23:24:00Z"/>
+        </w:rPr>
+        <w:pPrChange w:id="233" w:author="Prabhvir Saran" w:date="2017-02-14T17:56:00Z">
           <w:pPr>
             <w:pStyle w:val="Heading1"/>
           </w:pPr>
         </w:pPrChange>
       </w:pPr>
-      <w:ins w:id="209" w:author="Prabhvir Saran" w:date="2017-02-14T23:16:00Z">
-        <w:r>
-          <w:t xml:space="preserve">There was no additional work </w:t>
+      <w:ins w:id="234" w:author="Prabhvir Saran" w:date="2017-02-15T15:29:00Z">
+        <w:r>
+          <w:rPr>
+            <w:noProof/>
+          </w:rPr>
+          <w:lastRenderedPageBreak/>
+          <w:drawing>
+            <wp:anchor distT="0" distB="0" distL="114300" distR="114300" simplePos="0" relativeHeight="251702272" behindDoc="0" locked="0" layoutInCell="1" allowOverlap="1" wp14:anchorId="58E02EB9" wp14:editId="1E5837D7">
+              <wp:simplePos x="0" y="0"/>
+              <wp:positionH relativeFrom="column">
+                <wp:posOffset>0</wp:posOffset>
+              </wp:positionH>
+              <wp:positionV relativeFrom="paragraph">
+                <wp:posOffset>6167438</wp:posOffset>
+              </wp:positionV>
+              <wp:extent cx="5943600" cy="1936115"/>
+              <wp:effectExtent l="0" t="0" r="0" b="6985"/>
+              <wp:wrapSquare wrapText="bothSides"/>
+              <wp:docPr id="479" name="Picture 479"/>
+              <wp:cNvGraphicFramePr>
+                <a:graphicFrameLocks xmlns:a="http://schemas.openxmlformats.org/drawingml/2006/main" noChangeAspect="1"/>
+              </wp:cNvGraphicFramePr>
+              <a:graphic xmlns:a="http://schemas.openxmlformats.org/drawingml/2006/main">
+                <a:graphicData uri="http://schemas.openxmlformats.org/drawingml/2006/picture">
+                  <pic:pic xmlns:pic="http://schemas.openxmlformats.org/drawingml/2006/picture">
+                    <pic:nvPicPr>
+                      <pic:cNvPr id="479" name="login.JPG"/>
+                      <pic:cNvPicPr/>
+                    </pic:nvPicPr>
+                    <pic:blipFill>
+                      <a:blip r:embed="rId9" cstate="print">
+                        <a:extLst>
+                          <a:ext uri="{28A0092B-C50C-407E-A947-70E740481C1C}">
+                            <a14:useLocalDpi xmlns:a14="http://schemas.microsoft.com/office/drawing/2010/main" val="0"/>
+                          </a:ext>
+                        </a:extLst>
+                      </a:blip>
+                      <a:stretch>
+                        <a:fillRect/>
+                      </a:stretch>
+                    </pic:blipFill>
+                    <pic:spPr>
+                      <a:xfrm>
+                        <a:off x="0" y="0"/>
+                        <a:ext cx="5943600" cy="1936115"/>
+                      </a:xfrm>
+                      <a:prstGeom prst="rect">
+                        <a:avLst/>
+                      </a:prstGeom>
+                    </pic:spPr>
+                  </pic:pic>
+                </a:graphicData>
+              </a:graphic>
+              <wp14:sizeRelH relativeFrom="page">
+                <wp14:pctWidth>0</wp14:pctWidth>
+              </wp14:sizeRelH>
+              <wp14:sizeRelV relativeFrom="page">
+                <wp14:pctHeight>0</wp14:pctHeight>
+              </wp14:sizeRelV>
+            </wp:anchor>
+          </w:drawing>
         </w:r>
       </w:ins>
-      <w:ins w:id="210" w:author="Prabhvir Saran" w:date="2017-02-14T23:17:00Z">
-        <w:r>
-          <w:t xml:space="preserve">that was needed for this milestone. </w:t>
+      <w:ins w:id="235" w:author="Prabhvir Saran" w:date="2017-02-15T15:27:00Z">
+        <w:r>
+          <w:rPr>
+            <w:noProof/>
+          </w:rPr>
+          <w:drawing>
+            <wp:anchor distT="0" distB="0" distL="114300" distR="114300" simplePos="0" relativeHeight="251701248" behindDoc="0" locked="0" layoutInCell="1" allowOverlap="1" wp14:anchorId="63BD9078" wp14:editId="55D65DAF">
+              <wp:simplePos x="0" y="0"/>
+              <wp:positionH relativeFrom="margin">
+                <wp:align>right</wp:align>
+              </wp:positionH>
+              <wp:positionV relativeFrom="paragraph">
+                <wp:posOffset>2985770</wp:posOffset>
+              </wp:positionV>
+              <wp:extent cx="5943600" cy="2897505"/>
+              <wp:effectExtent l="0" t="0" r="0" b="0"/>
+              <wp:wrapSquare wrapText="bothSides"/>
+              <wp:docPr id="478" name="Picture 478"/>
+              <wp:cNvGraphicFramePr>
+                <a:graphicFrameLocks xmlns:a="http://schemas.openxmlformats.org/drawingml/2006/main" noChangeAspect="1"/>
+              </wp:cNvGraphicFramePr>
+              <a:graphic xmlns:a="http://schemas.openxmlformats.org/drawingml/2006/main">
+                <a:graphicData uri="http://schemas.openxmlformats.org/drawingml/2006/picture">
+                  <pic:pic xmlns:pic="http://schemas.openxmlformats.org/drawingml/2006/picture">
+                    <pic:nvPicPr>
+                      <pic:cNvPr id="478" name="aboutus.JPG"/>
+                      <pic:cNvPicPr/>
+                    </pic:nvPicPr>
+                    <pic:blipFill>
+                      <a:blip r:embed="rId10" cstate="print">
+                        <a:extLst>
+                          <a:ext uri="{28A0092B-C50C-407E-A947-70E740481C1C}">
+                            <a14:useLocalDpi xmlns:a14="http://schemas.microsoft.com/office/drawing/2010/main" val="0"/>
+                          </a:ext>
+                        </a:extLst>
+                      </a:blip>
+                      <a:stretch>
+                        <a:fillRect/>
+                      </a:stretch>
+                    </pic:blipFill>
+                    <pic:spPr>
+                      <a:xfrm>
+                        <a:off x="0" y="0"/>
+                        <a:ext cx="5943600" cy="2897505"/>
+                      </a:xfrm>
+                      <a:prstGeom prst="rect">
+                        <a:avLst/>
+                      </a:prstGeom>
+                    </pic:spPr>
+                  </pic:pic>
+                </a:graphicData>
+              </a:graphic>
+              <wp14:sizeRelH relativeFrom="page">
+                <wp14:pctWidth>0</wp14:pctWidth>
+              </wp14:sizeRelH>
+              <wp14:sizeRelV relativeFrom="page">
+                <wp14:pctHeight>0</wp14:pctHeight>
+              </wp14:sizeRelV>
+            </wp:anchor>
+          </w:drawing>
         </w:r>
       </w:ins>
-      <w:ins w:id="211" w:author="Prabhvir Saran" w:date="2017-02-14T23:19:00Z">
-        <w:r>
-          <w:t>However,</w:t>
-        </w:r>
-      </w:ins>
-      <w:ins w:id="212" w:author="Prabhvir Saran" w:date="2017-02-14T23:17:00Z">
-        <w:r>
-          <w:t xml:space="preserve"> we did encounter some issues …………</w:t>
-        </w:r>
-      </w:ins>
-      <w:ins w:id="213" w:author="Prabhvir Saran" w:date="2017-02-15T00:06:00Z">
-        <w:r>
-          <w:t>…</w:t>
-        </w:r>
-      </w:ins>
-      <w:bookmarkStart w:id="214" w:name="_GoBack"/>
-      <w:bookmarkEnd w:id="214"/>
-    </w:p>
-    <w:p>
-      <w:pPr>
-        <w:rPr>
-          <w:ins w:id="215" w:author="Prabhvir Saran" w:date="2017-02-14T23:27:00Z"/>
-        </w:rPr>
-        <w:pPrChange w:id="216" w:author="Prabhvir Saran" w:date="2017-02-14T18:18:00Z">
-          <w:pPr>
-            <w:pStyle w:val="Heading1"/>
-          </w:pPr>
-        </w:pPrChange>
-      </w:pPr>
-      <w:ins w:id="217" w:author="Prabhvir Saran" w:date="2017-02-14T18:18:00Z">
-        <w:r>
-          <w:t xml:space="preserve">There were some changes made. The contact and the meet the team pages were combined in to a single page. </w:t>
-        </w:r>
-      </w:ins>
-      <w:ins w:id="218" w:author="Prabhvir Saran" w:date="2017-02-14T18:20:00Z">
-        <w:r>
-          <w:t xml:space="preserve">The </w:t>
-        </w:r>
-      </w:ins>
-      <w:ins w:id="219" w:author="Prabhvir Saran" w:date="2017-02-14T18:22:00Z">
-        <w:r>
-          <w:t xml:space="preserve">layout on the </w:t>
-        </w:r>
-      </w:ins>
-      <w:ins w:id="220" w:author="Prabhvir Saran" w:date="2017-02-14T18:20:00Z">
-        <w:r>
-          <w:t xml:space="preserve">About HEMA page, Style page and HEMA in BC page </w:t>
-        </w:r>
-      </w:ins>
-      <w:ins w:id="221" w:author="Prabhvir Saran" w:date="2017-02-14T23:15:00Z">
-        <w:r>
-          <w:t xml:space="preserve">was changed </w:t>
-        </w:r>
-      </w:ins>
-      <w:ins w:id="222" w:author="Prabhvir Saran" w:date="2017-02-14T23:16:00Z">
-        <w:r>
-          <w:t>slightly</w:t>
-        </w:r>
-      </w:ins>
-      <w:ins w:id="223" w:author="Prabhvir Saran" w:date="2017-02-14T23:15:00Z">
-        <w:r>
-          <w:t xml:space="preserve">. Now the images/videos are on top with text underneath. </w:t>
-        </w:r>
-      </w:ins>
-    </w:p>
-    <w:p>
-      <w:pPr>
-        <w:rPr>
-          <w:ins w:id="224" w:author="Prabhvir Saran" w:date="2017-02-14T18:16:00Z"/>
-          <w:rPrChange w:id="225" w:author="Prabhvir Saran" w:date="2017-02-14T18:18:00Z">
-            <w:rPr>
-              <w:ins w:id="226" w:author="Prabhvir Saran" w:date="2017-02-14T18:16:00Z"/>
-            </w:rPr>
-          </w:rPrChange>
-        </w:rPr>
-        <w:pPrChange w:id="227" w:author="Prabhvir Saran" w:date="2017-02-14T18:18:00Z">
-          <w:pPr>
-            <w:pStyle w:val="Heading1"/>
-          </w:pPr>
-        </w:pPrChange>
-      </w:pPr>
-    </w:p>
-    <w:p>
-      <w:pPr>
-        <w:rPr>
-          <w:ins w:id="228" w:author="Prabhvir Saran" w:date="2017-02-14T18:23:00Z"/>
-        </w:rPr>
-        <w:pPrChange w:id="229" w:author="Prabhvir Saran" w:date="2017-02-14T18:16:00Z">
-          <w:pPr>
-            <w:pStyle w:val="Heading1"/>
-          </w:pPr>
-        </w:pPrChange>
-      </w:pPr>
-    </w:p>
-    <w:p>
-      <w:pPr>
-        <w:pStyle w:val="Heading2"/>
-        <w:rPr>
-          <w:ins w:id="230" w:author="Prabhvir Saran" w:date="2017-02-14T18:16:00Z"/>
-        </w:rPr>
-        <w:pPrChange w:id="231" w:author="Prabhvir Saran" w:date="2017-02-14T23:16:00Z">
-          <w:pPr>
-            <w:pStyle w:val="Heading1"/>
-          </w:pPr>
-        </w:pPrChange>
-      </w:pPr>
-      <w:bookmarkStart w:id="232" w:name="_Toc474878127"/>
-      <w:ins w:id="233" w:author="Prabhvir Saran" w:date="2017-02-14T18:23:00Z">
-        <w:r>
-          <w:lastRenderedPageBreak/>
-          <w:t>Documentation of Work</w:t>
-        </w:r>
-        <w:bookmarkEnd w:id="232"/>
-        <w:r>
-          <w:t xml:space="preserve"> </w:t>
-        </w:r>
-      </w:ins>
-    </w:p>
-    <w:p>
-      <w:pPr>
-        <w:rPr>
-          <w:ins w:id="234" w:author="Prabhvir Saran" w:date="2017-02-14T23:24:00Z"/>
-        </w:rPr>
-        <w:pPrChange w:id="235" w:author="Prabhvir Saran" w:date="2017-02-14T17:56:00Z">
-          <w:pPr>
-            <w:pStyle w:val="Heading1"/>
-          </w:pPr>
-        </w:pPrChange>
-      </w:pPr>
-      <w:ins w:id="236" w:author="Prabhvir Saran" w:date="2017-02-14T23:24:00Z">
-        <w:r>
-          <w:t>Screenshots of the front page as well pages containing the required display table and the form</w:t>
+      <w:ins w:id="236" w:author="Prabhvir Saran" w:date="2017-02-15T15:25:00Z">
+        <w:r>
+          <w:rPr>
+            <w:noProof/>
+          </w:rPr>
+          <w:drawing>
+            <wp:anchor distT="0" distB="0" distL="114300" distR="114300" simplePos="0" relativeHeight="251700224" behindDoc="0" locked="0" layoutInCell="1" allowOverlap="1" wp14:anchorId="6B43332D" wp14:editId="3E2BC3BB">
+              <wp:simplePos x="0" y="0"/>
+              <wp:positionH relativeFrom="column">
+                <wp:posOffset>0</wp:posOffset>
+              </wp:positionH>
+              <wp:positionV relativeFrom="paragraph">
+                <wp:posOffset>0</wp:posOffset>
+              </wp:positionV>
+              <wp:extent cx="5943600" cy="2851150"/>
+              <wp:effectExtent l="0" t="0" r="0" b="6350"/>
+              <wp:wrapSquare wrapText="bothSides"/>
+              <wp:docPr id="477" name="Picture 477"/>
+              <wp:cNvGraphicFramePr>
+                <a:graphicFrameLocks xmlns:a="http://schemas.openxmlformats.org/drawingml/2006/main" noChangeAspect="1"/>
+              </wp:cNvGraphicFramePr>
+              <a:graphic xmlns:a="http://schemas.openxmlformats.org/drawingml/2006/main">
+                <a:graphicData uri="http://schemas.openxmlformats.org/drawingml/2006/picture">
+                  <pic:pic xmlns:pic="http://schemas.openxmlformats.org/drawingml/2006/picture">
+                    <pic:nvPicPr>
+                      <pic:cNvPr id="477" name="home.JPG"/>
+                      <pic:cNvPicPr/>
+                    </pic:nvPicPr>
+                    <pic:blipFill>
+                      <a:blip r:embed="rId11" cstate="print">
+                        <a:extLst>
+                          <a:ext uri="{28A0092B-C50C-407E-A947-70E740481C1C}">
+                            <a14:useLocalDpi xmlns:a14="http://schemas.microsoft.com/office/drawing/2010/main" val="0"/>
+                          </a:ext>
+                        </a:extLst>
+                      </a:blip>
+                      <a:stretch>
+                        <a:fillRect/>
+                      </a:stretch>
+                    </pic:blipFill>
+                    <pic:spPr>
+                      <a:xfrm>
+                        <a:off x="0" y="0"/>
+                        <a:ext cx="5943600" cy="2851150"/>
+                      </a:xfrm>
+                      <a:prstGeom prst="rect">
+                        <a:avLst/>
+                      </a:prstGeom>
+                    </pic:spPr>
+                  </pic:pic>
+                </a:graphicData>
+              </a:graphic>
+              <wp14:sizeRelH relativeFrom="page">
+                <wp14:pctWidth>0</wp14:pctWidth>
+              </wp14:sizeRelH>
+              <wp14:sizeRelV relativeFrom="page">
+                <wp14:pctHeight>0</wp14:pctHeight>
+              </wp14:sizeRelV>
+            </wp:anchor>
+          </w:drawing>
         </w:r>
       </w:ins>
     </w:p>
@@ -4308,6 +4524,7 @@
               <w:rPr/>
             </w:rPrChange>
           </w:rPr>
+          <w:lastRenderedPageBreak/>
           <w:t>base.css ????????????</w:t>
         </w:r>
       </w:ins>
@@ -4345,20 +4562,22 @@
         <w:r>
           <w:t xml:space="preserve"> compared to site b</w:t>
         </w:r>
+        <w:bookmarkStart w:id="248" w:name="_GoBack"/>
+        <w:bookmarkEnd w:id="248"/>
       </w:ins>
     </w:p>
     <w:p>
       <w:pPr>
         <w:rPr>
-          <w:ins w:id="248" w:author="Prabhvir Saran" w:date="2017-02-14T17:56:00Z"/>
-        </w:rPr>
-        <w:pPrChange w:id="249" w:author="Prabhvir Saran" w:date="2017-02-14T17:56:00Z">
+          <w:ins w:id="249" w:author="Prabhvir Saran" w:date="2017-02-14T17:56:00Z"/>
+        </w:rPr>
+        <w:pPrChange w:id="250" w:author="Prabhvir Saran" w:date="2017-02-14T17:56:00Z">
           <w:pPr>
             <w:pStyle w:val="Heading1"/>
           </w:pPr>
         </w:pPrChange>
       </w:pPr>
-      <w:ins w:id="250" w:author="Prabhvir Saran" w:date="2017-02-14T23:18:00Z">
+      <w:ins w:id="251" w:author="Prabhvir Saran" w:date="2017-02-14T23:18:00Z">
         <w:r>
           <w:t xml:space="preserve">Put two pictures here and explain why the 3/5 users picked one over the other. </w:t>
         </w:r>
@@ -4367,9 +4586,9 @@
     <w:p>
       <w:pPr>
         <w:rPr>
-          <w:ins w:id="251" w:author="Prabhvir Saran" w:date="2017-02-14T17:56:00Z"/>
-        </w:rPr>
-        <w:pPrChange w:id="252" w:author="Prabhvir Saran" w:date="2017-02-14T17:56:00Z">
+          <w:ins w:id="252" w:author="Prabhvir Saran" w:date="2017-02-14T17:56:00Z"/>
+        </w:rPr>
+        <w:pPrChange w:id="253" w:author="Prabhvir Saran" w:date="2017-02-14T17:56:00Z">
           <w:pPr>
             <w:pStyle w:val="Heading1"/>
           </w:pPr>
@@ -4379,9 +4598,9 @@
     <w:p>
       <w:pPr>
         <w:rPr>
-          <w:ins w:id="253" w:author="Prabhvir Saran" w:date="2017-02-14T17:56:00Z"/>
-        </w:rPr>
-        <w:pPrChange w:id="254" w:author="Prabhvir Saran" w:date="2017-02-14T17:56:00Z">
+          <w:ins w:id="254" w:author="Prabhvir Saran" w:date="2017-02-14T17:56:00Z"/>
+        </w:rPr>
+        <w:pPrChange w:id="255" w:author="Prabhvir Saran" w:date="2017-02-14T17:56:00Z">
           <w:pPr>
             <w:pStyle w:val="Heading1"/>
           </w:pPr>
@@ -4391,9 +4610,9 @@
     <w:p>
       <w:pPr>
         <w:rPr>
-          <w:ins w:id="255" w:author="Prabhvir Saran" w:date="2017-02-14T17:56:00Z"/>
-        </w:rPr>
-        <w:pPrChange w:id="256" w:author="Prabhvir Saran" w:date="2017-02-14T17:56:00Z">
+          <w:ins w:id="256" w:author="Prabhvir Saran" w:date="2017-02-14T17:56:00Z"/>
+        </w:rPr>
+        <w:pPrChange w:id="257" w:author="Prabhvir Saran" w:date="2017-02-14T17:56:00Z">
           <w:pPr>
             <w:pStyle w:val="Heading1"/>
           </w:pPr>
@@ -4403,9 +4622,9 @@
     <w:p>
       <w:pPr>
         <w:rPr>
-          <w:ins w:id="257" w:author="Prabhvir Saran" w:date="2017-02-14T17:56:00Z"/>
-        </w:rPr>
-        <w:pPrChange w:id="258" w:author="Prabhvir Saran" w:date="2017-02-14T17:56:00Z">
+          <w:ins w:id="258" w:author="Prabhvir Saran" w:date="2017-02-14T17:56:00Z"/>
+        </w:rPr>
+        <w:pPrChange w:id="259" w:author="Prabhvir Saran" w:date="2017-02-14T17:56:00Z">
           <w:pPr>
             <w:pStyle w:val="Heading1"/>
           </w:pPr>
@@ -4415,9 +4634,9 @@
     <w:p>
       <w:pPr>
         <w:rPr>
-          <w:ins w:id="259" w:author="Prabhvir Saran" w:date="2017-02-14T23:28:00Z"/>
-        </w:rPr>
-        <w:pPrChange w:id="260" w:author="Prabhvir Saran" w:date="2017-02-14T17:56:00Z">
+          <w:ins w:id="260" w:author="Prabhvir Saran" w:date="2017-02-14T23:28:00Z"/>
+        </w:rPr>
+        <w:pPrChange w:id="261" w:author="Prabhvir Saran" w:date="2017-02-14T17:56:00Z">
           <w:pPr>
             <w:pStyle w:val="Heading1"/>
           </w:pPr>
@@ -4427,9 +4646,9 @@
     <w:p>
       <w:pPr>
         <w:rPr>
-          <w:ins w:id="261" w:author="Prabhvir Saran" w:date="2017-02-14T23:28:00Z"/>
-        </w:rPr>
-        <w:pPrChange w:id="262" w:author="Prabhvir Saran" w:date="2017-02-14T17:56:00Z">
+          <w:ins w:id="262" w:author="Prabhvir Saran" w:date="2017-02-14T23:28:00Z"/>
+        </w:rPr>
+        <w:pPrChange w:id="263" w:author="Prabhvir Saran" w:date="2017-02-14T17:56:00Z">
           <w:pPr>
             <w:pStyle w:val="Heading1"/>
           </w:pPr>
@@ -4439,9 +4658,9 @@
     <w:p>
       <w:pPr>
         <w:rPr>
-          <w:ins w:id="263" w:author="Prabhvir Saran" w:date="2017-02-14T23:28:00Z"/>
-        </w:rPr>
-        <w:pPrChange w:id="264" w:author="Prabhvir Saran" w:date="2017-02-14T17:56:00Z">
+          <w:ins w:id="264" w:author="Prabhvir Saran" w:date="2017-02-14T23:28:00Z"/>
+        </w:rPr>
+        <w:pPrChange w:id="265" w:author="Prabhvir Saran" w:date="2017-02-14T17:56:00Z">
           <w:pPr>
             <w:pStyle w:val="Heading1"/>
           </w:pPr>
@@ -4451,9 +4670,9 @@
     <w:p>
       <w:pPr>
         <w:rPr>
-          <w:ins w:id="265" w:author="Prabhvir Saran" w:date="2017-02-14T23:28:00Z"/>
-        </w:rPr>
-        <w:pPrChange w:id="266" w:author="Prabhvir Saran" w:date="2017-02-14T17:56:00Z">
+          <w:ins w:id="266" w:author="Prabhvir Saran" w:date="2017-02-14T23:28:00Z"/>
+        </w:rPr>
+        <w:pPrChange w:id="267" w:author="Prabhvir Saran" w:date="2017-02-14T17:56:00Z">
           <w:pPr>
             <w:pStyle w:val="Heading1"/>
           </w:pPr>
@@ -4463,9 +4682,9 @@
     <w:p>
       <w:pPr>
         <w:rPr>
-          <w:ins w:id="267" w:author="Prabhvir Saran" w:date="2017-02-14T23:28:00Z"/>
-        </w:rPr>
-        <w:pPrChange w:id="268" w:author="Prabhvir Saran" w:date="2017-02-14T17:56:00Z">
+          <w:ins w:id="268" w:author="Prabhvir Saran" w:date="2017-02-14T23:28:00Z"/>
+        </w:rPr>
+        <w:pPrChange w:id="269" w:author="Prabhvir Saran" w:date="2017-02-14T17:56:00Z">
           <w:pPr>
             <w:pStyle w:val="Heading1"/>
           </w:pPr>
@@ -4475,9 +4694,9 @@
     <w:p>
       <w:pPr>
         <w:rPr>
-          <w:ins w:id="269" w:author="Prabhvir Saran" w:date="2017-02-14T23:28:00Z"/>
-        </w:rPr>
-        <w:pPrChange w:id="270" w:author="Prabhvir Saran" w:date="2017-02-14T17:56:00Z">
+          <w:ins w:id="270" w:author="Prabhvir Saran" w:date="2017-02-14T23:28:00Z"/>
+        </w:rPr>
+        <w:pPrChange w:id="271" w:author="Prabhvir Saran" w:date="2017-02-14T17:56:00Z">
           <w:pPr>
             <w:pStyle w:val="Heading1"/>
           </w:pPr>
@@ -4487,9 +4706,9 @@
     <w:p>
       <w:pPr>
         <w:rPr>
-          <w:ins w:id="271" w:author="Prabhvir Saran" w:date="2017-02-14T23:28:00Z"/>
-        </w:rPr>
-        <w:pPrChange w:id="272" w:author="Prabhvir Saran" w:date="2017-02-14T17:56:00Z">
+          <w:ins w:id="272" w:author="Prabhvir Saran" w:date="2017-02-14T23:28:00Z"/>
+        </w:rPr>
+        <w:pPrChange w:id="273" w:author="Prabhvir Saran" w:date="2017-02-14T17:56:00Z">
           <w:pPr>
             <w:pStyle w:val="Heading1"/>
           </w:pPr>
@@ -4499,9 +4718,9 @@
     <w:p>
       <w:pPr>
         <w:rPr>
-          <w:ins w:id="273" w:author="Prabhvir Saran" w:date="2017-02-14T23:28:00Z"/>
-        </w:rPr>
-        <w:pPrChange w:id="274" w:author="Prabhvir Saran" w:date="2017-02-14T17:56:00Z">
+          <w:ins w:id="274" w:author="Prabhvir Saran" w:date="2017-02-14T23:28:00Z"/>
+        </w:rPr>
+        <w:pPrChange w:id="275" w:author="Prabhvir Saran" w:date="2017-02-14T17:56:00Z">
           <w:pPr>
             <w:pStyle w:val="Heading1"/>
           </w:pPr>
@@ -4511,9 +4730,9 @@
     <w:p>
       <w:pPr>
         <w:rPr>
-          <w:ins w:id="275" w:author="Prabhvir Saran" w:date="2017-02-14T23:28:00Z"/>
-        </w:rPr>
-        <w:pPrChange w:id="276" w:author="Prabhvir Saran" w:date="2017-02-14T17:56:00Z">
+          <w:ins w:id="276" w:author="Prabhvir Saran" w:date="2017-02-14T23:28:00Z"/>
+        </w:rPr>
+        <w:pPrChange w:id="277" w:author="Prabhvir Saran" w:date="2017-02-14T17:56:00Z">
           <w:pPr>
             <w:pStyle w:val="Heading1"/>
           </w:pPr>
@@ -4523,9 +4742,9 @@
     <w:p>
       <w:pPr>
         <w:rPr>
-          <w:ins w:id="277" w:author="Prabhvir Saran" w:date="2017-02-14T23:28:00Z"/>
-        </w:rPr>
-        <w:pPrChange w:id="278" w:author="Prabhvir Saran" w:date="2017-02-14T17:56:00Z">
+          <w:ins w:id="278" w:author="Prabhvir Saran" w:date="2017-02-14T23:28:00Z"/>
+        </w:rPr>
+        <w:pPrChange w:id="279" w:author="Prabhvir Saran" w:date="2017-02-14T17:56:00Z">
           <w:pPr>
             <w:pStyle w:val="Heading1"/>
           </w:pPr>
@@ -4535,9 +4754,9 @@
     <w:p>
       <w:pPr>
         <w:rPr>
-          <w:ins w:id="279" w:author="Prabhvir Saran" w:date="2017-02-14T23:28:00Z"/>
-        </w:rPr>
-        <w:pPrChange w:id="280" w:author="Prabhvir Saran" w:date="2017-02-14T17:56:00Z">
+          <w:ins w:id="280" w:author="Prabhvir Saran" w:date="2017-02-14T23:28:00Z"/>
+        </w:rPr>
+        <w:pPrChange w:id="281" w:author="Prabhvir Saran" w:date="2017-02-14T17:56:00Z">
           <w:pPr>
             <w:pStyle w:val="Heading1"/>
           </w:pPr>
@@ -4547,9 +4766,9 @@
     <w:p>
       <w:pPr>
         <w:rPr>
-          <w:ins w:id="281" w:author="Prabhvir Saran" w:date="2017-02-14T23:28:00Z"/>
-        </w:rPr>
-        <w:pPrChange w:id="282" w:author="Prabhvir Saran" w:date="2017-02-14T17:56:00Z">
+          <w:ins w:id="282" w:author="Prabhvir Saran" w:date="2017-02-14T23:28:00Z"/>
+        </w:rPr>
+        <w:pPrChange w:id="283" w:author="Prabhvir Saran" w:date="2017-02-14T17:56:00Z">
           <w:pPr>
             <w:pStyle w:val="Heading1"/>
           </w:pPr>
@@ -4559,9 +4778,9 @@
     <w:p>
       <w:pPr>
         <w:rPr>
-          <w:ins w:id="283" w:author="Prabhvir Saran" w:date="2017-02-14T23:28:00Z"/>
-        </w:rPr>
-        <w:pPrChange w:id="284" w:author="Prabhvir Saran" w:date="2017-02-14T17:56:00Z">
+          <w:ins w:id="284" w:author="Prabhvir Saran" w:date="2017-02-14T23:28:00Z"/>
+        </w:rPr>
+        <w:pPrChange w:id="285" w:author="Prabhvir Saran" w:date="2017-02-14T17:56:00Z">
           <w:pPr>
             <w:pStyle w:val="Heading1"/>
           </w:pPr>
@@ -4571,9 +4790,9 @@
     <w:p>
       <w:pPr>
         <w:rPr>
-          <w:ins w:id="285" w:author="Prabhvir Saran" w:date="2017-02-14T23:28:00Z"/>
-        </w:rPr>
-        <w:pPrChange w:id="286" w:author="Prabhvir Saran" w:date="2017-02-14T17:56:00Z">
+          <w:ins w:id="286" w:author="Prabhvir Saran" w:date="2017-02-14T23:28:00Z"/>
+        </w:rPr>
+        <w:pPrChange w:id="287" w:author="Prabhvir Saran" w:date="2017-02-14T17:56:00Z">
           <w:pPr>
             <w:pStyle w:val="Heading1"/>
           </w:pPr>
@@ -4583,9 +4802,9 @@
     <w:p>
       <w:pPr>
         <w:rPr>
-          <w:ins w:id="287" w:author="Prabhvir Saran" w:date="2017-02-14T23:28:00Z"/>
-        </w:rPr>
-        <w:pPrChange w:id="288" w:author="Prabhvir Saran" w:date="2017-02-14T17:56:00Z">
+          <w:ins w:id="288" w:author="Prabhvir Saran" w:date="2017-02-14T23:28:00Z"/>
+        </w:rPr>
+        <w:pPrChange w:id="289" w:author="Prabhvir Saran" w:date="2017-02-14T17:56:00Z">
           <w:pPr>
             <w:pStyle w:val="Heading1"/>
           </w:pPr>
@@ -4595,9 +4814,9 @@
     <w:p>
       <w:pPr>
         <w:rPr>
-          <w:ins w:id="289" w:author="Prabhvir Saran" w:date="2017-02-14T23:28:00Z"/>
-        </w:rPr>
-        <w:pPrChange w:id="290" w:author="Prabhvir Saran" w:date="2017-02-14T17:56:00Z">
+          <w:ins w:id="290" w:author="Prabhvir Saran" w:date="2017-02-14T23:28:00Z"/>
+        </w:rPr>
+        <w:pPrChange w:id="291" w:author="Prabhvir Saran" w:date="2017-02-14T17:56:00Z">
           <w:pPr>
             <w:pStyle w:val="Heading1"/>
           </w:pPr>
@@ -4607,9 +4826,9 @@
     <w:p>
       <w:pPr>
         <w:rPr>
-          <w:ins w:id="291" w:author="Prabhvir Saran" w:date="2017-02-14T23:28:00Z"/>
-        </w:rPr>
-        <w:pPrChange w:id="292" w:author="Prabhvir Saran" w:date="2017-02-14T17:56:00Z">
+          <w:ins w:id="292" w:author="Prabhvir Saran" w:date="2017-02-14T23:28:00Z"/>
+        </w:rPr>
+        <w:pPrChange w:id="293" w:author="Prabhvir Saran" w:date="2017-02-14T17:56:00Z">
           <w:pPr>
             <w:pStyle w:val="Heading1"/>
           </w:pPr>
@@ -4619,9 +4838,9 @@
     <w:p>
       <w:pPr>
         <w:rPr>
-          <w:ins w:id="293" w:author="Prabhvir Saran" w:date="2017-02-14T23:28:00Z"/>
-        </w:rPr>
-        <w:pPrChange w:id="294" w:author="Prabhvir Saran" w:date="2017-02-14T17:56:00Z">
+          <w:ins w:id="294" w:author="Prabhvir Saran" w:date="2017-02-14T23:28:00Z"/>
+        </w:rPr>
+        <w:pPrChange w:id="295" w:author="Prabhvir Saran" w:date="2017-02-14T17:56:00Z">
           <w:pPr>
             <w:pStyle w:val="Heading1"/>
           </w:pPr>
@@ -4631,9 +4850,9 @@
     <w:p>
       <w:pPr>
         <w:rPr>
-          <w:ins w:id="295" w:author="Prabhvir Saran" w:date="2017-02-14T23:28:00Z"/>
-        </w:rPr>
-        <w:pPrChange w:id="296" w:author="Prabhvir Saran" w:date="2017-02-14T17:56:00Z">
+          <w:ins w:id="296" w:author="Prabhvir Saran" w:date="2017-02-14T23:28:00Z"/>
+        </w:rPr>
+        <w:pPrChange w:id="297" w:author="Prabhvir Saran" w:date="2017-02-14T17:56:00Z">
           <w:pPr>
             <w:pStyle w:val="Heading1"/>
           </w:pPr>
@@ -4643,9 +4862,9 @@
     <w:p>
       <w:pPr>
         <w:rPr>
-          <w:ins w:id="297" w:author="Prabhvir Saran" w:date="2017-02-14T23:28:00Z"/>
-        </w:rPr>
-        <w:pPrChange w:id="298" w:author="Prabhvir Saran" w:date="2017-02-14T17:56:00Z">
+          <w:ins w:id="298" w:author="Prabhvir Saran" w:date="2017-02-14T23:28:00Z"/>
+        </w:rPr>
+        <w:pPrChange w:id="299" w:author="Prabhvir Saran" w:date="2017-02-14T17:56:00Z">
           <w:pPr>
             <w:pStyle w:val="Heading1"/>
           </w:pPr>
@@ -4655,9 +4874,9 @@
     <w:p>
       <w:pPr>
         <w:rPr>
-          <w:ins w:id="299" w:author="Prabhvir Saran" w:date="2017-02-14T23:28:00Z"/>
-        </w:rPr>
-        <w:pPrChange w:id="300" w:author="Prabhvir Saran" w:date="2017-02-14T17:56:00Z">
+          <w:ins w:id="300" w:author="Prabhvir Saran" w:date="2017-02-14T23:28:00Z"/>
+        </w:rPr>
+        <w:pPrChange w:id="301" w:author="Prabhvir Saran" w:date="2017-02-14T17:56:00Z">
           <w:pPr>
             <w:pStyle w:val="Heading1"/>
           </w:pPr>
@@ -4667,9 +4886,9 @@
     <w:p>
       <w:pPr>
         <w:rPr>
-          <w:ins w:id="301" w:author="Prabhvir Saran" w:date="2017-02-14T23:28:00Z"/>
-        </w:rPr>
-        <w:pPrChange w:id="302" w:author="Prabhvir Saran" w:date="2017-02-14T17:56:00Z">
+          <w:ins w:id="302" w:author="Prabhvir Saran" w:date="2017-02-14T23:28:00Z"/>
+        </w:rPr>
+        <w:pPrChange w:id="303" w:author="Prabhvir Saran" w:date="2017-02-14T17:56:00Z">
           <w:pPr>
             <w:pStyle w:val="Heading1"/>
           </w:pPr>
@@ -4679,9 +4898,9 @@
     <w:p>
       <w:pPr>
         <w:rPr>
-          <w:ins w:id="303" w:author="Prabhvir Saran" w:date="2017-02-14T23:28:00Z"/>
-        </w:rPr>
-        <w:pPrChange w:id="304" w:author="Prabhvir Saran" w:date="2017-02-14T17:56:00Z">
+          <w:ins w:id="304" w:author="Prabhvir Saran" w:date="2017-02-14T23:28:00Z"/>
+        </w:rPr>
+        <w:pPrChange w:id="305" w:author="Prabhvir Saran" w:date="2017-02-14T17:56:00Z">
           <w:pPr>
             <w:pStyle w:val="Heading1"/>
           </w:pPr>
@@ -4691,9 +4910,9 @@
     <w:p>
       <w:pPr>
         <w:rPr>
-          <w:ins w:id="305" w:author="Prabhvir Saran" w:date="2017-02-14T23:28:00Z"/>
-        </w:rPr>
-        <w:pPrChange w:id="306" w:author="Prabhvir Saran" w:date="2017-02-14T17:56:00Z">
+          <w:ins w:id="306" w:author="Prabhvir Saran" w:date="2017-02-14T23:28:00Z"/>
+        </w:rPr>
+        <w:pPrChange w:id="307" w:author="Prabhvir Saran" w:date="2017-02-14T17:56:00Z">
           <w:pPr>
             <w:pStyle w:val="Heading1"/>
           </w:pPr>
@@ -4703,9 +4922,9 @@
     <w:p>
       <w:pPr>
         <w:rPr>
-          <w:ins w:id="307" w:author="Prabhvir Saran" w:date="2017-02-14T23:28:00Z"/>
-        </w:rPr>
-        <w:pPrChange w:id="308" w:author="Prabhvir Saran" w:date="2017-02-14T17:56:00Z">
+          <w:ins w:id="308" w:author="Prabhvir Saran" w:date="2017-02-14T23:28:00Z"/>
+        </w:rPr>
+        <w:pPrChange w:id="309" w:author="Prabhvir Saran" w:date="2017-02-14T17:56:00Z">
           <w:pPr>
             <w:pStyle w:val="Heading1"/>
           </w:pPr>
@@ -4715,9 +4934,9 @@
     <w:p>
       <w:pPr>
         <w:rPr>
-          <w:ins w:id="309" w:author="Prabhvir Saran" w:date="2017-02-14T23:28:00Z"/>
-        </w:rPr>
-        <w:pPrChange w:id="310" w:author="Prabhvir Saran" w:date="2017-02-14T17:56:00Z">
+          <w:ins w:id="310" w:author="Prabhvir Saran" w:date="2017-02-14T23:28:00Z"/>
+        </w:rPr>
+        <w:pPrChange w:id="311" w:author="Prabhvir Saran" w:date="2017-02-14T17:56:00Z">
           <w:pPr>
             <w:pStyle w:val="Heading1"/>
           </w:pPr>
@@ -4727,9 +4946,9 @@
     <w:p>
       <w:pPr>
         <w:rPr>
-          <w:ins w:id="311" w:author="Prabhvir Saran" w:date="2017-02-14T23:28:00Z"/>
-        </w:rPr>
-        <w:pPrChange w:id="312" w:author="Prabhvir Saran" w:date="2017-02-14T17:56:00Z">
+          <w:ins w:id="312" w:author="Prabhvir Saran" w:date="2017-02-14T23:28:00Z"/>
+        </w:rPr>
+        <w:pPrChange w:id="313" w:author="Prabhvir Saran" w:date="2017-02-14T17:56:00Z">
           <w:pPr>
             <w:pStyle w:val="Heading1"/>
           </w:pPr>
@@ -4739,9 +4958,9 @@
     <w:p>
       <w:pPr>
         <w:rPr>
-          <w:ins w:id="313" w:author="Prabhvir Saran" w:date="2017-02-14T23:28:00Z"/>
-        </w:rPr>
-        <w:pPrChange w:id="314" w:author="Prabhvir Saran" w:date="2017-02-14T17:56:00Z">
+          <w:ins w:id="314" w:author="Prabhvir Saran" w:date="2017-02-14T23:28:00Z"/>
+        </w:rPr>
+        <w:pPrChange w:id="315" w:author="Prabhvir Saran" w:date="2017-02-14T17:56:00Z">
           <w:pPr>
             <w:pStyle w:val="Heading1"/>
           </w:pPr>
@@ -4751,9 +4970,9 @@
     <w:p>
       <w:pPr>
         <w:rPr>
-          <w:ins w:id="315" w:author="Prabhvir Saran" w:date="2017-02-14T23:28:00Z"/>
-        </w:rPr>
-        <w:pPrChange w:id="316" w:author="Prabhvir Saran" w:date="2017-02-14T17:56:00Z">
+          <w:ins w:id="316" w:author="Prabhvir Saran" w:date="2017-02-14T23:28:00Z"/>
+        </w:rPr>
+        <w:pPrChange w:id="317" w:author="Prabhvir Saran" w:date="2017-02-14T17:56:00Z">
           <w:pPr>
             <w:pStyle w:val="Heading1"/>
           </w:pPr>
@@ -4763,9 +4982,9 @@
     <w:p>
       <w:pPr>
         <w:rPr>
-          <w:ins w:id="317" w:author="Prabhvir Saran" w:date="2017-02-14T23:28:00Z"/>
-        </w:rPr>
-        <w:pPrChange w:id="318" w:author="Prabhvir Saran" w:date="2017-02-14T17:56:00Z">
+          <w:ins w:id="318" w:author="Prabhvir Saran" w:date="2017-02-14T23:28:00Z"/>
+        </w:rPr>
+        <w:pPrChange w:id="319" w:author="Prabhvir Saran" w:date="2017-02-14T17:56:00Z">
           <w:pPr>
             <w:pStyle w:val="Heading1"/>
           </w:pPr>
@@ -4775,9 +4994,9 @@
     <w:p>
       <w:pPr>
         <w:rPr>
-          <w:ins w:id="319" w:author="Prabhvir Saran" w:date="2017-02-14T23:28:00Z"/>
-        </w:rPr>
-        <w:pPrChange w:id="320" w:author="Prabhvir Saran" w:date="2017-02-14T17:56:00Z">
+          <w:ins w:id="320" w:author="Prabhvir Saran" w:date="2017-02-14T23:28:00Z"/>
+        </w:rPr>
+        <w:pPrChange w:id="321" w:author="Prabhvir Saran" w:date="2017-02-14T17:56:00Z">
           <w:pPr>
             <w:pStyle w:val="Heading1"/>
           </w:pPr>
@@ -4787,9 +5006,9 @@
     <w:p>
       <w:pPr>
         <w:rPr>
-          <w:ins w:id="321" w:author="Prabhvir Saran" w:date="2017-02-14T23:28:00Z"/>
-        </w:rPr>
-        <w:pPrChange w:id="322" w:author="Prabhvir Saran" w:date="2017-02-14T17:56:00Z">
+          <w:ins w:id="322" w:author="Prabhvir Saran" w:date="2017-02-14T23:28:00Z"/>
+        </w:rPr>
+        <w:pPrChange w:id="323" w:author="Prabhvir Saran" w:date="2017-02-14T17:56:00Z">
           <w:pPr>
             <w:pStyle w:val="Heading1"/>
           </w:pPr>
@@ -4799,9 +5018,9 @@
     <w:p>
       <w:pPr>
         <w:rPr>
-          <w:ins w:id="323" w:author="Prabhvir Saran" w:date="2017-02-14T23:28:00Z"/>
-        </w:rPr>
-        <w:pPrChange w:id="324" w:author="Prabhvir Saran" w:date="2017-02-14T17:56:00Z">
+          <w:ins w:id="324" w:author="Prabhvir Saran" w:date="2017-02-14T23:28:00Z"/>
+        </w:rPr>
+        <w:pPrChange w:id="325" w:author="Prabhvir Saran" w:date="2017-02-14T17:56:00Z">
           <w:pPr>
             <w:pStyle w:val="Heading1"/>
           </w:pPr>
@@ -4811,9 +5030,9 @@
     <w:p>
       <w:pPr>
         <w:rPr>
-          <w:ins w:id="325" w:author="Prabhvir Saran" w:date="2017-02-14T23:28:00Z"/>
-        </w:rPr>
-        <w:pPrChange w:id="326" w:author="Prabhvir Saran" w:date="2017-02-14T17:56:00Z">
+          <w:ins w:id="326" w:author="Prabhvir Saran" w:date="2017-02-14T23:28:00Z"/>
+        </w:rPr>
+        <w:pPrChange w:id="327" w:author="Prabhvir Saran" w:date="2017-02-14T17:56:00Z">
           <w:pPr>
             <w:pStyle w:val="Heading1"/>
           </w:pPr>
@@ -4823,9 +5042,9 @@
     <w:p>
       <w:pPr>
         <w:rPr>
-          <w:ins w:id="327" w:author="Prabhvir Saran" w:date="2017-02-14T23:28:00Z"/>
-        </w:rPr>
-        <w:pPrChange w:id="328" w:author="Prabhvir Saran" w:date="2017-02-14T17:56:00Z">
+          <w:ins w:id="328" w:author="Prabhvir Saran" w:date="2017-02-14T23:28:00Z"/>
+        </w:rPr>
+        <w:pPrChange w:id="329" w:author="Prabhvir Saran" w:date="2017-02-14T17:56:00Z">
           <w:pPr>
             <w:pStyle w:val="Heading1"/>
           </w:pPr>
@@ -4835,9 +5054,9 @@
     <w:p>
       <w:pPr>
         <w:rPr>
-          <w:ins w:id="329" w:author="Prabhvir Saran" w:date="2017-02-14T23:28:00Z"/>
-        </w:rPr>
-        <w:pPrChange w:id="330" w:author="Prabhvir Saran" w:date="2017-02-14T17:56:00Z">
+          <w:ins w:id="330" w:author="Prabhvir Saran" w:date="2017-02-14T23:28:00Z"/>
+        </w:rPr>
+        <w:pPrChange w:id="331" w:author="Prabhvir Saran" w:date="2017-02-14T17:56:00Z">
           <w:pPr>
             <w:pStyle w:val="Heading1"/>
           </w:pPr>
@@ -4847,9 +5066,9 @@
     <w:p>
       <w:pPr>
         <w:rPr>
-          <w:ins w:id="331" w:author="Prabhvir Saran" w:date="2017-02-14T23:28:00Z"/>
-        </w:rPr>
-        <w:pPrChange w:id="332" w:author="Prabhvir Saran" w:date="2017-02-14T17:56:00Z">
+          <w:ins w:id="332" w:author="Prabhvir Saran" w:date="2017-02-14T23:28:00Z"/>
+        </w:rPr>
+        <w:pPrChange w:id="333" w:author="Prabhvir Saran" w:date="2017-02-14T17:56:00Z">
           <w:pPr>
             <w:pStyle w:val="Heading1"/>
           </w:pPr>
@@ -4859,9 +5078,9 @@
     <w:p>
       <w:pPr>
         <w:rPr>
-          <w:ins w:id="333" w:author="Prabhvir Saran" w:date="2017-02-14T23:28:00Z"/>
-        </w:rPr>
-        <w:pPrChange w:id="334" w:author="Prabhvir Saran" w:date="2017-02-14T17:56:00Z">
+          <w:ins w:id="334" w:author="Prabhvir Saran" w:date="2017-02-14T23:28:00Z"/>
+        </w:rPr>
+        <w:pPrChange w:id="335" w:author="Prabhvir Saran" w:date="2017-02-14T17:56:00Z">
           <w:pPr>
             <w:pStyle w:val="Heading1"/>
           </w:pPr>
@@ -4871,9 +5090,9 @@
     <w:p>
       <w:pPr>
         <w:rPr>
-          <w:ins w:id="335" w:author="Prabhvir Saran" w:date="2017-02-14T23:28:00Z"/>
-        </w:rPr>
-        <w:pPrChange w:id="336" w:author="Prabhvir Saran" w:date="2017-02-14T17:56:00Z">
+          <w:ins w:id="336" w:author="Prabhvir Saran" w:date="2017-02-14T23:28:00Z"/>
+        </w:rPr>
+        <w:pPrChange w:id="337" w:author="Prabhvir Saran" w:date="2017-02-14T17:56:00Z">
           <w:pPr>
             <w:pStyle w:val="Heading1"/>
           </w:pPr>
@@ -4883,9 +5102,9 @@
     <w:p>
       <w:pPr>
         <w:rPr>
-          <w:ins w:id="337" w:author="Prabhvir Saran" w:date="2017-02-14T23:28:00Z"/>
-        </w:rPr>
-        <w:pPrChange w:id="338" w:author="Prabhvir Saran" w:date="2017-02-14T17:56:00Z">
+          <w:ins w:id="338" w:author="Prabhvir Saran" w:date="2017-02-14T23:28:00Z"/>
+        </w:rPr>
+        <w:pPrChange w:id="339" w:author="Prabhvir Saran" w:date="2017-02-14T17:56:00Z">
           <w:pPr>
             <w:pStyle w:val="Heading1"/>
           </w:pPr>
@@ -4895,9 +5114,9 @@
     <w:p>
       <w:pPr>
         <w:rPr>
-          <w:ins w:id="339" w:author="Prabhvir Saran" w:date="2017-02-14T23:28:00Z"/>
-        </w:rPr>
-        <w:pPrChange w:id="340" w:author="Prabhvir Saran" w:date="2017-02-14T17:56:00Z">
+          <w:ins w:id="340" w:author="Prabhvir Saran" w:date="2017-02-14T23:28:00Z"/>
+        </w:rPr>
+        <w:pPrChange w:id="341" w:author="Prabhvir Saran" w:date="2017-02-14T17:56:00Z">
           <w:pPr>
             <w:pStyle w:val="Heading1"/>
           </w:pPr>
@@ -4907,9 +5126,9 @@
     <w:p>
       <w:pPr>
         <w:rPr>
-          <w:ins w:id="341" w:author="Prabhvir Saran" w:date="2017-02-14T23:28:00Z"/>
-        </w:rPr>
-        <w:pPrChange w:id="342" w:author="Prabhvir Saran" w:date="2017-02-14T17:56:00Z">
+          <w:ins w:id="342" w:author="Prabhvir Saran" w:date="2017-02-14T23:28:00Z"/>
+        </w:rPr>
+        <w:pPrChange w:id="343" w:author="Prabhvir Saran" w:date="2017-02-14T17:56:00Z">
           <w:pPr>
             <w:pStyle w:val="Heading1"/>
           </w:pPr>
@@ -4919,9 +5138,9 @@
     <w:p>
       <w:pPr>
         <w:rPr>
-          <w:ins w:id="343" w:author="Prabhvir Saran" w:date="2017-02-14T17:56:00Z"/>
-        </w:rPr>
-        <w:pPrChange w:id="344" w:author="Prabhvir Saran" w:date="2017-02-14T17:56:00Z">
+          <w:ins w:id="344" w:author="Prabhvir Saran" w:date="2017-02-14T17:56:00Z"/>
+        </w:rPr>
+        <w:pPrChange w:id="345" w:author="Prabhvir Saran" w:date="2017-02-14T17:56:00Z">
           <w:pPr>
             <w:pStyle w:val="Heading1"/>
           </w:pPr>
@@ -4931,14 +5150,14 @@
     <w:p>
       <w:pPr>
         <w:rPr>
-          <w:ins w:id="345" w:author="Prabhvir Saran" w:date="2017-02-14T17:56:00Z"/>
-          <w:rPrChange w:id="346" w:author="Prabhvir Saran" w:date="2017-02-14T17:56:00Z">
+          <w:ins w:id="346" w:author="Prabhvir Saran" w:date="2017-02-14T17:56:00Z"/>
+          <w:rPrChange w:id="347" w:author="Prabhvir Saran" w:date="2017-02-14T17:56:00Z">
             <w:rPr>
-              <w:ins w:id="347" w:author="Prabhvir Saran" w:date="2017-02-14T17:56:00Z"/>
+              <w:ins w:id="348" w:author="Prabhvir Saran" w:date="2017-02-14T17:56:00Z"/>
             </w:rPr>
           </w:rPrChange>
         </w:rPr>
-        <w:pPrChange w:id="348" w:author="Prabhvir Saran" w:date="2017-02-14T17:56:00Z">
+        <w:pPrChange w:id="349" w:author="Prabhvir Saran" w:date="2017-02-14T17:56:00Z">
           <w:pPr>
             <w:pStyle w:val="Heading1"/>
           </w:pPr>
@@ -4950,7 +5169,7 @@
         <w:pStyle w:val="Heading1"/>
         <w:jc w:val="center"/>
         <w:rPr>
-          <w:del w:id="349" w:author="Prabhvir Saran" w:date="2017-02-02T16:26:00Z"/>
+          <w:del w:id="350" w:author="Prabhvir Saran" w:date="2017-02-02T16:26:00Z"/>
           <w:b/>
           <w:sz w:val="14"/>
           <w:u w:val="single"/>
@@ -4960,7 +5179,7 @@
     <w:p>
       <w:pPr>
         <w:rPr>
-          <w:ins w:id="350" w:author="Prabhvir Saran" w:date="2017-02-02T16:26:00Z"/>
+          <w:ins w:id="351" w:author="Prabhvir Saran" w:date="2017-02-02T16:26:00Z"/>
         </w:rPr>
       </w:pPr>
     </w:p>
@@ -4968,10 +5187,10 @@
       <w:pPr>
         <w:pStyle w:val="Heading1"/>
         <w:rPr>
-          <w:del w:id="351" w:author="Prabhvir Saran" w:date="2017-02-02T16:25:00Z"/>
-          <w:rPrChange w:id="352" w:author="Prabhvir Saran" w:date="2017-02-14T23:25:00Z">
+          <w:del w:id="352" w:author="Prabhvir Saran" w:date="2017-02-02T16:25:00Z"/>
+          <w:rPrChange w:id="353" w:author="Prabhvir Saran" w:date="2017-02-14T23:25:00Z">
             <w:rPr>
-              <w:del w:id="353" w:author="Prabhvir Saran" w:date="2017-02-02T16:25:00Z"/>
+              <w:del w:id="354" w:author="Prabhvir Saran" w:date="2017-02-02T16:25:00Z"/>
               <w:rFonts w:asciiTheme="minorHAnsi" w:eastAsiaTheme="minorHAnsi" w:hAnsiTheme="minorHAnsi" w:cstheme="minorBidi"/>
               <w:color w:val="auto"/>
               <w:sz w:val="22"/>
@@ -4979,7 +5198,7 @@
             </w:rPr>
           </w:rPrChange>
         </w:rPr>
-        <w:pPrChange w:id="354" w:author="Prabhvir Saran" w:date="2017-02-14T23:25:00Z">
+        <w:pPrChange w:id="355" w:author="Prabhvir Saran" w:date="2017-02-14T23:25:00Z">
           <w:pPr>
             <w:pStyle w:val="Heading1"/>
             <w:jc w:val="center"/>
@@ -4991,10 +5210,10 @@
       <w:pPr>
         <w:pStyle w:val="Heading1"/>
         <w:rPr>
-          <w:del w:id="355" w:author="Prabhvir Saran" w:date="2017-02-02T16:26:00Z"/>
-          <w:rPrChange w:id="356" w:author="Prabhvir Saran" w:date="2017-02-14T23:25:00Z">
+          <w:del w:id="356" w:author="Prabhvir Saran" w:date="2017-02-02T16:26:00Z"/>
+          <w:rPrChange w:id="357" w:author="Prabhvir Saran" w:date="2017-02-14T23:25:00Z">
             <w:rPr>
-              <w:del w:id="357" w:author="Prabhvir Saran" w:date="2017-02-02T16:26:00Z"/>
+              <w:del w:id="358" w:author="Prabhvir Saran" w:date="2017-02-02T16:26:00Z"/>
               <w:rFonts w:asciiTheme="minorHAnsi" w:eastAsiaTheme="minorHAnsi" w:hAnsiTheme="minorHAnsi" w:cstheme="minorBidi"/>
               <w:color w:val="auto"/>
               <w:sz w:val="22"/>
@@ -5002,7 +5221,7 @@
             </w:rPr>
           </w:rPrChange>
         </w:rPr>
-        <w:pPrChange w:id="358" w:author="Prabhvir Saran" w:date="2017-02-14T23:25:00Z">
+        <w:pPrChange w:id="359" w:author="Prabhvir Saran" w:date="2017-02-14T23:25:00Z">
           <w:pPr>
             <w:pStyle w:val="Heading1"/>
             <w:ind w:left="720" w:firstLine="720"/>
@@ -5015,17 +5234,17 @@
       <w:pPr>
         <w:pStyle w:val="Heading1"/>
         <w:rPr>
-          <w:ins w:id="359" w:author="Prabhvir Saran" w:date="2017-02-14T17:50:00Z"/>
-          <w:rPrChange w:id="360" w:author="Prabhvir Saran" w:date="2017-02-14T23:25:00Z">
+          <w:ins w:id="360" w:author="Prabhvir Saran" w:date="2017-02-14T17:50:00Z"/>
+          <w:rPrChange w:id="361" w:author="Prabhvir Saran" w:date="2017-02-14T23:25:00Z">
             <w:rPr>
-              <w:ins w:id="361" w:author="Prabhvir Saran" w:date="2017-02-14T17:50:00Z"/>
+              <w:ins w:id="362" w:author="Prabhvir Saran" w:date="2017-02-14T17:50:00Z"/>
               <w:b/>
               <w:sz w:val="44"/>
               <w:u w:val="single"/>
             </w:rPr>
           </w:rPrChange>
         </w:rPr>
-        <w:pPrChange w:id="362" w:author="Prabhvir Saran" w:date="2017-02-14T23:25:00Z">
+        <w:pPrChange w:id="363" w:author="Prabhvir Saran" w:date="2017-02-14T23:25:00Z">
           <w:pPr>
             <w:pStyle w:val="Heading1"/>
             <w:ind w:left="720" w:firstLine="720"/>
@@ -5033,10 +5252,10 @@
           </w:pPr>
         </w:pPrChange>
       </w:pPr>
-      <w:del w:id="363" w:author="Prabhvir Saran" w:date="2017-02-14T23:19:00Z">
-        <w:r>
-          <w:rPr>
-            <w:rPrChange w:id="364" w:author="Prabhvir Saran" w:date="2017-02-14T23:25:00Z">
+      <w:del w:id="364" w:author="Prabhvir Saran" w:date="2017-02-14T23:19:00Z">
+        <w:r>
+          <w:rPr>
+            <w:rPrChange w:id="365" w:author="Prabhvir Saran" w:date="2017-02-14T23:25:00Z">
               <w:rPr>
                 <w:rFonts w:asciiTheme="minorHAnsi" w:eastAsiaTheme="minorHAnsi" w:hAnsiTheme="minorHAnsi" w:cstheme="minorBidi"/>
                 <w:color w:val="auto"/>
@@ -5048,30 +5267,30 @@
           <w:delText xml:space="preserve">Appendix </w:delText>
         </w:r>
       </w:del>
-      <w:bookmarkStart w:id="365" w:name="_Toc474878129"/>
-      <w:ins w:id="366" w:author="Prabhvir Saran" w:date="2017-02-14T23:19:00Z">
+      <w:bookmarkStart w:id="366" w:name="_Toc474878129"/>
+      <w:ins w:id="367" w:author="Prabhvir Saran" w:date="2017-02-14T23:19:00Z">
         <w:r>
           <w:t>Appendix 2</w:t>
         </w:r>
       </w:ins>
-      <w:bookmarkEnd w:id="365"/>
+      <w:bookmarkEnd w:id="366"/>
     </w:p>
     <w:p>
       <w:pPr>
         <w:pStyle w:val="Heading2"/>
         <w:jc w:val="center"/>
         <w:rPr>
-          <w:ins w:id="367" w:author="Prabhvir Saran" w:date="2017-02-02T23:24:00Z"/>
+          <w:ins w:id="368" w:author="Prabhvir Saran" w:date="2017-02-02T23:24:00Z"/>
           <w:b/>
           <w:sz w:val="36"/>
           <w:u w:val="single"/>
-          <w:rPrChange w:id="368" w:author="Prabhvir Saran" w:date="2017-02-14T23:26:00Z">
+          <w:rPrChange w:id="369" w:author="Prabhvir Saran" w:date="2017-02-14T23:26:00Z">
             <w:rPr>
-              <w:ins w:id="369" w:author="Prabhvir Saran" w:date="2017-02-02T23:24:00Z"/>
+              <w:ins w:id="370" w:author="Prabhvir Saran" w:date="2017-02-02T23:24:00Z"/>
             </w:rPr>
           </w:rPrChange>
         </w:rPr>
-        <w:pPrChange w:id="370" w:author="Prabhvir Saran" w:date="2017-02-14T23:26:00Z">
+        <w:pPrChange w:id="371" w:author="Prabhvir Saran" w:date="2017-02-14T23:26:00Z">
           <w:pPr>
             <w:pStyle w:val="Heading1"/>
             <w:ind w:left="720" w:firstLine="720"/>
@@ -5079,20 +5298,20 @@
           </w:pPr>
         </w:pPrChange>
       </w:pPr>
-      <w:bookmarkStart w:id="371" w:name="_Toc474878130"/>
-      <w:ins w:id="372" w:author="Prabhvir Saran" w:date="2017-02-02T23:24:00Z">
+      <w:bookmarkStart w:id="372" w:name="_Toc474878130"/>
+      <w:ins w:id="373" w:author="Prabhvir Saran" w:date="2017-02-02T23:24:00Z">
         <w:r>
           <w:rPr>
             <w:b/>
             <w:sz w:val="36"/>
             <w:u w:val="single"/>
-            <w:rPrChange w:id="373" w:author="Prabhvir Saran" w:date="2017-02-14T23:26:00Z">
+            <w:rPrChange w:id="374" w:author="Prabhvir Saran" w:date="2017-02-14T23:26:00Z">
               <w:rPr/>
             </w:rPrChange>
           </w:rPr>
           <w:t>Milestone 2: Site Map and Page Design</w:t>
         </w:r>
-        <w:bookmarkEnd w:id="371"/>
+        <w:bookmarkEnd w:id="372"/>
       </w:ins>
     </w:p>
     <w:p>
@@ -5101,7 +5320,7 @@
         <w:ind w:left="720" w:firstLine="720"/>
         <w:jc w:val="center"/>
         <w:rPr>
-          <w:ins w:id="374" w:author="Prabhvir Saran" w:date="2017-02-02T22:45:00Z"/>
+          <w:ins w:id="375" w:author="Prabhvir Saran" w:date="2017-02-02T22:45:00Z"/>
           <w:b/>
           <w:sz w:val="44"/>
           <w:u w:val="single"/>
@@ -5112,18 +5331,18 @@
       <w:pPr>
         <w:pStyle w:val="Heading2"/>
         <w:rPr>
-          <w:ins w:id="375" w:author="Prabhvir Saran" w:date="2017-02-02T23:24:00Z"/>
-        </w:rPr>
-      </w:pPr>
-      <w:bookmarkStart w:id="376" w:name="_Toc474878131"/>
-      <w:ins w:id="377" w:author="Prabhvir Saran" w:date="2017-02-02T23:24:00Z">
+          <w:ins w:id="376" w:author="Prabhvir Saran" w:date="2017-02-02T23:24:00Z"/>
+        </w:rPr>
+      </w:pPr>
+      <w:bookmarkStart w:id="377" w:name="_Toc474878131"/>
+      <w:ins w:id="378" w:author="Prabhvir Saran" w:date="2017-02-02T23:24:00Z">
         <w:r>
           <w:rPr>
             <w:sz w:val="32"/>
           </w:rPr>
           <w:t>Sitemap</w:t>
         </w:r>
-        <w:bookmarkEnd w:id="376"/>
+        <w:bookmarkEnd w:id="377"/>
         <w:r>
           <w:t xml:space="preserve"> </w:t>
         </w:r>
@@ -5132,17 +5351,17 @@
     <w:p>
       <w:pPr>
         <w:rPr>
-          <w:ins w:id="378" w:author="Prabhvir Saran" w:date="2017-02-02T16:48:00Z"/>
-          <w:rPrChange w:id="379" w:author="Prabhvir Saran" w:date="2017-02-02T22:45:00Z">
+          <w:ins w:id="379" w:author="Prabhvir Saran" w:date="2017-02-02T16:48:00Z"/>
+          <w:rPrChange w:id="380" w:author="Prabhvir Saran" w:date="2017-02-02T22:45:00Z">
             <w:rPr>
-              <w:ins w:id="380" w:author="Prabhvir Saran" w:date="2017-02-02T16:48:00Z"/>
+              <w:ins w:id="381" w:author="Prabhvir Saran" w:date="2017-02-02T16:48:00Z"/>
               <w:b/>
               <w:sz w:val="44"/>
               <w:u w:val="single"/>
             </w:rPr>
           </w:rPrChange>
         </w:rPr>
-        <w:pPrChange w:id="381" w:author="Prabhvir Saran" w:date="2017-02-02T22:45:00Z">
+        <w:pPrChange w:id="382" w:author="Prabhvir Saran" w:date="2017-02-02T22:45:00Z">
           <w:pPr>
             <w:pStyle w:val="Heading1"/>
             <w:jc w:val="center"/>
@@ -5150,22 +5369,22 @@
         </w:pPrChange>
       </w:pPr>
     </w:p>
-    <w:bookmarkStart w:id="382" w:name="_Toc473839892"/>
-    <w:bookmarkStart w:id="383" w:name="_Toc473840759"/>
-    <w:bookmarkStart w:id="384" w:name="_Toc473842177"/>
-    <w:bookmarkStart w:id="385" w:name="_Toc474878132"/>
+    <w:bookmarkStart w:id="383" w:name="_Toc473839892"/>
+    <w:bookmarkStart w:id="384" w:name="_Toc473840759"/>
+    <w:bookmarkStart w:id="385" w:name="_Toc473842177"/>
+    <w:bookmarkStart w:id="386" w:name="_Toc474878132"/>
     <w:p>
       <w:pPr>
         <w:pStyle w:val="Heading1"/>
         <w:spacing w:line="360" w:lineRule="auto"/>
         <w:rPr>
-          <w:ins w:id="386" w:author="Prabhvir Saran" w:date="2017-02-02T15:38:00Z"/>
+          <w:ins w:id="387" w:author="Prabhvir Saran" w:date="2017-02-02T15:38:00Z"/>
           <w:b/>
           <w:color w:val="4472C4" w:themeColor="accent1"/>
           <w:sz w:val="40"/>
         </w:rPr>
       </w:pPr>
-      <w:ins w:id="387" w:author="Prabhvir Saran" w:date="2017-02-02T15:37:00Z">
+      <w:ins w:id="388" w:author="Prabhvir Saran" w:date="2017-02-02T15:37:00Z">
         <w:r>
           <w:rPr>
             <w:noProof/>
@@ -5266,12 +5485,12 @@
                                 <w:r>
                                   <w:t>H</w:t>
                                 </w:r>
-                                <w:ins w:id="388" w:author="Prabhvir Saran" w:date="2017-02-02T22:56:00Z">
+                                <w:ins w:id="389" w:author="Prabhvir Saran" w:date="2017-02-02T22:56:00Z">
                                   <w:r>
                                     <w:t>EMA</w:t>
                                   </w:r>
                                 </w:ins>
-                                <w:del w:id="389" w:author="Prabhvir Saran" w:date="2017-02-02T22:56:00Z">
+                                <w:del w:id="390" w:author="Prabhvir Saran" w:date="2017-02-02T22:56:00Z">
                                   <w:r>
                                     <w:delText>ema</w:delText>
                                   </w:r>
@@ -5354,12 +5573,12 @@
                                 <w:r>
                                   <w:t>Login/</w:t>
                                 </w:r>
-                                <w:ins w:id="390" w:author="Prabhvir Saran" w:date="2017-02-02T22:42:00Z">
+                                <w:ins w:id="391" w:author="Prabhvir Saran" w:date="2017-02-02T22:42:00Z">
                                   <w:r>
                                     <w:t>Signup</w:t>
                                   </w:r>
                                 </w:ins>
-                                <w:del w:id="391" w:author="Prabhvir Saran" w:date="2017-02-02T22:42:00Z">
+                                <w:del w:id="392" w:author="Prabhvir Saran" w:date="2017-02-02T22:42:00Z">
                                   <w:r>
                                     <w:delText>Register</w:delText>
                                   </w:r>
@@ -6036,22 +6255,10 @@
           </mc:AlternateContent>
         </w:r>
       </w:ins>
-      <w:bookmarkEnd w:id="382"/>
       <w:bookmarkEnd w:id="383"/>
       <w:bookmarkEnd w:id="384"/>
       <w:bookmarkEnd w:id="385"/>
-    </w:p>
-    <w:p>
-      <w:pPr>
-        <w:pStyle w:val="Heading1"/>
-        <w:spacing w:line="360" w:lineRule="auto"/>
-        <w:rPr>
-          <w:ins w:id="392" w:author="Prabhvir Saran" w:date="2017-02-02T15:38:00Z"/>
-          <w:b/>
-          <w:color w:val="4472C4" w:themeColor="accent1"/>
-          <w:sz w:val="40"/>
-        </w:rPr>
-      </w:pPr>
+      <w:bookmarkEnd w:id="386"/>
     </w:p>
     <w:p>
       <w:pPr>
@@ -6079,9 +6286,21 @@
     </w:p>
     <w:p>
       <w:pPr>
+        <w:pStyle w:val="Heading1"/>
+        <w:spacing w:line="360" w:lineRule="auto"/>
+        <w:rPr>
+          <w:ins w:id="395" w:author="Prabhvir Saran" w:date="2017-02-02T15:38:00Z"/>
+          <w:b/>
+          <w:color w:val="4472C4" w:themeColor="accent1"/>
+          <w:sz w:val="40"/>
+        </w:rPr>
+      </w:pPr>
+    </w:p>
+    <w:p>
+      <w:pPr>
         <w:pStyle w:val="Heading2"/>
         <w:rPr>
-          <w:ins w:id="395" w:author="Prabhvir Saran" w:date="2017-02-02T15:47:00Z"/>
+          <w:ins w:id="396" w:author="Prabhvir Saran" w:date="2017-02-02T15:47:00Z"/>
           <w:rFonts w:ascii="Calibri" w:hAnsi="Calibri" w:cs="Calibri"/>
           <w:b/>
           <w:bCs/>
@@ -6093,7 +6312,7 @@
       <w:pPr>
         <w:pStyle w:val="Heading3"/>
         <w:rPr>
-          <w:ins w:id="396" w:author="Prabhvir Saran" w:date="2017-02-02T16:05:00Z"/>
+          <w:ins w:id="397" w:author="Prabhvir Saran" w:date="2017-02-02T16:05:00Z"/>
           <w:sz w:val="28"/>
           <w:u w:val="single"/>
         </w:rPr>
@@ -6102,9 +6321,9 @@
     <w:p>
       <w:pPr>
         <w:rPr>
-          <w:ins w:id="397" w:author="Prabhvir Saran" w:date="2017-02-02T22:45:00Z"/>
-        </w:rPr>
-        <w:pPrChange w:id="398" w:author="Prabhvir Saran" w:date="2017-02-02T16:49:00Z">
+          <w:ins w:id="398" w:author="Prabhvir Saran" w:date="2017-02-02T22:45:00Z"/>
+        </w:rPr>
+        <w:pPrChange w:id="399" w:author="Prabhvir Saran" w:date="2017-02-02T16:49:00Z">
           <w:pPr>
             <w:pStyle w:val="Heading3"/>
           </w:pPr>
@@ -6115,29 +6334,18 @@
       <w:pPr>
         <w:pStyle w:val="Heading3"/>
         <w:rPr>
-          <w:ins w:id="399" w:author="Prabhvir Saran" w:date="2017-02-02T22:59:00Z"/>
+          <w:ins w:id="400" w:author="Prabhvir Saran" w:date="2017-02-02T22:59:00Z"/>
           <w:sz w:val="26"/>
           <w:szCs w:val="26"/>
-          <w:rPrChange w:id="400" w:author="Prabhvir Saran" w:date="2017-02-02T23:39:00Z">
+          <w:rPrChange w:id="401" w:author="Prabhvir Saran" w:date="2017-02-02T23:39:00Z">
             <w:rPr>
-              <w:ins w:id="401" w:author="Prabhvir Saran" w:date="2017-02-02T22:59:00Z"/>
+              <w:ins w:id="402" w:author="Prabhvir Saran" w:date="2017-02-02T22:59:00Z"/>
             </w:rPr>
           </w:rPrChange>
         </w:rPr>
       </w:pPr>
-      <w:bookmarkStart w:id="402" w:name="_Toc474878133"/>
-      <w:ins w:id="403" w:author="Prabhvir Saran" w:date="2017-02-02T22:43:00Z">
-        <w:r>
-          <w:rPr>
-            <w:sz w:val="26"/>
-            <w:szCs w:val="26"/>
-            <w:rPrChange w:id="404" w:author="Prabhvir Saran" w:date="2017-02-02T23:39:00Z">
-              <w:rPr/>
-            </w:rPrChange>
-          </w:rPr>
-          <w:t>Site map explained</w:t>
-        </w:r>
-        <w:bookmarkEnd w:id="402"/>
+      <w:bookmarkStart w:id="403" w:name="_Toc474878133"/>
+      <w:ins w:id="404" w:author="Prabhvir Saran" w:date="2017-02-02T22:43:00Z">
         <w:r>
           <w:rPr>
             <w:sz w:val="26"/>
@@ -6146,6 +6354,17 @@
               <w:rPr/>
             </w:rPrChange>
           </w:rPr>
+          <w:t>Site map explained</w:t>
+        </w:r>
+        <w:bookmarkEnd w:id="403"/>
+        <w:r>
+          <w:rPr>
+            <w:sz w:val="26"/>
+            <w:szCs w:val="26"/>
+            <w:rPrChange w:id="406" w:author="Prabhvir Saran" w:date="2017-02-02T23:39:00Z">
+              <w:rPr/>
+            </w:rPrChange>
+          </w:rPr>
           <w:t xml:space="preserve"> </w:t>
         </w:r>
       </w:ins>
@@ -6153,9 +6372,9 @@
     <w:p>
       <w:pPr>
         <w:rPr>
-          <w:ins w:id="406" w:author="Prabhvir Saran" w:date="2017-02-02T22:56:00Z"/>
-        </w:rPr>
-        <w:pPrChange w:id="407" w:author="Prabhvir Saran" w:date="2017-02-02T22:59:00Z">
+          <w:ins w:id="407" w:author="Prabhvir Saran" w:date="2017-02-02T22:56:00Z"/>
+        </w:rPr>
+        <w:pPrChange w:id="408" w:author="Prabhvir Saran" w:date="2017-02-02T22:59:00Z">
           <w:pPr>
             <w:pStyle w:val="Heading3"/>
           </w:pPr>
@@ -6165,22 +6384,22 @@
     <w:p>
       <w:pPr>
         <w:rPr>
-          <w:ins w:id="408" w:author="Prabhvir Saran" w:date="2017-02-02T22:59:00Z"/>
+          <w:ins w:id="409" w:author="Prabhvir Saran" w:date="2017-02-02T22:59:00Z"/>
           <w:rFonts w:cstheme="minorHAnsi"/>
         </w:rPr>
-        <w:pPrChange w:id="409" w:author="Prabhvir Saran" w:date="2017-02-02T22:56:00Z">
+        <w:pPrChange w:id="410" w:author="Prabhvir Saran" w:date="2017-02-02T22:56:00Z">
           <w:pPr>
             <w:pStyle w:val="Heading3"/>
           </w:pPr>
         </w:pPrChange>
       </w:pPr>
-      <w:ins w:id="410" w:author="Prabhvir Saran" w:date="2017-02-02T22:56:00Z">
+      <w:ins w:id="411" w:author="Prabhvir Saran" w:date="2017-02-02T22:56:00Z">
         <w:r>
           <w:rPr>
             <w:rFonts w:cstheme="minorHAnsi"/>
             <w:sz w:val="24"/>
             <w:szCs w:val="24"/>
-            <w:rPrChange w:id="411" w:author="Prabhvir Saran" w:date="2017-02-02T23:38:00Z">
+            <w:rPrChange w:id="412" w:author="Prabhvir Saran" w:date="2017-02-02T23:38:00Z">
               <w:rPr/>
             </w:rPrChange>
           </w:rPr>
@@ -6196,42 +6415,42 @@
           <w:numId w:val="13"/>
         </w:numPr>
         <w:rPr>
-          <w:ins w:id="412" w:author="Prabhvir Saran" w:date="2017-02-02T15:39:00Z"/>
+          <w:ins w:id="413" w:author="Prabhvir Saran" w:date="2017-02-02T15:39:00Z"/>
           <w:rFonts w:cstheme="minorHAnsi"/>
           <w:sz w:val="24"/>
-          <w:rPrChange w:id="413" w:author="Prabhvir Saran" w:date="2017-02-02T23:38:00Z">
+          <w:rPrChange w:id="414" w:author="Prabhvir Saran" w:date="2017-02-02T23:38:00Z">
             <w:rPr>
-              <w:ins w:id="414" w:author="Prabhvir Saran" w:date="2017-02-02T15:39:00Z"/>
+              <w:ins w:id="415" w:author="Prabhvir Saran" w:date="2017-02-02T15:39:00Z"/>
               <w:sz w:val="28"/>
             </w:rPr>
           </w:rPrChange>
         </w:rPr>
-        <w:pPrChange w:id="415" w:author="Prabhvir Saran" w:date="2017-02-02T22:59:00Z">
+        <w:pPrChange w:id="416" w:author="Prabhvir Saran" w:date="2017-02-02T22:59:00Z">
           <w:pPr>
             <w:pStyle w:val="Heading3"/>
           </w:pPr>
         </w:pPrChange>
       </w:pPr>
-      <w:ins w:id="416" w:author="Prabhvir Saran" w:date="2017-02-02T22:57:00Z">
+      <w:ins w:id="417" w:author="Prabhvir Saran" w:date="2017-02-02T22:57:00Z">
         <w:r>
           <w:rPr>
             <w:rFonts w:cstheme="minorHAnsi"/>
             <w:sz w:val="24"/>
             <w:szCs w:val="24"/>
-            <w:rPrChange w:id="417" w:author="Prabhvir Saran" w:date="2017-02-02T23:38:00Z">
+            <w:rPrChange w:id="418" w:author="Prabhvir Saran" w:date="2017-02-02T23:38:00Z">
               <w:rPr/>
             </w:rPrChange>
           </w:rPr>
           <w:t xml:space="preserve">The home page would have a picture representing HEMA, a quick </w:t>
         </w:r>
       </w:ins>
-      <w:ins w:id="418" w:author="Prabhvir Saran" w:date="2017-02-02T22:58:00Z">
+      <w:ins w:id="419" w:author="Prabhvir Saran" w:date="2017-02-02T22:58:00Z">
         <w:r>
           <w:rPr>
             <w:rFonts w:cstheme="minorHAnsi"/>
             <w:sz w:val="24"/>
             <w:szCs w:val="24"/>
-            <w:rPrChange w:id="419" w:author="Prabhvir Saran" w:date="2017-02-02T23:38:00Z">
+            <w:rPrChange w:id="420" w:author="Prabhvir Saran" w:date="2017-02-02T23:38:00Z">
               <w:rPr/>
             </w:rPrChange>
           </w:rPr>
@@ -6242,41 +6461,47 @@
     <w:p>
       <w:pPr>
         <w:rPr>
-          <w:ins w:id="420" w:author="Prabhvir Saran" w:date="2017-02-02T15:39:00Z"/>
+          <w:ins w:id="421" w:author="Prabhvir Saran" w:date="2017-02-02T15:39:00Z"/>
           <w:rFonts w:cstheme="minorHAnsi"/>
           <w:sz w:val="24"/>
           <w:szCs w:val="24"/>
-          <w:rPrChange w:id="421" w:author="Prabhvir Saran" w:date="2017-02-02T23:38:00Z">
+          <w:rPrChange w:id="422" w:author="Prabhvir Saran" w:date="2017-02-02T23:38:00Z">
             <w:rPr>
-              <w:ins w:id="422" w:author="Prabhvir Saran" w:date="2017-02-02T15:39:00Z"/>
+              <w:ins w:id="423" w:author="Prabhvir Saran" w:date="2017-02-02T15:39:00Z"/>
             </w:rPr>
           </w:rPrChange>
         </w:rPr>
-        <w:pPrChange w:id="423" w:author="Prabhvir Saran" w:date="2017-02-02T22:56:00Z">
+        <w:pPrChange w:id="424" w:author="Prabhvir Saran" w:date="2017-02-02T22:56:00Z">
           <w:pPr>
             <w:pStyle w:val="Heading4"/>
           </w:pPr>
         </w:pPrChange>
       </w:pPr>
-      <w:ins w:id="424" w:author="Prabhvir Saran" w:date="2017-02-02T15:39:00Z">
-        <w:r>
-          <w:rPr>
-            <w:rFonts w:cstheme="minorHAnsi"/>
-            <w:sz w:val="24"/>
-            <w:szCs w:val="24"/>
-            <w:rPrChange w:id="425" w:author="Prabhvir Saran" w:date="2017-02-02T23:38:00Z">
-              <w:rPr/>
-            </w:rPrChange>
-          </w:rPr>
-          <w:t>HEMA</w:t>
-        </w:r>
+      <w:ins w:id="425" w:author="Prabhvir Saran" w:date="2017-02-02T15:39:00Z">
         <w:r>
           <w:rPr>
             <w:rFonts w:cstheme="minorHAnsi"/>
             <w:sz w:val="24"/>
             <w:szCs w:val="24"/>
             <w:rPrChange w:id="426" w:author="Prabhvir Saran" w:date="2017-02-02T23:38:00Z">
-              <w:rPr/>
+              <w:rPr>
+                <w:i w:val="0"/>
+                <w:iCs w:val="0"/>
+              </w:rPr>
+            </w:rPrChange>
+          </w:rPr>
+          <w:t>HEMA</w:t>
+        </w:r>
+        <w:r>
+          <w:rPr>
+            <w:rFonts w:cstheme="minorHAnsi"/>
+            <w:sz w:val="24"/>
+            <w:szCs w:val="24"/>
+            <w:rPrChange w:id="427" w:author="Prabhvir Saran" w:date="2017-02-02T23:38:00Z">
+              <w:rPr>
+                <w:i w:val="0"/>
+                <w:iCs w:val="0"/>
+              </w:rPr>
             </w:rPrChange>
           </w:rPr>
           <w:t xml:space="preserve"> (drop down menu, not an actual page)</w:t>
@@ -6293,24 +6518,24 @@
         <w:spacing w:before="0" w:beforeAutospacing="0" w:after="0" w:afterAutospacing="0"/>
         <w:textAlignment w:val="baseline"/>
         <w:rPr>
-          <w:ins w:id="427" w:author="Prabhvir Saran" w:date="2017-02-02T15:39:00Z"/>
+          <w:ins w:id="428" w:author="Prabhvir Saran" w:date="2017-02-02T15:39:00Z"/>
           <w:rFonts w:asciiTheme="minorHAnsi" w:hAnsiTheme="minorHAnsi" w:cstheme="minorHAnsi"/>
           <w:color w:val="000000"/>
-          <w:rPrChange w:id="428" w:author="Prabhvir Saran" w:date="2017-02-02T23:38:00Z">
+          <w:rPrChange w:id="429" w:author="Prabhvir Saran" w:date="2017-02-02T23:38:00Z">
             <w:rPr>
-              <w:ins w:id="429" w:author="Prabhvir Saran" w:date="2017-02-02T15:39:00Z"/>
+              <w:ins w:id="430" w:author="Prabhvir Saran" w:date="2017-02-02T15:39:00Z"/>
               <w:rFonts w:ascii="Arial" w:hAnsi="Arial" w:cs="Arial"/>
               <w:color w:val="000000"/>
             </w:rPr>
           </w:rPrChange>
         </w:rPr>
       </w:pPr>
-      <w:ins w:id="430" w:author="Prabhvir Saran" w:date="2017-02-02T15:39:00Z">
+      <w:ins w:id="431" w:author="Prabhvir Saran" w:date="2017-02-02T15:39:00Z">
         <w:r>
           <w:rPr>
             <w:rFonts w:asciiTheme="minorHAnsi" w:hAnsiTheme="minorHAnsi" w:cstheme="minorHAnsi"/>
             <w:color w:val="000000"/>
-            <w:rPrChange w:id="431" w:author="Prabhvir Saran" w:date="2017-02-02T23:38:00Z">
+            <w:rPrChange w:id="432" w:author="Prabhvir Saran" w:date="2017-02-02T23:38:00Z">
               <w:rPr>
                 <w:rFonts w:ascii="Calibri" w:hAnsi="Calibri" w:cs="Calibri"/>
                 <w:color w:val="000000"/>
@@ -6331,24 +6556,24 @@
         <w:spacing w:before="0" w:beforeAutospacing="0" w:after="0" w:afterAutospacing="0"/>
         <w:textAlignment w:val="baseline"/>
         <w:rPr>
-          <w:ins w:id="432" w:author="Prabhvir Saran" w:date="2017-02-02T15:39:00Z"/>
+          <w:ins w:id="433" w:author="Prabhvir Saran" w:date="2017-02-02T15:39:00Z"/>
           <w:rFonts w:asciiTheme="minorHAnsi" w:hAnsiTheme="minorHAnsi" w:cstheme="minorHAnsi"/>
           <w:color w:val="000000"/>
-          <w:rPrChange w:id="433" w:author="Prabhvir Saran" w:date="2017-02-02T23:38:00Z">
+          <w:rPrChange w:id="434" w:author="Prabhvir Saran" w:date="2017-02-02T23:38:00Z">
             <w:rPr>
-              <w:ins w:id="434" w:author="Prabhvir Saran" w:date="2017-02-02T15:39:00Z"/>
+              <w:ins w:id="435" w:author="Prabhvir Saran" w:date="2017-02-02T15:39:00Z"/>
               <w:rFonts w:ascii="Arial" w:hAnsi="Arial" w:cs="Arial"/>
               <w:color w:val="000000"/>
             </w:rPr>
           </w:rPrChange>
         </w:rPr>
       </w:pPr>
-      <w:ins w:id="435" w:author="Prabhvir Saran" w:date="2017-02-02T15:39:00Z">
+      <w:ins w:id="436" w:author="Prabhvir Saran" w:date="2017-02-02T15:39:00Z">
         <w:r>
           <w:rPr>
             <w:rFonts w:asciiTheme="minorHAnsi" w:hAnsiTheme="minorHAnsi" w:cstheme="minorHAnsi"/>
             <w:color w:val="000000"/>
-            <w:rPrChange w:id="436" w:author="Prabhvir Saran" w:date="2017-02-02T23:38:00Z">
+            <w:rPrChange w:id="437" w:author="Prabhvir Saran" w:date="2017-02-02T23:38:00Z">
               <w:rPr>
                 <w:rFonts w:ascii="Calibri" w:hAnsi="Calibri" w:cs="Calibri"/>
                 <w:color w:val="000000"/>
@@ -6369,24 +6594,24 @@
         <w:spacing w:before="0" w:beforeAutospacing="0" w:after="0" w:afterAutospacing="0"/>
         <w:textAlignment w:val="baseline"/>
         <w:rPr>
-          <w:ins w:id="437" w:author="Prabhvir Saran" w:date="2017-02-02T15:39:00Z"/>
+          <w:ins w:id="438" w:author="Prabhvir Saran" w:date="2017-02-02T15:39:00Z"/>
           <w:rFonts w:asciiTheme="minorHAnsi" w:hAnsiTheme="minorHAnsi" w:cstheme="minorHAnsi"/>
           <w:color w:val="000000"/>
-          <w:rPrChange w:id="438" w:author="Prabhvir Saran" w:date="2017-02-02T23:38:00Z">
+          <w:rPrChange w:id="439" w:author="Prabhvir Saran" w:date="2017-02-02T23:38:00Z">
             <w:rPr>
-              <w:ins w:id="439" w:author="Prabhvir Saran" w:date="2017-02-02T15:39:00Z"/>
+              <w:ins w:id="440" w:author="Prabhvir Saran" w:date="2017-02-02T15:39:00Z"/>
               <w:rFonts w:ascii="Arial" w:hAnsi="Arial" w:cs="Arial"/>
               <w:color w:val="000000"/>
             </w:rPr>
           </w:rPrChange>
         </w:rPr>
       </w:pPr>
-      <w:ins w:id="440" w:author="Prabhvir Saran" w:date="2017-02-02T15:39:00Z">
+      <w:ins w:id="441" w:author="Prabhvir Saran" w:date="2017-02-02T15:39:00Z">
         <w:r>
           <w:rPr>
             <w:rFonts w:asciiTheme="minorHAnsi" w:hAnsiTheme="minorHAnsi" w:cstheme="minorHAnsi"/>
             <w:color w:val="000000"/>
-            <w:rPrChange w:id="441" w:author="Prabhvir Saran" w:date="2017-02-02T23:38:00Z">
+            <w:rPrChange w:id="442" w:author="Prabhvir Saran" w:date="2017-02-02T23:38:00Z">
               <w:rPr>
                 <w:rFonts w:ascii="Calibri" w:hAnsi="Calibri" w:cs="Calibri"/>
                 <w:color w:val="000000"/>
@@ -6407,24 +6632,24 @@
         <w:spacing w:before="0" w:beforeAutospacing="0" w:after="0" w:afterAutospacing="0"/>
         <w:textAlignment w:val="baseline"/>
         <w:rPr>
-          <w:ins w:id="442" w:author="Prabhvir Saran" w:date="2017-02-02T15:39:00Z"/>
+          <w:ins w:id="443" w:author="Prabhvir Saran" w:date="2017-02-02T15:39:00Z"/>
           <w:rFonts w:asciiTheme="minorHAnsi" w:hAnsiTheme="minorHAnsi" w:cstheme="minorHAnsi"/>
           <w:color w:val="000000"/>
-          <w:rPrChange w:id="443" w:author="Prabhvir Saran" w:date="2017-02-02T23:38:00Z">
+          <w:rPrChange w:id="444" w:author="Prabhvir Saran" w:date="2017-02-02T23:38:00Z">
             <w:rPr>
-              <w:ins w:id="444" w:author="Prabhvir Saran" w:date="2017-02-02T15:39:00Z"/>
+              <w:ins w:id="445" w:author="Prabhvir Saran" w:date="2017-02-02T15:39:00Z"/>
               <w:rFonts w:ascii="Arial" w:hAnsi="Arial" w:cs="Arial"/>
               <w:color w:val="000000"/>
             </w:rPr>
           </w:rPrChange>
         </w:rPr>
       </w:pPr>
-      <w:ins w:id="445" w:author="Prabhvir Saran" w:date="2017-02-02T15:39:00Z">
+      <w:ins w:id="446" w:author="Prabhvir Saran" w:date="2017-02-02T15:39:00Z">
         <w:r>
           <w:rPr>
             <w:rFonts w:asciiTheme="minorHAnsi" w:hAnsiTheme="minorHAnsi" w:cstheme="minorHAnsi"/>
             <w:color w:val="000000"/>
-            <w:rPrChange w:id="446" w:author="Prabhvir Saran" w:date="2017-02-02T23:38:00Z">
+            <w:rPrChange w:id="447" w:author="Prabhvir Saran" w:date="2017-02-02T23:38:00Z">
               <w:rPr>
                 <w:rFonts w:ascii="Calibri" w:hAnsi="Calibri" w:cs="Calibri"/>
                 <w:color w:val="000000"/>
@@ -6445,32 +6670,19 @@
         <w:spacing w:before="0" w:beforeAutospacing="0" w:after="0" w:afterAutospacing="0"/>
         <w:textAlignment w:val="baseline"/>
         <w:rPr>
-          <w:ins w:id="447" w:author="Prabhvir Saran" w:date="2017-02-02T23:28:00Z"/>
+          <w:ins w:id="448" w:author="Prabhvir Saran" w:date="2017-02-02T23:28:00Z"/>
           <w:rFonts w:asciiTheme="minorHAnsi" w:hAnsiTheme="minorHAnsi" w:cstheme="minorHAnsi"/>
           <w:color w:val="000000"/>
-          <w:rPrChange w:id="448" w:author="Prabhvir Saran" w:date="2017-02-02T23:38:00Z">
+          <w:rPrChange w:id="449" w:author="Prabhvir Saran" w:date="2017-02-02T23:38:00Z">
             <w:rPr>
-              <w:ins w:id="449" w:author="Prabhvir Saran" w:date="2017-02-02T23:28:00Z"/>
+              <w:ins w:id="450" w:author="Prabhvir Saran" w:date="2017-02-02T23:28:00Z"/>
               <w:rFonts w:ascii="Calibri" w:hAnsi="Calibri" w:cs="Calibri"/>
               <w:color w:val="000000"/>
             </w:rPr>
           </w:rPrChange>
         </w:rPr>
       </w:pPr>
-      <w:ins w:id="450" w:author="Prabhvir Saran" w:date="2017-02-02T15:39:00Z">
-        <w:r>
-          <w:rPr>
-            <w:rFonts w:asciiTheme="minorHAnsi" w:hAnsiTheme="minorHAnsi" w:cstheme="minorHAnsi"/>
-            <w:color w:val="000000"/>
-            <w:rPrChange w:id="451" w:author="Prabhvir Saran" w:date="2017-02-02T23:38:00Z">
-              <w:rPr>
-                <w:rFonts w:ascii="Calibri" w:hAnsi="Calibri" w:cs="Calibri"/>
-                <w:color w:val="000000"/>
-              </w:rPr>
-            </w:rPrChange>
-          </w:rPr>
-          <w:t>Describes various disciplines using a div whose content changes based on user’s selection from a list, by def</w:t>
-        </w:r>
+      <w:ins w:id="451" w:author="Prabhvir Saran" w:date="2017-02-02T15:39:00Z">
         <w:r>
           <w:rPr>
             <w:rFonts w:asciiTheme="minorHAnsi" w:hAnsiTheme="minorHAnsi" w:cstheme="minorHAnsi"/>
@@ -6482,13 +6694,26 @@
               </w:rPr>
             </w:rPrChange>
           </w:rPr>
-          <w:t xml:space="preserve">ault gives a brief overview of </w:t>
+          <w:t>Describes various disciplines using a div whose content changes based on user’s selection from a list, by def</w:t>
         </w:r>
         <w:r>
           <w:rPr>
             <w:rFonts w:asciiTheme="minorHAnsi" w:hAnsiTheme="minorHAnsi" w:cstheme="minorHAnsi"/>
             <w:color w:val="000000"/>
             <w:rPrChange w:id="453" w:author="Prabhvir Saran" w:date="2017-02-02T23:38:00Z">
+              <w:rPr>
+                <w:rFonts w:ascii="Calibri" w:hAnsi="Calibri" w:cs="Calibri"/>
+                <w:color w:val="000000"/>
+              </w:rPr>
+            </w:rPrChange>
+          </w:rPr>
+          <w:t xml:space="preserve">ault gives a brief overview of </w:t>
+        </w:r>
+        <w:r>
+          <w:rPr>
+            <w:rFonts w:asciiTheme="minorHAnsi" w:hAnsiTheme="minorHAnsi" w:cstheme="minorHAnsi"/>
+            <w:color w:val="000000"/>
+            <w:rPrChange w:id="454" w:author="Prabhvir Saran" w:date="2017-02-02T23:38:00Z">
               <w:rPr>
                 <w:rFonts w:ascii="Calibri" w:hAnsi="Calibri" w:cs="Calibri"/>
                 <w:color w:val="000000"/>
@@ -6506,18 +6731,18 @@
         <w:ind w:left="1440"/>
         <w:textAlignment w:val="baseline"/>
         <w:rPr>
-          <w:ins w:id="454" w:author="Prabhvir Saran" w:date="2017-02-02T15:47:00Z"/>
+          <w:ins w:id="455" w:author="Prabhvir Saran" w:date="2017-02-02T15:47:00Z"/>
           <w:rFonts w:asciiTheme="minorHAnsi" w:hAnsiTheme="minorHAnsi" w:cstheme="minorHAnsi"/>
           <w:color w:val="000000"/>
-          <w:rPrChange w:id="455" w:author="Prabhvir Saran" w:date="2017-02-02T23:38:00Z">
+          <w:rPrChange w:id="456" w:author="Prabhvir Saran" w:date="2017-02-02T23:38:00Z">
             <w:rPr>
-              <w:ins w:id="456" w:author="Prabhvir Saran" w:date="2017-02-02T15:47:00Z"/>
+              <w:ins w:id="457" w:author="Prabhvir Saran" w:date="2017-02-02T15:47:00Z"/>
               <w:rFonts w:ascii="Arial" w:hAnsi="Arial" w:cs="Arial"/>
               <w:color w:val="000000"/>
             </w:rPr>
           </w:rPrChange>
         </w:rPr>
-        <w:pPrChange w:id="457" w:author="Prabhvir Saran" w:date="2017-02-02T23:28:00Z">
+        <w:pPrChange w:id="458" w:author="Prabhvir Saran" w:date="2017-02-02T23:28:00Z">
           <w:pPr>
             <w:pStyle w:val="NormalWeb"/>
             <w:numPr>
@@ -6541,12 +6766,12 @@
         <w:ind w:left="1440"/>
         <w:textAlignment w:val="baseline"/>
         <w:rPr>
-          <w:ins w:id="458" w:author="Prabhvir Saran" w:date="2017-02-02T15:39:00Z"/>
+          <w:ins w:id="459" w:author="Prabhvir Saran" w:date="2017-02-02T15:39:00Z"/>
           <w:rFonts w:asciiTheme="minorHAnsi" w:hAnsiTheme="minorHAnsi" w:cstheme="minorHAnsi"/>
           <w:color w:val="000000"/>
-          <w:rPrChange w:id="459" w:author="Prabhvir Saran" w:date="2017-02-02T23:38:00Z">
+          <w:rPrChange w:id="460" w:author="Prabhvir Saran" w:date="2017-02-02T23:38:00Z">
             <w:rPr>
-              <w:ins w:id="460" w:author="Prabhvir Saran" w:date="2017-02-02T15:39:00Z"/>
+              <w:ins w:id="461" w:author="Prabhvir Saran" w:date="2017-02-02T15:39:00Z"/>
               <w:rFonts w:ascii="Arial" w:hAnsi="Arial" w:cs="Arial"/>
               <w:color w:val="000000"/>
             </w:rPr>
@@ -6564,24 +6789,24 @@
         <w:spacing w:before="0" w:beforeAutospacing="0" w:after="0" w:afterAutospacing="0"/>
         <w:textAlignment w:val="baseline"/>
         <w:rPr>
-          <w:ins w:id="461" w:author="Prabhvir Saran" w:date="2017-02-02T15:39:00Z"/>
+          <w:ins w:id="462" w:author="Prabhvir Saran" w:date="2017-02-02T15:39:00Z"/>
           <w:rFonts w:asciiTheme="minorHAnsi" w:hAnsiTheme="minorHAnsi" w:cstheme="minorHAnsi"/>
           <w:color w:val="000000"/>
-          <w:rPrChange w:id="462" w:author="Prabhvir Saran" w:date="2017-02-02T23:38:00Z">
+          <w:rPrChange w:id="463" w:author="Prabhvir Saran" w:date="2017-02-02T23:38:00Z">
             <w:rPr>
-              <w:ins w:id="463" w:author="Prabhvir Saran" w:date="2017-02-02T15:39:00Z"/>
+              <w:ins w:id="464" w:author="Prabhvir Saran" w:date="2017-02-02T15:39:00Z"/>
               <w:rFonts w:ascii="Arial" w:hAnsi="Arial" w:cs="Arial"/>
               <w:color w:val="000000"/>
             </w:rPr>
           </w:rPrChange>
         </w:rPr>
       </w:pPr>
-      <w:ins w:id="464" w:author="Prabhvir Saran" w:date="2017-02-02T15:39:00Z">
+      <w:ins w:id="465" w:author="Prabhvir Saran" w:date="2017-02-02T15:39:00Z">
         <w:r>
           <w:rPr>
             <w:rFonts w:asciiTheme="minorHAnsi" w:hAnsiTheme="minorHAnsi" w:cstheme="minorHAnsi"/>
             <w:color w:val="000000"/>
-            <w:rPrChange w:id="465" w:author="Prabhvir Saran" w:date="2017-02-02T23:38:00Z">
+            <w:rPrChange w:id="466" w:author="Prabhvir Saran" w:date="2017-02-02T23:38:00Z">
               <w:rPr>
                 <w:rFonts w:ascii="Calibri" w:hAnsi="Calibri" w:cs="Calibri"/>
                 <w:color w:val="000000"/>
@@ -6602,24 +6827,24 @@
         <w:spacing w:before="0" w:beforeAutospacing="0" w:after="160" w:afterAutospacing="0"/>
         <w:textAlignment w:val="baseline"/>
         <w:rPr>
-          <w:ins w:id="466" w:author="Prabhvir Saran" w:date="2017-02-02T15:39:00Z"/>
+          <w:ins w:id="467" w:author="Prabhvir Saran" w:date="2017-02-02T15:39:00Z"/>
           <w:rFonts w:asciiTheme="minorHAnsi" w:hAnsiTheme="minorHAnsi" w:cstheme="minorHAnsi"/>
           <w:color w:val="000000"/>
-          <w:rPrChange w:id="467" w:author="Prabhvir Saran" w:date="2017-02-02T23:38:00Z">
+          <w:rPrChange w:id="468" w:author="Prabhvir Saran" w:date="2017-02-02T23:38:00Z">
             <w:rPr>
-              <w:ins w:id="468" w:author="Prabhvir Saran" w:date="2017-02-02T15:39:00Z"/>
+              <w:ins w:id="469" w:author="Prabhvir Saran" w:date="2017-02-02T15:39:00Z"/>
               <w:rFonts w:ascii="Arial" w:hAnsi="Arial" w:cs="Arial"/>
               <w:color w:val="000000"/>
             </w:rPr>
           </w:rPrChange>
         </w:rPr>
       </w:pPr>
-      <w:ins w:id="469" w:author="Prabhvir Saran" w:date="2017-02-02T15:39:00Z">
+      <w:ins w:id="470" w:author="Prabhvir Saran" w:date="2017-02-02T15:39:00Z">
         <w:r>
           <w:rPr>
             <w:rFonts w:asciiTheme="minorHAnsi" w:hAnsiTheme="minorHAnsi" w:cstheme="minorHAnsi"/>
             <w:color w:val="000000"/>
-            <w:rPrChange w:id="470" w:author="Prabhvir Saran" w:date="2017-02-02T23:38:00Z">
+            <w:rPrChange w:id="471" w:author="Prabhvir Saran" w:date="2017-02-02T23:38:00Z">
               <w:rPr>
                 <w:rFonts w:ascii="Calibri" w:hAnsi="Calibri" w:cs="Calibri"/>
                 <w:color w:val="000000"/>
@@ -6629,12 +6854,12 @@
           <w:t xml:space="preserve">A short list of local HEMA clubs, groups, schools </w:t>
         </w:r>
       </w:ins>
-      <w:ins w:id="471" w:author="Prabhvir Saran" w:date="2017-02-02T23:28:00Z">
+      <w:ins w:id="472" w:author="Prabhvir Saran" w:date="2017-02-02T23:28:00Z">
         <w:r>
           <w:rPr>
             <w:rFonts w:asciiTheme="minorHAnsi" w:hAnsiTheme="minorHAnsi" w:cstheme="minorHAnsi"/>
             <w:color w:val="000000"/>
-            <w:rPrChange w:id="472" w:author="Prabhvir Saran" w:date="2017-02-02T23:38:00Z">
+            <w:rPrChange w:id="473" w:author="Prabhvir Saran" w:date="2017-02-02T23:38:00Z">
               <w:rPr>
                 <w:rFonts w:ascii="Calibri" w:hAnsi="Calibri" w:cs="Calibri"/>
                 <w:color w:val="000000"/>
@@ -6648,31 +6873,34 @@
     <w:p>
       <w:pPr>
         <w:rPr>
-          <w:ins w:id="473" w:author="Prabhvir Saran" w:date="2017-02-02T15:39:00Z"/>
+          <w:ins w:id="474" w:author="Prabhvir Saran" w:date="2017-02-02T15:39:00Z"/>
           <w:rFonts w:cstheme="minorHAnsi"/>
           <w:sz w:val="24"/>
           <w:szCs w:val="24"/>
-          <w:rPrChange w:id="474" w:author="Prabhvir Saran" w:date="2017-02-02T23:38:00Z">
+          <w:rPrChange w:id="475" w:author="Prabhvir Saran" w:date="2017-02-02T23:38:00Z">
             <w:rPr>
-              <w:ins w:id="475" w:author="Prabhvir Saran" w:date="2017-02-02T15:39:00Z"/>
+              <w:ins w:id="476" w:author="Prabhvir Saran" w:date="2017-02-02T15:39:00Z"/>
               <w:rFonts w:ascii="Times New Roman" w:hAnsi="Times New Roman" w:cs="Times New Roman"/>
             </w:rPr>
           </w:rPrChange>
         </w:rPr>
-        <w:pPrChange w:id="476" w:author="Prabhvir Saran" w:date="2017-02-02T22:56:00Z">
+        <w:pPrChange w:id="477" w:author="Prabhvir Saran" w:date="2017-02-02T22:56:00Z">
           <w:pPr>
             <w:pStyle w:val="Heading4"/>
           </w:pPr>
         </w:pPrChange>
       </w:pPr>
-      <w:ins w:id="477" w:author="Prabhvir Saran" w:date="2017-02-02T15:39:00Z">
+      <w:ins w:id="478" w:author="Prabhvir Saran" w:date="2017-02-02T15:39:00Z">
         <w:r>
           <w:rPr>
             <w:rFonts w:cstheme="minorHAnsi"/>
             <w:sz w:val="24"/>
             <w:szCs w:val="24"/>
-            <w:rPrChange w:id="478" w:author="Prabhvir Saran" w:date="2017-02-02T23:38:00Z">
-              <w:rPr/>
+            <w:rPrChange w:id="479" w:author="Prabhvir Saran" w:date="2017-02-02T23:38:00Z">
+              <w:rPr>
+                <w:i w:val="0"/>
+                <w:iCs w:val="0"/>
+              </w:rPr>
             </w:rPrChange>
           </w:rPr>
           <w:t>About us (drop down menu, not an actual page)</w:t>
@@ -6689,24 +6917,24 @@
         <w:spacing w:before="0" w:beforeAutospacing="0" w:after="0" w:afterAutospacing="0"/>
         <w:textAlignment w:val="baseline"/>
         <w:rPr>
-          <w:ins w:id="479" w:author="Prabhvir Saran" w:date="2017-02-02T15:39:00Z"/>
+          <w:ins w:id="480" w:author="Prabhvir Saran" w:date="2017-02-02T15:39:00Z"/>
           <w:rFonts w:asciiTheme="minorHAnsi" w:hAnsiTheme="minorHAnsi" w:cstheme="minorHAnsi"/>
           <w:color w:val="000000"/>
-          <w:rPrChange w:id="480" w:author="Prabhvir Saran" w:date="2017-02-02T23:38:00Z">
+          <w:rPrChange w:id="481" w:author="Prabhvir Saran" w:date="2017-02-02T23:38:00Z">
             <w:rPr>
-              <w:ins w:id="481" w:author="Prabhvir Saran" w:date="2017-02-02T15:39:00Z"/>
+              <w:ins w:id="482" w:author="Prabhvir Saran" w:date="2017-02-02T15:39:00Z"/>
               <w:rFonts w:ascii="Arial" w:hAnsi="Arial" w:cs="Arial"/>
               <w:color w:val="000000"/>
             </w:rPr>
           </w:rPrChange>
         </w:rPr>
       </w:pPr>
-      <w:ins w:id="482" w:author="Prabhvir Saran" w:date="2017-02-02T15:39:00Z">
+      <w:ins w:id="483" w:author="Prabhvir Saran" w:date="2017-02-02T15:39:00Z">
         <w:r>
           <w:rPr>
             <w:rFonts w:asciiTheme="minorHAnsi" w:hAnsiTheme="minorHAnsi" w:cstheme="minorHAnsi"/>
             <w:color w:val="000000"/>
-            <w:rPrChange w:id="483" w:author="Prabhvir Saran" w:date="2017-02-02T23:38:00Z">
+            <w:rPrChange w:id="484" w:author="Prabhvir Saran" w:date="2017-02-02T23:38:00Z">
               <w:rPr>
                 <w:rFonts w:ascii="Calibri" w:hAnsi="Calibri" w:cs="Calibri"/>
                 <w:color w:val="000000"/>
@@ -6727,24 +6955,24 @@
         <w:spacing w:before="0" w:beforeAutospacing="0" w:after="160" w:afterAutospacing="0"/>
         <w:textAlignment w:val="baseline"/>
         <w:rPr>
-          <w:ins w:id="484" w:author="Prabhvir Saran" w:date="2017-02-02T15:39:00Z"/>
+          <w:ins w:id="485" w:author="Prabhvir Saran" w:date="2017-02-02T15:39:00Z"/>
           <w:rFonts w:asciiTheme="minorHAnsi" w:hAnsiTheme="minorHAnsi" w:cstheme="minorHAnsi"/>
           <w:color w:val="000000"/>
-          <w:rPrChange w:id="485" w:author="Prabhvir Saran" w:date="2017-02-02T23:38:00Z">
+          <w:rPrChange w:id="486" w:author="Prabhvir Saran" w:date="2017-02-02T23:38:00Z">
             <w:rPr>
-              <w:ins w:id="486" w:author="Prabhvir Saran" w:date="2017-02-02T15:39:00Z"/>
+              <w:ins w:id="487" w:author="Prabhvir Saran" w:date="2017-02-02T15:39:00Z"/>
               <w:rFonts w:ascii="Arial" w:hAnsi="Arial" w:cs="Arial"/>
               <w:color w:val="000000"/>
             </w:rPr>
           </w:rPrChange>
         </w:rPr>
       </w:pPr>
-      <w:ins w:id="487" w:author="Prabhvir Saran" w:date="2017-02-02T15:39:00Z">
+      <w:ins w:id="488" w:author="Prabhvir Saran" w:date="2017-02-02T15:39:00Z">
         <w:r>
           <w:rPr>
             <w:rFonts w:asciiTheme="minorHAnsi" w:hAnsiTheme="minorHAnsi" w:cstheme="minorHAnsi"/>
             <w:color w:val="000000"/>
-            <w:rPrChange w:id="488" w:author="Prabhvir Saran" w:date="2017-02-02T23:38:00Z">
+            <w:rPrChange w:id="489" w:author="Prabhvir Saran" w:date="2017-02-02T23:38:00Z">
               <w:rPr>
                 <w:rFonts w:ascii="Calibri" w:hAnsi="Calibri" w:cs="Calibri"/>
                 <w:color w:val="000000"/>
@@ -6758,36 +6986,39 @@
     <w:p>
       <w:pPr>
         <w:rPr>
-          <w:ins w:id="489" w:author="Prabhvir Saran" w:date="2017-02-02T15:57:00Z"/>
+          <w:ins w:id="490" w:author="Prabhvir Saran" w:date="2017-02-02T15:57:00Z"/>
           <w:rFonts w:cstheme="minorHAnsi"/>
           <w:sz w:val="24"/>
           <w:szCs w:val="24"/>
-          <w:rPrChange w:id="490" w:author="Prabhvir Saran" w:date="2017-02-02T23:38:00Z">
+          <w:rPrChange w:id="491" w:author="Prabhvir Saran" w:date="2017-02-02T23:38:00Z">
             <w:rPr>
-              <w:ins w:id="491" w:author="Prabhvir Saran" w:date="2017-02-02T15:57:00Z"/>
+              <w:ins w:id="492" w:author="Prabhvir Saran" w:date="2017-02-02T15:57:00Z"/>
             </w:rPr>
           </w:rPrChange>
         </w:rPr>
-        <w:pPrChange w:id="492" w:author="Prabhvir Saran" w:date="2017-02-02T22:59:00Z">
+        <w:pPrChange w:id="493" w:author="Prabhvir Saran" w:date="2017-02-02T22:59:00Z">
           <w:pPr>
             <w:pStyle w:val="Heading4"/>
           </w:pPr>
         </w:pPrChange>
       </w:pPr>
-      <w:ins w:id="493" w:author="Prabhvir Saran" w:date="2017-02-02T15:39:00Z">
+      <w:ins w:id="494" w:author="Prabhvir Saran" w:date="2017-02-02T15:39:00Z">
         <w:r>
           <w:rPr>
             <w:rFonts w:cstheme="minorHAnsi"/>
             <w:sz w:val="24"/>
             <w:szCs w:val="24"/>
-            <w:rPrChange w:id="494" w:author="Prabhvir Saran" w:date="2017-02-02T23:38:00Z">
-              <w:rPr/>
+            <w:rPrChange w:id="495" w:author="Prabhvir Saran" w:date="2017-02-02T23:38:00Z">
+              <w:rPr>
+                <w:i w:val="0"/>
+                <w:iCs w:val="0"/>
+              </w:rPr>
             </w:rPrChange>
           </w:rPr>
           <w:t>Login/</w:t>
         </w:r>
       </w:ins>
-      <w:ins w:id="495" w:author="Prabhvir Saran" w:date="2017-02-02T23:28:00Z">
+      <w:ins w:id="496" w:author="Prabhvir Saran" w:date="2017-02-02T23:28:00Z">
         <w:r>
           <w:rPr>
             <w:rFonts w:cstheme="minorHAnsi"/>
@@ -6806,20 +7037,20 @@
           <w:numId w:val="11"/>
         </w:numPr>
         <w:rPr>
-          <w:ins w:id="496" w:author="Prabhvir Saran" w:date="2017-02-02T22:43:00Z"/>
+          <w:ins w:id="497" w:author="Prabhvir Saran" w:date="2017-02-02T22:43:00Z"/>
           <w:rFonts w:cstheme="minorHAnsi"/>
           <w:sz w:val="24"/>
           <w:szCs w:val="24"/>
-          <w:rPrChange w:id="497" w:author="Prabhvir Saran" w:date="2017-02-02T23:38:00Z">
+          <w:rPrChange w:id="498" w:author="Prabhvir Saran" w:date="2017-02-02T23:38:00Z">
             <w:rPr>
-              <w:ins w:id="498" w:author="Prabhvir Saran" w:date="2017-02-02T22:43:00Z"/>
+              <w:ins w:id="499" w:author="Prabhvir Saran" w:date="2017-02-02T22:43:00Z"/>
               <w:sz w:val="24"/>
               <w:szCs w:val="24"/>
             </w:rPr>
           </w:rPrChange>
         </w:rPr>
       </w:pPr>
-      <w:ins w:id="499" w:author="Prabhvir Saran" w:date="2017-02-02T15:57:00Z">
+      <w:ins w:id="500" w:author="Prabhvir Saran" w:date="2017-02-02T15:57:00Z">
         <w:r>
           <w:rPr>
             <w:rFonts w:cstheme="minorHAnsi"/>
@@ -6829,7 +7060,7 @@
           <w:t xml:space="preserve">The two buttons the top right hand corner will take the user to the </w:t>
         </w:r>
       </w:ins>
-      <w:ins w:id="500" w:author="Prabhvir Saran" w:date="2017-02-02T15:58:00Z">
+      <w:ins w:id="501" w:author="Prabhvir Saran" w:date="2017-02-02T15:58:00Z">
         <w:r>
           <w:rPr>
             <w:rFonts w:cstheme="minorHAnsi"/>
@@ -6839,13 +7070,13 @@
           <w:t xml:space="preserve">Login / Signup page. This page will be divided in to two sections, the </w:t>
         </w:r>
       </w:ins>
-      <w:ins w:id="501" w:author="Prabhvir Saran" w:date="2017-02-02T15:59:00Z">
+      <w:ins w:id="502" w:author="Prabhvir Saran" w:date="2017-02-02T15:59:00Z">
         <w:r>
           <w:rPr>
             <w:rFonts w:cstheme="minorHAnsi"/>
             <w:sz w:val="24"/>
             <w:szCs w:val="24"/>
-            <w:rPrChange w:id="502" w:author="Prabhvir Saran" w:date="2017-02-02T23:38:00Z">
+            <w:rPrChange w:id="503" w:author="Prabhvir Saran" w:date="2017-02-02T23:38:00Z">
               <w:rPr>
                 <w:sz w:val="24"/>
                 <w:szCs w:val="24"/>
@@ -6860,11 +7091,11 @@
       <w:pPr>
         <w:pStyle w:val="ListParagraph"/>
         <w:rPr>
-          <w:ins w:id="503" w:author="Prabhvir Saran" w:date="2017-02-02T22:44:00Z"/>
+          <w:ins w:id="504" w:author="Prabhvir Saran" w:date="2017-02-02T22:44:00Z"/>
           <w:sz w:val="24"/>
           <w:szCs w:val="24"/>
         </w:rPr>
-        <w:pPrChange w:id="504" w:author="Prabhvir Saran" w:date="2017-02-02T22:43:00Z">
+        <w:pPrChange w:id="505" w:author="Prabhvir Saran" w:date="2017-02-02T22:43:00Z">
           <w:pPr>
             <w:pStyle w:val="ListParagraph"/>
             <w:numPr>
@@ -6879,11 +7110,11 @@
       <w:pPr>
         <w:pStyle w:val="ListParagraph"/>
         <w:rPr>
-          <w:ins w:id="505" w:author="Prabhvir Saran" w:date="2017-02-02T22:44:00Z"/>
+          <w:ins w:id="506" w:author="Prabhvir Saran" w:date="2017-02-02T22:44:00Z"/>
           <w:sz w:val="24"/>
           <w:szCs w:val="24"/>
         </w:rPr>
-        <w:pPrChange w:id="506" w:author="Prabhvir Saran" w:date="2017-02-02T22:43:00Z">
+        <w:pPrChange w:id="507" w:author="Prabhvir Saran" w:date="2017-02-02T22:43:00Z">
           <w:pPr>
             <w:pStyle w:val="ListParagraph"/>
             <w:numPr>
@@ -6898,11 +7129,11 @@
       <w:pPr>
         <w:pStyle w:val="ListParagraph"/>
         <w:rPr>
-          <w:ins w:id="507" w:author="Prabhvir Saran" w:date="2017-02-02T15:39:00Z"/>
+          <w:ins w:id="508" w:author="Prabhvir Saran" w:date="2017-02-02T15:39:00Z"/>
           <w:sz w:val="24"/>
           <w:szCs w:val="24"/>
         </w:rPr>
-        <w:pPrChange w:id="508" w:author="Prabhvir Saran" w:date="2017-02-02T22:43:00Z">
+        <w:pPrChange w:id="509" w:author="Prabhvir Saran" w:date="2017-02-02T22:43:00Z">
           <w:pPr>
             <w:pStyle w:val="ListParagraph"/>
             <w:numPr>
@@ -6917,43 +7148,43 @@
       <w:pPr>
         <w:pStyle w:val="Heading2"/>
         <w:rPr>
-          <w:ins w:id="509" w:author="Prabhvir Saran" w:date="2017-02-02T16:08:00Z"/>
+          <w:ins w:id="510" w:author="Prabhvir Saran" w:date="2017-02-02T16:08:00Z"/>
           <w:sz w:val="32"/>
-          <w:rPrChange w:id="510" w:author="Prabhvir Saran" w:date="2017-02-02T23:40:00Z">
+          <w:rPrChange w:id="511" w:author="Prabhvir Saran" w:date="2017-02-02T23:40:00Z">
             <w:rPr>
-              <w:ins w:id="511" w:author="Prabhvir Saran" w:date="2017-02-02T16:08:00Z"/>
+              <w:ins w:id="512" w:author="Prabhvir Saran" w:date="2017-02-02T16:08:00Z"/>
               <w:noProof/>
             </w:rPr>
           </w:rPrChange>
         </w:rPr>
-        <w:pPrChange w:id="512" w:author="Prabhvir Saran" w:date="2017-02-02T23:40:00Z">
+        <w:pPrChange w:id="513" w:author="Prabhvir Saran" w:date="2017-02-02T23:40:00Z">
           <w:pPr/>
         </w:pPrChange>
       </w:pPr>
-      <w:bookmarkStart w:id="513" w:name="_Toc474878134"/>
-      <w:ins w:id="514" w:author="Prabhvir Saran" w:date="2017-02-02T23:01:00Z">
+      <w:bookmarkStart w:id="514" w:name="_Toc474878134"/>
+      <w:ins w:id="515" w:author="Prabhvir Saran" w:date="2017-02-02T23:01:00Z">
         <w:r>
           <w:rPr>
             <w:sz w:val="32"/>
-            <w:rPrChange w:id="515" w:author="Prabhvir Saran" w:date="2017-02-02T23:40:00Z">
+            <w:rPrChange w:id="516" w:author="Prabhvir Saran" w:date="2017-02-02T23:40:00Z">
               <w:rPr/>
             </w:rPrChange>
           </w:rPr>
           <w:t xml:space="preserve">Wireframe </w:t>
         </w:r>
       </w:ins>
-      <w:ins w:id="516" w:author="Prabhvir Saran" w:date="2017-02-02T15:43:00Z">
+      <w:ins w:id="517" w:author="Prabhvir Saran" w:date="2017-02-02T15:43:00Z">
         <w:r>
           <w:rPr>
             <w:sz w:val="32"/>
-            <w:rPrChange w:id="517" w:author="Prabhvir Saran" w:date="2017-02-02T23:40:00Z">
+            <w:rPrChange w:id="518" w:author="Prabhvir Saran" w:date="2017-02-02T23:40:00Z">
               <w:rPr/>
             </w:rPrChange>
           </w:rPr>
           <w:t>Page</w:t>
         </w:r>
       </w:ins>
-      <w:ins w:id="518" w:author="Prabhvir Saran" w:date="2017-02-02T23:40:00Z">
+      <w:ins w:id="519" w:author="Prabhvir Saran" w:date="2017-02-02T23:40:00Z">
         <w:r>
           <w:rPr>
             <w:sz w:val="32"/>
@@ -6961,12 +7192,12 @@
           <w:t xml:space="preserve"> Layouts</w:t>
         </w:r>
       </w:ins>
-      <w:bookmarkEnd w:id="513"/>
-      <w:ins w:id="519" w:author="Prabhvir Saran" w:date="2017-02-02T15:43:00Z">
+      <w:bookmarkEnd w:id="514"/>
+      <w:ins w:id="520" w:author="Prabhvir Saran" w:date="2017-02-02T15:43:00Z">
         <w:r>
           <w:rPr>
             <w:sz w:val="32"/>
-            <w:rPrChange w:id="520" w:author="Prabhvir Saran" w:date="2017-02-02T23:40:00Z">
+            <w:rPrChange w:id="521" w:author="Prabhvir Saran" w:date="2017-02-02T23:40:00Z">
               <w:rPr/>
             </w:rPrChange>
           </w:rPr>
@@ -6977,7 +7208,7 @@
     <w:p>
       <w:pPr>
         <w:rPr>
-          <w:ins w:id="521" w:author="Prabhvir Saran" w:date="2017-02-02T15:39:00Z"/>
+          <w:ins w:id="522" w:author="Prabhvir Saran" w:date="2017-02-02T15:39:00Z"/>
           <w:noProof/>
         </w:rPr>
       </w:pPr>
@@ -7019,7 +7250,7 @@
                           <pic:cNvPicPr/>
                         </pic:nvPicPr>
                         <pic:blipFill rotWithShape="1">
-                          <a:blip r:embed="rId9">
+                          <a:blip r:embed="rId12">
                             <a:extLst>
                               <a:ext uri="{28A0092B-C50C-407E-A947-70E740481C1C}">
                                 <a14:useLocalDpi xmlns:a14="http://schemas.microsoft.com/office/drawing/2010/main" val="0"/>
@@ -7073,11 +7304,11 @@
                                 <w:rPr>
                                   <w:noProof/>
                                 </w:rPr>
-                                <w:pPrChange w:id="522" w:author="Windows User" w:date="2017-02-02T17:59:00Z">
+                                <w:pPrChange w:id="523" w:author="Windows User" w:date="2017-02-02T17:59:00Z">
                                   <w:pPr/>
                                 </w:pPrChange>
                               </w:pPr>
-                              <w:ins w:id="523" w:author="Windows User" w:date="2017-02-02T17:59:00Z">
+                              <w:ins w:id="524" w:author="Windows User" w:date="2017-02-02T17:59:00Z">
                                 <w:r>
                                   <w:t xml:space="preserve">Home Page </w:t>
                                 </w:r>
@@ -7121,7 +7352,7 @@
                   <o:lock v:ext="edit" aspectratio="t"/>
                 </v:shapetype>
                 <v:shape id="image02.png" o:spid="_x0000_s1049" type="#_x0000_t75" style="position:absolute;width:29718;height:34404;visibility:visible;mso-wrap-style:square" o:gfxdata="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">
-                  <v:imagedata r:id="rId10" o:title="" croptop="3219f" cropbottom="1958f" cropleft="1189f" cropright="29135f"/>
+                  <v:imagedata r:id="rId13" o:title="" croptop="3219f" cropbottom="1958f" cropleft="1189f" cropright="29135f"/>
                 </v:shape>
                 <v:shapetype id="_x0000_t202" coordsize="21600,21600" o:spt="202" path="m,l,21600r21600,l21600,xe">
                   <v:stroke joinstyle="miter"/>
@@ -7193,7 +7424,7 @@
                           <pic:cNvPicPr/>
                         </pic:nvPicPr>
                         <pic:blipFill rotWithShape="1">
-                          <a:blip r:embed="rId11">
+                          <a:blip r:embed="rId14">
                             <a:extLst>
                               <a:ext uri="{28A0092B-C50C-407E-A947-70E740481C1C}">
                                 <a14:useLocalDpi xmlns:a14="http://schemas.microsoft.com/office/drawing/2010/main" val="0"/>
@@ -7247,11 +7478,11 @@
                                 <w:rPr>
                                   <w:noProof/>
                                 </w:rPr>
-                                <w:pPrChange w:id="524" w:author="Windows User" w:date="2017-02-02T18:00:00Z">
+                                <w:pPrChange w:id="525" w:author="Windows User" w:date="2017-02-02T18:00:00Z">
                                   <w:pPr/>
                                 </w:pPrChange>
                               </w:pPr>
-                              <w:ins w:id="525" w:author="Windows User" w:date="2017-02-02T18:00:00Z">
+                              <w:ins w:id="526" w:author="Windows User" w:date="2017-02-02T18:00:00Z">
                                 <w:r>
                                   <w:t xml:space="preserve">About HEMA Page </w:t>
                                 </w:r>
@@ -7276,7 +7507,7 @@
             <w:pict>
               <v:group w14:anchorId="4017600C" id="Group 28" o:spid="_x0000_s1051" style="position:absolute;margin-left:254.9pt;margin-top:39.2pt;width:231.3pt;height:296.25pt;z-index:251665408" coordsize="29375,37623" o:gfxdata="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">
                 <v:shape id="image06.png" o:spid="_x0000_s1052" type="#_x0000_t75" style="position:absolute;width:29375;height:34404;visibility:visible;mso-wrap-style:square" o:gfxdata="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">
-                  <v:imagedata r:id="rId12" o:title="2" croptop="3057f" cropbottom="1976f" cropleft="4404f" cropright="29428f"/>
+                  <v:imagedata r:id="rId15" o:title="2" croptop="3057f" cropbottom="1976f" cropleft="4404f" cropright="29428f"/>
                 </v:shape>
                 <v:shape id="Text Box 27" o:spid="_x0000_s1053" type="#_x0000_t202" style="position:absolute;top:34956;width:29375;height:2667;visibility:visible;mso-wrap-style:square;v-text-anchor:top" o:gfxdata="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" stroked="f">
                   <v:textbox style="mso-fit-shape-to-text:t" inset="0,0,0,0">
@@ -7306,7 +7537,7 @@
           </mc:Fallback>
         </mc:AlternateContent>
       </w:r>
-      <w:ins w:id="526" w:author="Prabhvir Saran" w:date="2017-02-02T16:09:00Z">
+      <w:ins w:id="527" w:author="Prabhvir Saran" w:date="2017-02-02T16:09:00Z">
         <w:r>
           <w:rPr>
             <w:noProof/>
@@ -7318,7 +7549,7 @@
     <w:p>
       <w:pPr>
         <w:rPr>
-          <w:ins w:id="527" w:author="Prabhvir Saran" w:date="2017-02-02T16:10:00Z"/>
+          <w:ins w:id="528" w:author="Prabhvir Saran" w:date="2017-02-02T16:10:00Z"/>
           <w:noProof/>
         </w:rPr>
       </w:pPr>
@@ -7361,7 +7592,7 @@
                           <pic:cNvPicPr/>
                         </pic:nvPicPr>
                         <pic:blipFill rotWithShape="1">
-                          <a:blip r:embed="rId13">
+                          <a:blip r:embed="rId16">
                             <a:extLst>
                               <a:ext uri="{28A0092B-C50C-407E-A947-70E740481C1C}">
                                 <a14:useLocalDpi xmlns:a14="http://schemas.microsoft.com/office/drawing/2010/main" val="0"/>
@@ -7415,11 +7646,11 @@
                                 <w:rPr>
                                   <w:noProof/>
                                 </w:rPr>
-                                <w:pPrChange w:id="528" w:author="Windows User" w:date="2017-02-02T18:02:00Z">
+                                <w:pPrChange w:id="529" w:author="Windows User" w:date="2017-02-02T18:02:00Z">
                                   <w:pPr/>
                                 </w:pPrChange>
                               </w:pPr>
-                              <w:ins w:id="529" w:author="Windows User" w:date="2017-02-02T18:02:00Z">
+                              <w:ins w:id="530" w:author="Windows User" w:date="2017-02-02T18:02:00Z">
                                 <w:r>
                                   <w:t xml:space="preserve">Meet the team Page </w:t>
                                 </w:r>
@@ -7444,7 +7675,7 @@
             <w:pict>
               <v:group w14:anchorId="0BC5ADAE" id="Group 460" o:spid="_x0000_s1054" style="position:absolute;margin-left:251.35pt;margin-top:326.6pt;width:234.4pt;height:303.75pt;z-index:251681792" coordsize="29768,38576" o:gfxdata="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">
                 <v:shape id="image13.png" o:spid="_x0000_s1055" type="#_x0000_t75" alt="https://lh5.googleusercontent.com/Tla5F-F5HHSWq_w-buY_KF4xiw60fb5hUT9D5u9r1AlDeajpTk5r28zHVoCM1INWJeIG7Zz43X8RCC0mk1JqKqHHTv2pOUhfIcFWnErFx5Dygm6Pbn9ivyyR14l0Si5LQeWh70ZE" style="position:absolute;width:29768;height:35293;visibility:visible;mso-wrap-style:square" o:gfxdata="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">
-                  <v:imagedata r:id="rId14" o:title="Tla5F-F5HHSWq_w-buY_KF4xiw60fb5hUT9D5u9r1AlDeajpTk5r28zHVoCM1INWJeIG7Zz43X8RCC0mk1JqKqHHTv2pOUhfIcFWnErFx5Dygm6Pbn9ivyyR14l0Si5LQeWh70ZE" croptop="3080f" cropbottom="1940f" cropleft="1195f" cropright="29044f"/>
+                  <v:imagedata r:id="rId17" o:title="Tla5F-F5HHSWq_w-buY_KF4xiw60fb5hUT9D5u9r1AlDeajpTk5r28zHVoCM1INWJeIG7Zz43X8RCC0mk1JqKqHHTv2pOUhfIcFWnErFx5Dygm6Pbn9ivyyR14l0Si5LQeWh70ZE" croptop="3080f" cropbottom="1940f" cropleft="1195f" cropright="29044f"/>
                 </v:shape>
                 <v:shape id="Text Box 458" o:spid="_x0000_s1056" type="#_x0000_t202" style="position:absolute;top:35909;width:29768;height:2667;visibility:visible;mso-wrap-style:square;v-text-anchor:top" o:gfxdata="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" stroked="f">
                   <v:textbox style="mso-fit-shape-to-text:t" inset="0,0,0,0">
@@ -7512,7 +7743,7 @@
                           <pic:cNvPicPr/>
                         </pic:nvPicPr>
                         <pic:blipFill rotWithShape="1">
-                          <a:blip r:embed="rId15">
+                          <a:blip r:embed="rId18">
                             <a:extLst>
                               <a:ext uri="{28A0092B-C50C-407E-A947-70E740481C1C}">
                                 <a14:useLocalDpi xmlns:a14="http://schemas.microsoft.com/office/drawing/2010/main" val="0"/>
@@ -7566,11 +7797,11 @@
                                 <w:rPr>
                                   <w:noProof/>
                                 </w:rPr>
-                                <w:pPrChange w:id="530" w:author="Windows User" w:date="2017-02-02T18:02:00Z">
+                                <w:pPrChange w:id="531" w:author="Windows User" w:date="2017-02-02T18:02:00Z">
                                   <w:pPr/>
                                 </w:pPrChange>
                               </w:pPr>
-                              <w:ins w:id="531" w:author="Windows User" w:date="2017-02-02T18:02:00Z">
+                              <w:ins w:id="532" w:author="Windows User" w:date="2017-02-02T18:02:00Z">
                                 <w:r>
                                   <w:t xml:space="preserve">Contact Page </w:t>
                                 </w:r>
@@ -7595,7 +7826,7 @@
             <w:pict>
               <v:group w14:anchorId="2A84802E" id="Group 457" o:spid="_x0000_s1057" style="position:absolute;margin-left:-3.75pt;margin-top:327.55pt;width:230.65pt;height:303pt;z-index:251677696" coordsize="29292,38481" o:gfxdata="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">
                 <v:shape id="image08.png" o:spid="_x0000_s1058" type="#_x0000_t75" style="position:absolute;width:29292;height:35261;visibility:visible;mso-wrap-style:square" o:gfxdata="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">
-                  <v:imagedata r:id="rId16" o:title="5" croptop="3139f" cropbottom="1935f" cropleft="4484f" cropright="29423f"/>
+                  <v:imagedata r:id="rId19" o:title="5" croptop="3139f" cropbottom="1935f" cropleft="4484f" cropright="29423f"/>
                 </v:shape>
                 <v:shape id="Text Box 452" o:spid="_x0000_s1059" type="#_x0000_t202" style="position:absolute;top:35814;width:29292;height:2667;visibility:visible;mso-wrap-style:square;v-text-anchor:top" o:gfxdata="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" stroked="f">
                   <v:textbox style="mso-fit-shape-to-text:t" inset="0,0,0,0">
@@ -7663,7 +7894,7 @@
                           <pic:cNvPicPr/>
                         </pic:nvPicPr>
                         <pic:blipFill rotWithShape="1">
-                          <a:blip r:embed="rId17">
+                          <a:blip r:embed="rId20">
                             <a:extLst>
                               <a:ext uri="{28A0092B-C50C-407E-A947-70E740481C1C}">
                                 <a14:useLocalDpi xmlns:a14="http://schemas.microsoft.com/office/drawing/2010/main" val="0"/>
@@ -7717,11 +7948,11 @@
                                 <w:rPr>
                                   <w:noProof/>
                                 </w:rPr>
-                                <w:pPrChange w:id="532" w:author="Windows User" w:date="2017-02-02T18:01:00Z">
+                                <w:pPrChange w:id="533" w:author="Windows User" w:date="2017-02-02T18:01:00Z">
                                   <w:pPr/>
                                 </w:pPrChange>
                               </w:pPr>
-                              <w:ins w:id="533" w:author="Windows User" w:date="2017-02-02T18:01:00Z">
+                              <w:ins w:id="534" w:author="Windows User" w:date="2017-02-02T18:01:00Z">
                                 <w:r>
                                   <w:t xml:space="preserve">HEMA in BC Page </w:t>
                                 </w:r>
@@ -7746,7 +7977,7 @@
             <w:pict>
               <v:group w14:anchorId="7C6A4228" id="Group 451" o:spid="_x0000_s1060" style="position:absolute;margin-left:247.6pt;margin-top:0;width:231.35pt;height:306.75pt;z-index:251673600" coordsize="29381,38957" o:gfxdata="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">
                 <v:shape id="image10.png" o:spid="_x0000_s1061" type="#_x0000_t75" style="position:absolute;width:29381;height:35731;visibility:visible;mso-wrap-style:square" o:gfxdata="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">
-                  <v:imagedata r:id="rId18" o:title="4" croptop="3064f" cropbottom="1931f" cropleft="4481f" cropright="29493f"/>
+                  <v:imagedata r:id="rId21" o:title="4" croptop="3064f" cropbottom="1931f" cropleft="4481f" cropright="29493f"/>
                 </v:shape>
                 <v:shape id="Text Box 450" o:spid="_x0000_s1062" type="#_x0000_t202" style="position:absolute;top:36290;width:29381;height:2667;visibility:visible;mso-wrap-style:square;v-text-anchor:top" o:gfxdata="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" stroked="f">
                   <v:textbox style="mso-fit-shape-to-text:t" inset="0,0,0,0">
@@ -7814,7 +8045,7 @@
                           <pic:cNvPicPr/>
                         </pic:nvPicPr>
                         <pic:blipFill rotWithShape="1">
-                          <a:blip r:embed="rId19">
+                          <a:blip r:embed="rId22">
                             <a:extLst>
                               <a:ext uri="{28A0092B-C50C-407E-A947-70E740481C1C}">
                                 <a14:useLocalDpi xmlns:a14="http://schemas.microsoft.com/office/drawing/2010/main" val="0"/>
@@ -7868,11 +8099,11 @@
                                 <w:rPr>
                                   <w:noProof/>
                                 </w:rPr>
-                                <w:pPrChange w:id="534" w:author="Windows User" w:date="2017-02-02T18:01:00Z">
+                                <w:pPrChange w:id="535" w:author="Windows User" w:date="2017-02-02T18:01:00Z">
                                   <w:pPr/>
                                 </w:pPrChange>
                               </w:pPr>
-                              <w:ins w:id="535" w:author="Windows User" w:date="2017-02-02T18:01:00Z">
+                              <w:ins w:id="536" w:author="Windows User" w:date="2017-02-02T18:01:00Z">
                                 <w:r>
                                   <w:t xml:space="preserve">Styles Page </w:t>
                                 </w:r>
@@ -7897,7 +8128,7 @@
             <w:pict>
               <v:group w14:anchorId="3F70B76E" id="Group 449" o:spid="_x0000_s1063" style="position:absolute;margin-left:-4.4pt;margin-top:-.05pt;width:233.05pt;height:305.25pt;z-index:251669504;mso-position-horizontal-relative:margin" coordsize="29597,38766" o:gfxdata="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">
                 <v:shape id="image04.png" o:spid="_x0000_s1064" type="#_x0000_t75" style="position:absolute;width:29597;height:35553;visibility:visible;mso-wrap-style:square" o:gfxdata="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">
-                  <v:imagedata r:id="rId20" o:title="3" croptop="3157f" cropbottom="1915f" cropleft="1268f" cropright="29192f"/>
+                  <v:imagedata r:id="rId23" o:title="3" croptop="3157f" cropbottom="1915f" cropleft="1268f" cropright="29192f"/>
                 </v:shape>
                 <v:shape id="Text Box 448" o:spid="_x0000_s1065" type="#_x0000_t202" style="position:absolute;top:36099;width:29597;height:2667;visibility:visible;mso-wrap-style:square;v-text-anchor:top" o:gfxdata="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" stroked="f">
                   <v:textbox style="mso-fit-shape-to-text:t" inset="0,0,0,0">
@@ -7927,8 +8158,8 @@
           </mc:Fallback>
         </mc:AlternateContent>
       </w:r>
-      <w:ins w:id="536" w:author="Prabhvir Saran" w:date="2017-02-02T15:42:00Z">
-        <w:del w:id="537" w:author="Windows User" w:date="2017-02-02T18:00:00Z">
+      <w:ins w:id="537" w:author="Prabhvir Saran" w:date="2017-02-02T15:42:00Z">
+        <w:del w:id="538" w:author="Windows User" w:date="2017-02-02T18:00:00Z">
           <w:r>
             <w:rPr>
               <w:noProof/>
@@ -7947,7 +8178,7 @@
                         <pic:cNvPicPr preferRelativeResize="0"/>
                       </pic:nvPicPr>
                       <pic:blipFill rotWithShape="1">
-                        <a:blip r:embed="rId19"/>
+                        <a:blip r:embed="rId22"/>
                         <a:srcRect l="1935" t="4817" r="44543" b="2922"/>
                         <a:stretch/>
                       </pic:blipFill>
@@ -7976,7 +8207,7 @@
           </w:r>
         </w:del>
       </w:ins>
-      <w:del w:id="538" w:author="Windows User" w:date="2017-02-02T18:00:00Z">
+      <w:del w:id="539" w:author="Windows User" w:date="2017-02-02T18:00:00Z">
         <w:r>
           <w:rPr>
             <w:noProof/>
@@ -7988,12 +8219,12 @@
     <w:p>
       <w:pPr>
         <w:rPr>
-          <w:ins w:id="539" w:author="Prabhvir Saran" w:date="2017-02-02T16:11:00Z"/>
+          <w:ins w:id="540" w:author="Prabhvir Saran" w:date="2017-02-02T16:11:00Z"/>
           <w:noProof/>
         </w:rPr>
       </w:pPr>
-      <w:ins w:id="540" w:author="Prabhvir Saran" w:date="2017-02-02T15:42:00Z">
-        <w:del w:id="541" w:author="Windows User" w:date="2017-02-02T18:01:00Z">
+      <w:ins w:id="541" w:author="Prabhvir Saran" w:date="2017-02-02T15:42:00Z">
+        <w:del w:id="542" w:author="Windows User" w:date="2017-02-02T18:01:00Z">
           <w:r>
             <w:rPr>
               <w:noProof/>
@@ -8012,7 +8243,7 @@
                         <pic:cNvPicPr preferRelativeResize="0"/>
                       </pic:nvPicPr>
                       <pic:blipFill rotWithShape="1">
-                        <a:blip r:embed="rId15"/>
+                        <a:blip r:embed="rId18"/>
                         <a:srcRect l="6842" t="4790" r="44896" b="2952"/>
                         <a:stretch/>
                       </pic:blipFill>
@@ -8041,7 +8272,7 @@
           </w:r>
         </w:del>
       </w:ins>
-      <w:del w:id="542" w:author="Windows User" w:date="2017-02-02T18:01:00Z">
+      <w:del w:id="543" w:author="Windows User" w:date="2017-02-02T18:01:00Z">
         <w:r>
           <w:rPr>
             <w:noProof/>
@@ -8049,8 +8280,8 @@
           <w:delText xml:space="preserve"> </w:delText>
         </w:r>
       </w:del>
-      <w:ins w:id="543" w:author="Prabhvir Saran" w:date="2017-02-02T16:11:00Z">
-        <w:del w:id="544" w:author="Windows User" w:date="2017-02-02T18:01:00Z">
+      <w:ins w:id="544" w:author="Prabhvir Saran" w:date="2017-02-02T16:11:00Z">
+        <w:del w:id="545" w:author="Windows User" w:date="2017-02-02T18:01:00Z">
           <w:r>
             <w:rPr>
               <w:noProof/>
@@ -8069,7 +8300,7 @@
                         <pic:cNvPicPr preferRelativeResize="0"/>
                       </pic:nvPicPr>
                       <pic:blipFill rotWithShape="1">
-                        <a:blip r:embed="rId13"/>
+                        <a:blip r:embed="rId16"/>
                         <a:srcRect l="1824" t="4699" r="44317" b="2960"/>
                         <a:stretch/>
                       </pic:blipFill>
@@ -8102,7 +8333,7 @@
     <w:p>
       <w:pPr>
         <w:rPr>
-          <w:ins w:id="545" w:author="Prabhvir Saran" w:date="2017-02-02T15:39:00Z"/>
+          <w:ins w:id="546" w:author="Prabhvir Saran" w:date="2017-02-02T15:39:00Z"/>
         </w:rPr>
       </w:pPr>
       <w:r>
@@ -8144,7 +8375,7 @@
                           <pic:cNvPicPr/>
                         </pic:nvPicPr>
                         <pic:blipFill rotWithShape="1">
-                          <a:blip r:embed="rId21">
+                          <a:blip r:embed="rId24">
                             <a:extLst>
                               <a:ext uri="{28A0092B-C50C-407E-A947-70E740481C1C}">
                                 <a14:useLocalDpi xmlns:a14="http://schemas.microsoft.com/office/drawing/2010/main" val="0"/>
@@ -8198,11 +8429,11 @@
                                 <w:rPr>
                                   <w:noProof/>
                                 </w:rPr>
-                                <w:pPrChange w:id="546" w:author="Windows User" w:date="2017-02-02T18:03:00Z">
+                                <w:pPrChange w:id="547" w:author="Windows User" w:date="2017-02-02T18:03:00Z">
                                   <w:pPr/>
                                 </w:pPrChange>
                               </w:pPr>
-                              <w:ins w:id="547" w:author="Windows User" w:date="2017-02-02T18:03:00Z">
+                              <w:ins w:id="548" w:author="Windows User" w:date="2017-02-02T18:03:00Z">
                                 <w:r>
                                   <w:t xml:space="preserve">Signup / Login Page </w:t>
                                 </w:r>
@@ -8227,7 +8458,7 @@
             <w:pict>
               <v:group w14:anchorId="46E311D6" id="Group 462" o:spid="_x0000_s1066" style="position:absolute;margin-left:0;margin-top:22.6pt;width:228.6pt;height:304.5pt;z-index:251685888;mso-position-horizontal:left;mso-position-horizontal-relative:margin" coordsize="29032,38671" o:gfxdata="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">
                 <v:shape id="image12.png" o:spid="_x0000_s1067" type="#_x0000_t75" alt="https://lh5.googleusercontent.com/vk0USVkHGQKplo2_nEf4c883bhVRJYaO-BFORdsDyVQ7ZFO0ITGv8-oxPz5TY6f-wW_-Udw0YbbBGJR6BayAsYeujfCsRb-j5CXoI_-SB7hT2x5Ac4IR9K8ZHcpNixLdbdZsyKdf" style="position:absolute;width:29032;height:35445;visibility:visible;mso-wrap-style:square" o:gfxdata="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">
-                  <v:imagedata r:id="rId22" o:title="vk0USVkHGQKplo2_nEf4c883bhVRJYaO-BFORdsDyVQ7ZFO0ITGv8-oxPz5TY6f-wW_-Udw0YbbBGJR6BayAsYeujfCsRb-j5CXoI_-SB7hT2x5Ac4IR9K8ZHcpNixLdbdZsyKdf" croptop="2963f" cropbottom="1825f" cropleft="1159f" cropright="29043f"/>
+                  <v:imagedata r:id="rId25" o:title="vk0USVkHGQKplo2_nEf4c883bhVRJYaO-BFORdsDyVQ7ZFO0ITGv8-oxPz5TY6f-wW_-Udw0YbbBGJR6BayAsYeujfCsRb-j5CXoI_-SB7hT2x5Ac4IR9K8ZHcpNixLdbdZsyKdf" croptop="2963f" cropbottom="1825f" cropleft="1159f" cropright="29043f"/>
                 </v:shape>
                 <v:shape id="Text Box 461" o:spid="_x0000_s1068" type="#_x0000_t202" style="position:absolute;top:36004;width:29032;height:2667;visibility:visible;mso-wrap-style:square;v-text-anchor:top" o:gfxdata="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" stroked="f">
                   <v:textbox style="mso-fit-shape-to-text:t" inset="0,0,0,0">
@@ -8261,7 +8492,7 @@
     <w:p>
       <w:pPr>
         <w:rPr>
-          <w:ins w:id="548" w:author="Prabhvir Saran" w:date="2017-02-02T16:11:00Z"/>
+          <w:ins w:id="549" w:author="Prabhvir Saran" w:date="2017-02-02T16:11:00Z"/>
           <w:noProof/>
         </w:rPr>
       </w:pPr>
@@ -8269,14 +8500,7 @@
     <w:p>
       <w:pPr>
         <w:rPr>
-          <w:ins w:id="549" w:author="Prabhvir Saran" w:date="2017-02-02T15:39:00Z"/>
-        </w:rPr>
-      </w:pPr>
-    </w:p>
-    <w:p>
-      <w:pPr>
-        <w:rPr>
-          <w:ins w:id="550" w:author="Windows User" w:date="2017-02-02T18:03:00Z"/>
+          <w:ins w:id="550" w:author="Prabhvir Saran" w:date="2017-02-02T15:39:00Z"/>
         </w:rPr>
       </w:pPr>
     </w:p>
@@ -8352,11 +8576,18 @@
     </w:p>
     <w:p>
       <w:pPr>
+        <w:rPr>
+          <w:ins w:id="561" w:author="Windows User" w:date="2017-02-02T18:03:00Z"/>
+        </w:rPr>
+      </w:pPr>
+    </w:p>
+    <w:p>
+      <w:pPr>
         <w:pStyle w:val="Heading4"/>
         <w:rPr>
-          <w:ins w:id="561" w:author="Prabhvir Saran" w:date="2017-02-02T22:45:00Z"/>
-        </w:rPr>
-        <w:pPrChange w:id="562" w:author="Prabhvir Saran" w:date="2017-02-02T22:31:00Z">
+          <w:ins w:id="562" w:author="Prabhvir Saran" w:date="2017-02-02T22:45:00Z"/>
+        </w:rPr>
+        <w:pPrChange w:id="563" w:author="Prabhvir Saran" w:date="2017-02-02T22:31:00Z">
           <w:pPr/>
         </w:pPrChange>
       </w:pPr>
@@ -8365,9 +8596,9 @@
       <w:pPr>
         <w:pStyle w:val="Heading4"/>
         <w:rPr>
-          <w:ins w:id="563" w:author="Prabhvir Saran" w:date="2017-02-02T23:22:00Z"/>
-        </w:rPr>
-        <w:pPrChange w:id="564" w:author="Prabhvir Saran" w:date="2017-02-02T22:31:00Z">
+          <w:ins w:id="564" w:author="Prabhvir Saran" w:date="2017-02-02T23:22:00Z"/>
+        </w:rPr>
+        <w:pPrChange w:id="565" w:author="Prabhvir Saran" w:date="2017-02-02T22:31:00Z">
           <w:pPr/>
         </w:pPrChange>
       </w:pPr>
@@ -8375,7 +8606,7 @@
     <w:p>
       <w:pPr>
         <w:rPr>
-          <w:ins w:id="565" w:author="Prabhvir Saran" w:date="2017-02-02T22:45:00Z"/>
+          <w:ins w:id="566" w:author="Prabhvir Saran" w:date="2017-02-02T22:45:00Z"/>
         </w:rPr>
       </w:pPr>
     </w:p>
@@ -8383,29 +8614,20 @@
       <w:pPr>
         <w:pStyle w:val="Heading2"/>
         <w:rPr>
-          <w:ins w:id="566" w:author="Prabhvir Saran" w:date="2017-02-02T22:54:00Z"/>
+          <w:ins w:id="567" w:author="Prabhvir Saran" w:date="2017-02-02T22:54:00Z"/>
           <w:sz w:val="32"/>
-          <w:rPrChange w:id="567" w:author="Prabhvir Saran" w:date="2017-02-02T23:35:00Z">
+          <w:rPrChange w:id="568" w:author="Prabhvir Saran" w:date="2017-02-02T23:35:00Z">
             <w:rPr>
-              <w:ins w:id="568" w:author="Prabhvir Saran" w:date="2017-02-02T22:54:00Z"/>
+              <w:ins w:id="569" w:author="Prabhvir Saran" w:date="2017-02-02T22:54:00Z"/>
             </w:rPr>
           </w:rPrChange>
         </w:rPr>
-        <w:pPrChange w:id="569" w:author="Prabhvir Saran" w:date="2017-02-02T23:02:00Z">
+        <w:pPrChange w:id="570" w:author="Prabhvir Saran" w:date="2017-02-02T23:02:00Z">
           <w:pPr/>
         </w:pPrChange>
       </w:pPr>
-      <w:bookmarkStart w:id="570" w:name="_Toc474878135"/>
-      <w:ins w:id="571" w:author="Prabhvir Saran" w:date="2017-02-02T16:49:00Z">
-        <w:r>
-          <w:rPr>
-            <w:sz w:val="32"/>
-            <w:rPrChange w:id="572" w:author="Prabhvir Saran" w:date="2017-02-02T23:35:00Z">
-              <w:rPr/>
-            </w:rPrChange>
-          </w:rPr>
-          <w:t>Print Layout</w:t>
-        </w:r>
+      <w:bookmarkStart w:id="571" w:name="_Toc474878135"/>
+      <w:ins w:id="572" w:author="Prabhvir Saran" w:date="2017-02-02T16:49:00Z">
         <w:r>
           <w:rPr>
             <w:sz w:val="32"/>
@@ -8413,15 +8635,24 @@
               <w:rPr/>
             </w:rPrChange>
           </w:rPr>
+          <w:t>Print Layout</w:t>
+        </w:r>
+        <w:r>
+          <w:rPr>
+            <w:sz w:val="32"/>
+            <w:rPrChange w:id="574" w:author="Prabhvir Saran" w:date="2017-02-02T23:35:00Z">
+              <w:rPr/>
+            </w:rPrChange>
+          </w:rPr>
           <w:t>s</w:t>
         </w:r>
       </w:ins>
-      <w:bookmarkEnd w:id="570"/>
-    </w:p>
-    <w:p>
-      <w:pPr>
-        <w:rPr>
-          <w:ins w:id="574" w:author="Prabhvir Saran" w:date="2017-02-02T16:52:00Z"/>
+      <w:bookmarkEnd w:id="571"/>
+    </w:p>
+    <w:p>
+      <w:pPr>
+        <w:rPr>
+          <w:ins w:id="575" w:author="Prabhvir Saran" w:date="2017-02-02T16:52:00Z"/>
         </w:rPr>
       </w:pPr>
     </w:p>
@@ -8429,157 +8660,157 @@
       <w:pPr>
         <w:ind w:firstLine="720"/>
         <w:rPr>
-          <w:ins w:id="575" w:author="Windows User" w:date="2017-02-02T18:06:00Z"/>
+          <w:ins w:id="576" w:author="Windows User" w:date="2017-02-02T18:06:00Z"/>
           <w:sz w:val="24"/>
           <w:szCs w:val="24"/>
-          <w:rPrChange w:id="576" w:author="Prabhvir Saran" w:date="2017-02-02T23:37:00Z">
+          <w:rPrChange w:id="577" w:author="Prabhvir Saran" w:date="2017-02-02T23:37:00Z">
             <w:rPr>
-              <w:ins w:id="577" w:author="Windows User" w:date="2017-02-02T18:06:00Z"/>
+              <w:ins w:id="578" w:author="Windows User" w:date="2017-02-02T18:06:00Z"/>
             </w:rPr>
           </w:rPrChange>
         </w:rPr>
-        <w:pPrChange w:id="578" w:author="Prabhvir Saran" w:date="2017-02-02T23:34:00Z">
+        <w:pPrChange w:id="579" w:author="Prabhvir Saran" w:date="2017-02-02T23:34:00Z">
           <w:pPr/>
         </w:pPrChange>
       </w:pPr>
-      <w:ins w:id="579" w:author="Prabhvir Saran" w:date="2017-02-02T16:52:00Z">
+      <w:ins w:id="580" w:author="Prabhvir Saran" w:date="2017-02-02T16:52:00Z">
         <w:r>
           <w:rPr>
             <w:sz w:val="24"/>
             <w:szCs w:val="24"/>
-            <w:rPrChange w:id="580" w:author="Prabhvir Saran" w:date="2017-02-02T23:37:00Z">
+            <w:rPrChange w:id="581" w:author="Prabhvir Saran" w:date="2017-02-02T23:37:00Z">
               <w:rPr/>
             </w:rPrChange>
           </w:rPr>
           <w:t xml:space="preserve">There are </w:t>
         </w:r>
       </w:ins>
-      <w:ins w:id="581" w:author="Prabhvir Saran" w:date="2017-02-02T22:45:00Z">
+      <w:ins w:id="582" w:author="Prabhvir Saran" w:date="2017-02-02T22:45:00Z">
         <w:r>
           <w:rPr>
             <w:sz w:val="24"/>
             <w:szCs w:val="24"/>
-            <w:rPrChange w:id="582" w:author="Prabhvir Saran" w:date="2017-02-02T23:37:00Z">
+            <w:rPrChange w:id="583" w:author="Prabhvir Saran" w:date="2017-02-02T23:37:00Z">
               <w:rPr/>
             </w:rPrChange>
           </w:rPr>
           <w:t>three types of</w:t>
         </w:r>
       </w:ins>
-      <w:ins w:id="583" w:author="Prabhvir Saran" w:date="2017-02-02T16:52:00Z">
+      <w:ins w:id="584" w:author="Prabhvir Saran" w:date="2017-02-02T16:52:00Z">
         <w:r>
           <w:rPr>
             <w:sz w:val="24"/>
             <w:szCs w:val="24"/>
-            <w:rPrChange w:id="584" w:author="Prabhvir Saran" w:date="2017-02-02T23:37:00Z">
+            <w:rPrChange w:id="585" w:author="Prabhvir Saran" w:date="2017-02-02T23:37:00Z">
               <w:rPr/>
             </w:rPrChange>
           </w:rPr>
           <w:t xml:space="preserve"> print </w:t>
         </w:r>
       </w:ins>
-      <w:ins w:id="585" w:author="Prabhvir Saran" w:date="2017-02-02T17:10:00Z">
+      <w:ins w:id="586" w:author="Prabhvir Saran" w:date="2017-02-02T17:10:00Z">
         <w:r>
           <w:rPr>
             <w:sz w:val="24"/>
             <w:szCs w:val="24"/>
-            <w:rPrChange w:id="586" w:author="Prabhvir Saran" w:date="2017-02-02T23:37:00Z">
+            <w:rPrChange w:id="587" w:author="Prabhvir Saran" w:date="2017-02-02T23:37:00Z">
               <w:rPr/>
             </w:rPrChange>
           </w:rPr>
           <w:t>layouts</w:t>
         </w:r>
       </w:ins>
-      <w:ins w:id="587" w:author="Prabhvir Saran" w:date="2017-02-02T16:52:00Z">
+      <w:ins w:id="588" w:author="Prabhvir Saran" w:date="2017-02-02T16:52:00Z">
         <w:r>
           <w:rPr>
             <w:sz w:val="24"/>
             <w:szCs w:val="24"/>
-            <w:rPrChange w:id="588" w:author="Prabhvir Saran" w:date="2017-02-02T23:37:00Z">
+            <w:rPrChange w:id="589" w:author="Prabhvir Saran" w:date="2017-02-02T23:37:00Z">
               <w:rPr/>
             </w:rPrChange>
           </w:rPr>
           <w:t xml:space="preserve">. </w:t>
         </w:r>
       </w:ins>
-      <w:ins w:id="589" w:author="Prabhvir Saran" w:date="2017-02-02T22:51:00Z">
+      <w:ins w:id="590" w:author="Prabhvir Saran" w:date="2017-02-02T22:51:00Z">
         <w:r>
           <w:rPr>
             <w:sz w:val="24"/>
             <w:szCs w:val="24"/>
-            <w:rPrChange w:id="590" w:author="Prabhvir Saran" w:date="2017-02-02T23:37:00Z">
+            <w:rPrChange w:id="591" w:author="Prabhvir Saran" w:date="2017-02-02T23:37:00Z">
               <w:rPr/>
             </w:rPrChange>
           </w:rPr>
           <w:t xml:space="preserve">Print layout 1 would be used for the home page. Print layout </w:t>
         </w:r>
       </w:ins>
-      <w:ins w:id="591" w:author="Prabhvir Saran" w:date="2017-02-02T22:52:00Z">
+      <w:ins w:id="592" w:author="Prabhvir Saran" w:date="2017-02-02T22:52:00Z">
         <w:r>
           <w:rPr>
             <w:sz w:val="24"/>
             <w:szCs w:val="24"/>
-            <w:rPrChange w:id="592" w:author="Prabhvir Saran" w:date="2017-02-02T23:37:00Z">
+            <w:rPrChange w:id="593" w:author="Prabhvir Saran" w:date="2017-02-02T23:37:00Z">
               <w:rPr/>
             </w:rPrChange>
           </w:rPr>
           <w:t xml:space="preserve">2 is for pages using the div that changes the content </w:t>
         </w:r>
       </w:ins>
-      <w:ins w:id="593" w:author="Prabhvir Saran" w:date="2017-02-02T23:30:00Z">
+      <w:ins w:id="594" w:author="Prabhvir Saran" w:date="2017-02-02T23:30:00Z">
         <w:r>
           <w:rPr>
             <w:sz w:val="24"/>
             <w:szCs w:val="24"/>
-            <w:rPrChange w:id="594" w:author="Prabhvir Saran" w:date="2017-02-02T23:37:00Z">
+            <w:rPrChange w:id="595" w:author="Prabhvir Saran" w:date="2017-02-02T23:37:00Z">
               <w:rPr/>
             </w:rPrChange>
           </w:rPr>
           <w:t>based</w:t>
         </w:r>
       </w:ins>
-      <w:ins w:id="595" w:author="Prabhvir Saran" w:date="2017-02-02T22:52:00Z">
+      <w:ins w:id="596" w:author="Prabhvir Saran" w:date="2017-02-02T22:52:00Z">
         <w:r>
           <w:rPr>
             <w:sz w:val="24"/>
             <w:szCs w:val="24"/>
-            <w:rPrChange w:id="596" w:author="Prabhvir Saran" w:date="2017-02-02T23:37:00Z">
+            <w:rPrChange w:id="597" w:author="Prabhvir Saran" w:date="2017-02-02T23:37:00Z">
               <w:rPr/>
             </w:rPrChange>
           </w:rPr>
           <w:t xml:space="preserve"> on user selection. Finally print layout 3 </w:t>
         </w:r>
       </w:ins>
-      <w:ins w:id="597" w:author="Prabhvir Saran" w:date="2017-02-02T22:53:00Z">
+      <w:ins w:id="598" w:author="Prabhvir Saran" w:date="2017-02-02T22:53:00Z">
         <w:r>
           <w:rPr>
             <w:sz w:val="24"/>
             <w:szCs w:val="24"/>
-            <w:rPrChange w:id="598" w:author="Prabhvir Saran" w:date="2017-02-02T23:37:00Z">
+            <w:rPrChange w:id="599" w:author="Prabhvir Saran" w:date="2017-02-02T23:37:00Z">
               <w:rPr/>
             </w:rPrChange>
           </w:rPr>
           <w:t xml:space="preserve">is for pages that use the </w:t>
         </w:r>
       </w:ins>
-      <w:ins w:id="599" w:author="Prabhvir Saran" w:date="2017-02-02T22:54:00Z">
+      <w:ins w:id="600" w:author="Prabhvir Saran" w:date="2017-02-02T22:54:00Z">
         <w:r>
           <w:rPr>
             <w:sz w:val="24"/>
             <w:szCs w:val="24"/>
-            <w:rPrChange w:id="600" w:author="Prabhvir Saran" w:date="2017-02-02T23:37:00Z">
+            <w:rPrChange w:id="601" w:author="Prabhvir Saran" w:date="2017-02-02T23:37:00Z">
               <w:rPr/>
             </w:rPrChange>
           </w:rPr>
           <w:t>two-column</w:t>
         </w:r>
       </w:ins>
-      <w:ins w:id="601" w:author="Prabhvir Saran" w:date="2017-02-02T22:53:00Z">
+      <w:ins w:id="602" w:author="Prabhvir Saran" w:date="2017-02-02T22:53:00Z">
         <w:r>
           <w:rPr>
             <w:sz w:val="24"/>
             <w:szCs w:val="24"/>
-            <w:rPrChange w:id="602" w:author="Prabhvir Saran" w:date="2017-02-02T23:37:00Z">
+            <w:rPrChange w:id="603" w:author="Prabhvir Saran" w:date="2017-02-02T23:37:00Z">
               <w:rPr/>
             </w:rPrChange>
           </w:rPr>
@@ -8590,21 +8821,21 @@
     <w:p>
       <w:pPr>
         <w:rPr>
-          <w:ins w:id="603" w:author="Prabhvir Saran" w:date="2017-02-02T17:36:00Z"/>
-        </w:rPr>
-      </w:pPr>
-    </w:p>
-    <w:p>
-      <w:pPr>
-        <w:rPr>
-          <w:ins w:id="604" w:author="Prabhvir Saran" w:date="2017-02-02T17:26:00Z"/>
-        </w:rPr>
-      </w:pPr>
-    </w:p>
-    <w:p>
-      <w:pPr>
-        <w:rPr>
-          <w:ins w:id="605" w:author="Prabhvir Saran" w:date="2017-02-02T17:27:00Z"/>
+          <w:ins w:id="604" w:author="Prabhvir Saran" w:date="2017-02-02T17:36:00Z"/>
+        </w:rPr>
+      </w:pPr>
+    </w:p>
+    <w:p>
+      <w:pPr>
+        <w:rPr>
+          <w:ins w:id="605" w:author="Prabhvir Saran" w:date="2017-02-02T17:26:00Z"/>
+        </w:rPr>
+      </w:pPr>
+    </w:p>
+    <w:p>
+      <w:pPr>
+        <w:rPr>
+          <w:ins w:id="606" w:author="Prabhvir Saran" w:date="2017-02-02T17:27:00Z"/>
           <w:noProof/>
         </w:rPr>
       </w:pPr>
@@ -8612,7 +8843,7 @@
     <w:p>
       <w:pPr>
         <w:rPr>
-          <w:ins w:id="606" w:author="Prabhvir Saran" w:date="2017-02-02T17:36:00Z"/>
+          <w:ins w:id="607" w:author="Prabhvir Saran" w:date="2017-02-02T17:36:00Z"/>
           <w:noProof/>
         </w:rPr>
       </w:pPr>
@@ -8657,7 +8888,7 @@
                           </pic:cNvPicPr>
                         </pic:nvPicPr>
                         <pic:blipFill rotWithShape="1">
-                          <a:blip r:embed="rId23">
+                          <a:blip r:embed="rId26">
                             <a:extLst>
                               <a:ext uri="{28A0092B-C50C-407E-A947-70E740481C1C}">
                                 <a14:useLocalDpi xmlns:a14="http://schemas.microsoft.com/office/drawing/2010/main" val="0"/>
@@ -8711,22 +8942,22 @@
                                 <w:rPr>
                                   <w:noProof/>
                                 </w:rPr>
-                                <w:pPrChange w:id="607" w:author="Windows User" w:date="2017-02-02T18:08:00Z">
+                                <w:pPrChange w:id="608" w:author="Windows User" w:date="2017-02-02T18:08:00Z">
                                   <w:pPr/>
                                 </w:pPrChange>
                               </w:pPr>
-                              <w:ins w:id="608" w:author="Windows User" w:date="2017-02-02T18:08:00Z">
+                              <w:ins w:id="609" w:author="Windows User" w:date="2017-02-02T18:08:00Z">
                                 <w:r>
                                   <w:t xml:space="preserve">Print Layout </w:t>
                                 </w:r>
                               </w:ins>
-                              <w:ins w:id="609" w:author="Prabhvir Saran" w:date="2017-02-02T22:50:00Z">
+                              <w:ins w:id="610" w:author="Prabhvir Saran" w:date="2017-02-02T22:50:00Z">
                                 <w:r>
                                   <w:t>3</w:t>
                                 </w:r>
                               </w:ins>
-                              <w:ins w:id="610" w:author="Windows User" w:date="2017-02-02T18:08:00Z">
-                                <w:del w:id="611" w:author="Prabhvir Saran" w:date="2017-02-02T22:50:00Z">
+                              <w:ins w:id="611" w:author="Windows User" w:date="2017-02-02T18:08:00Z">
+                                <w:del w:id="612" w:author="Prabhvir Saran" w:date="2017-02-02T22:50:00Z">
                                   <w:r>
                                     <w:delText xml:space="preserve">for history  </w:delText>
                                   </w:r>
@@ -8738,13 +8969,13 @@
                                   </w:r>
                                 </w:del>
                               </w:ins>
-                              <w:del w:id="612" w:author="Prabhvir Saran" w:date="2017-02-02T22:50:00Z">
+                              <w:del w:id="613" w:author="Prabhvir Saran" w:date="2017-02-02T22:50:00Z">
                                 <w:r>
                                   <w:fldChar w:fldCharType="separate"/>
                                 </w:r>
                               </w:del>
-                              <w:ins w:id="613" w:author="Windows User" w:date="2017-02-02T18:08:00Z">
-                                <w:del w:id="614" w:author="Prabhvir Saran" w:date="2017-02-02T22:50:00Z">
+                              <w:ins w:id="614" w:author="Windows User" w:date="2017-02-02T18:08:00Z">
+                                <w:del w:id="615" w:author="Prabhvir Saran" w:date="2017-02-02T22:50:00Z">
                                   <w:r>
                                     <w:rPr>
                                       <w:noProof/>
@@ -8776,7 +9007,7 @@
             <w:pict>
               <v:group w14:anchorId="429557C1" id="Group 476" o:spid="_x0000_s1069" style="position:absolute;margin-left:0;margin-top:313.85pt;width:247.35pt;height:296.25pt;z-index:251696128;mso-position-horizontal:left;mso-position-horizontal-relative:margin" coordsize="31413,37623" o:gfxdata="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">
                 <v:shape id="Picture 25" o:spid="_x0000_s1070" type="#_x0000_t75" style="position:absolute;width:31413;height:35020;visibility:visible;mso-wrap-style:square" o:gfxdata="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">
-                  <v:imagedata r:id="rId24" o:title="" cropright="27930f"/>
+                  <v:imagedata r:id="rId27" o:title="" cropright="27930f"/>
                   <v:path arrowok="t"/>
                 </v:shape>
                 <v:shape id="Text Box 473" o:spid="_x0000_s1071" type="#_x0000_t202" style="position:absolute;left:952;top:34956;width:29686;height:2667;visibility:visible;mso-wrap-style:square;v-text-anchor:top" o:gfxdata="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" stroked="f">
@@ -8883,7 +9114,7 @@
                           </pic:cNvPicPr>
                         </pic:nvPicPr>
                         <pic:blipFill rotWithShape="1">
-                          <a:blip r:embed="rId25">
+                          <a:blip r:embed="rId28">
                             <a:extLst>
                               <a:ext uri="{28A0092B-C50C-407E-A947-70E740481C1C}">
                                 <a14:useLocalDpi xmlns:a14="http://schemas.microsoft.com/office/drawing/2010/main" val="0"/>
@@ -8937,27 +9168,27 @@
                                 <w:rPr>
                                   <w:noProof/>
                                 </w:rPr>
-                                <w:pPrChange w:id="615" w:author="Windows User" w:date="2017-02-02T18:07:00Z">
+                                <w:pPrChange w:id="616" w:author="Windows User" w:date="2017-02-02T18:07:00Z">
                                   <w:pPr/>
                                 </w:pPrChange>
                               </w:pPr>
-                              <w:ins w:id="616" w:author="Windows User" w:date="2017-02-02T18:08:00Z">
+                              <w:ins w:id="617" w:author="Windows User" w:date="2017-02-02T18:08:00Z">
                                 <w:r>
                                   <w:t xml:space="preserve"> </w:t>
                                 </w:r>
                               </w:ins>
-                              <w:ins w:id="617" w:author="Prabhvir Saran" w:date="2017-02-02T22:51:00Z">
+                              <w:ins w:id="618" w:author="Prabhvir Saran" w:date="2017-02-02T22:51:00Z">
                                 <w:r>
                                   <w:t>Print layout 1</w:t>
                                 </w:r>
                               </w:ins>
-                              <w:ins w:id="618" w:author="Windows User" w:date="2017-02-02T18:07:00Z">
-                                <w:del w:id="619" w:author="Prabhvir Saran" w:date="2017-02-02T22:51:00Z">
+                              <w:ins w:id="619" w:author="Windows User" w:date="2017-02-02T18:07:00Z">
+                                <w:del w:id="620" w:author="Prabhvir Saran" w:date="2017-02-02T22:51:00Z">
                                   <w:r>
                                     <w:delText xml:space="preserve">Home </w:delText>
                                   </w:r>
                                 </w:del>
-                                <w:del w:id="620" w:author="Prabhvir Saran" w:date="2017-02-02T22:50:00Z">
+                                <w:del w:id="621" w:author="Prabhvir Saran" w:date="2017-02-02T22:50:00Z">
                                   <w:r>
                                     <w:delText xml:space="preserve">page print layout  </w:delText>
                                   </w:r>
@@ -8983,7 +9214,7 @@
             <w:pict>
               <v:group w14:anchorId="38B508AE" id="Group 472" o:spid="_x0000_s1072" style="position:absolute;margin-left:0;margin-top:0;width:241.25pt;height:294.75pt;z-index:251693056;mso-position-horizontal:left;mso-position-horizontal-relative:margin" coordsize="30638,37433" o:gfxdata="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">
                 <v:shape id="Picture 13" o:spid="_x0000_s1073" type="#_x0000_t75" style="position:absolute;width:30638;height:35293;visibility:visible;mso-wrap-style:square" o:gfxdata="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">
-                  <v:imagedata r:id="rId26" o:title="" cropright="27882f"/>
+                  <v:imagedata r:id="rId29" o:title="" cropright="27882f"/>
                   <v:path arrowok="t"/>
                 </v:shape>
                 <v:shape id="Text Box 471" o:spid="_x0000_s1074" type="#_x0000_t202" style="position:absolute;left:571;top:34766;width:29147;height:2667;visibility:visible;mso-wrap-style:square;v-text-anchor:top" o:gfxdata="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" stroked="f">
@@ -9071,7 +9302,7 @@
                           </pic:cNvPicPr>
                         </pic:nvPicPr>
                         <pic:blipFill rotWithShape="1">
-                          <a:blip r:embed="rId27">
+                          <a:blip r:embed="rId30">
                             <a:extLst>
                               <a:ext uri="{28A0092B-C50C-407E-A947-70E740481C1C}">
                                 <a14:useLocalDpi xmlns:a14="http://schemas.microsoft.com/office/drawing/2010/main" val="0"/>
@@ -9125,22 +9356,22 @@
                                 <w:rPr>
                                   <w:noProof/>
                                 </w:rPr>
-                                <w:pPrChange w:id="621" w:author="Windows User" w:date="2017-02-02T18:09:00Z">
+                                <w:pPrChange w:id="622" w:author="Windows User" w:date="2017-02-02T18:09:00Z">
                                   <w:pPr/>
                                 </w:pPrChange>
                               </w:pPr>
-                              <w:ins w:id="622" w:author="Windows User" w:date="2017-02-02T18:09:00Z">
+                              <w:ins w:id="623" w:author="Windows User" w:date="2017-02-02T18:09:00Z">
                                 <w:r>
                                   <w:t xml:space="preserve">Print layout </w:t>
                                 </w:r>
                               </w:ins>
-                              <w:ins w:id="623" w:author="Prabhvir Saran" w:date="2017-02-02T22:50:00Z">
+                              <w:ins w:id="624" w:author="Prabhvir Saran" w:date="2017-02-02T22:50:00Z">
                                 <w:r>
                                   <w:t>2</w:t>
                                 </w:r>
                               </w:ins>
-                              <w:ins w:id="624" w:author="Windows User" w:date="2017-02-02T18:09:00Z">
-                                <w:del w:id="625" w:author="Prabhvir Saran" w:date="2017-02-02T22:50:00Z">
+                              <w:ins w:id="625" w:author="Windows User" w:date="2017-02-02T18:09:00Z">
+                                <w:del w:id="626" w:author="Prabhvir Saran" w:date="2017-02-02T22:50:00Z">
                                   <w:r>
                                     <w:fldChar w:fldCharType="begin"/>
                                   </w:r>
@@ -9149,13 +9380,13 @@
                                   </w:r>
                                 </w:del>
                               </w:ins>
-                              <w:del w:id="626" w:author="Prabhvir Saran" w:date="2017-02-02T22:50:00Z">
+                              <w:del w:id="627" w:author="Prabhvir Saran" w:date="2017-02-02T22:50:00Z">
                                 <w:r>
                                   <w:fldChar w:fldCharType="separate"/>
                                 </w:r>
                               </w:del>
-                              <w:ins w:id="627" w:author="Windows User" w:date="2017-02-02T18:09:00Z">
-                                <w:del w:id="628" w:author="Prabhvir Saran" w:date="2017-02-02T22:50:00Z">
+                              <w:ins w:id="628" w:author="Windows User" w:date="2017-02-02T18:09:00Z">
+                                <w:del w:id="629" w:author="Prabhvir Saran" w:date="2017-02-02T22:50:00Z">
                                   <w:r>
                                     <w:rPr>
                                       <w:noProof/>
@@ -9187,7 +9418,7 @@
             <w:pict>
               <v:group w14:anchorId="6F74E7DD" id="Group 475" o:spid="_x0000_s1075" style="position:absolute;margin-left:246pt;margin-top:0;width:229.95pt;height:295.5pt;z-index:251699200" coordsize="29203,37528" o:gfxdata="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">
                 <v:shape id="Picture 14" o:spid="_x0000_s1076" type="#_x0000_t75" style="position:absolute;width:29203;height:35299;visibility:visible;mso-wrap-style:square" o:gfxdata="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">
-                  <v:imagedata r:id="rId28" o:title="" cropright="27882f"/>
+                  <v:imagedata r:id="rId31" o:title="" cropright="27882f"/>
                   <v:path arrowok="t"/>
                 </v:shape>
                 <v:shape id="Text Box 474" o:spid="_x0000_s1077" type="#_x0000_t202" style="position:absolute;left:762;top:34861;width:27432;height:2667;visibility:visible;mso-wrap-style:square;v-text-anchor:top" o:gfxdata="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" stroked="f">
@@ -9251,7 +9482,7 @@
           </mc:Fallback>
         </mc:AlternateContent>
       </w:r>
-      <w:del w:id="629" w:author="Windows User" w:date="2017-02-02T18:07:00Z">
+      <w:del w:id="630" w:author="Windows User" w:date="2017-02-02T18:07:00Z">
         <w:r>
           <w:rPr>
             <w:noProof/>
@@ -9292,7 +9523,7 @@
                             </pic:cNvPicPr>
                           </pic:nvPicPr>
                           <pic:blipFill rotWithShape="1">
-                            <a:blip r:embed="rId23">
+                            <a:blip r:embed="rId26">
                               <a:extLst>
                                 <a:ext uri="{28A0092B-C50C-407E-A947-70E740481C1C}">
                                   <a14:useLocalDpi xmlns:a14="http://schemas.microsoft.com/office/drawing/2010/main" val="0"/>
@@ -9333,7 +9564,7 @@
               <w:pict>
                 <v:group w14:anchorId="7C4DA53A" id="Group 464" o:spid="_x0000_s1026" style="position:absolute;margin-left:0;margin-top:0;width:247.35pt;height:599.25pt;z-index:251689984;mso-height-relative:margin" coordsize="31413,35020" o:gfxdata="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">
                   <v:shape id="Picture 25" o:spid="_x0000_s1027" type="#_x0000_t75" style="position:absolute;width:31413;height:35020;visibility:visible;mso-wrap-style:square" o:gfxdata="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">
-                    <v:imagedata r:id="rId29" o:title="" cropright="27930f"/>
+                    <v:imagedata r:id="rId32" o:title="" cropright="27930f"/>
                     <v:path arrowok="t"/>
                   </v:shape>
                   <w10:wrap type="square"/>
@@ -9347,7 +9578,7 @@
     <w:p>
       <w:pPr>
         <w:rPr>
-          <w:ins w:id="630" w:author="Prabhvir Saran" w:date="2017-02-02T17:38:00Z"/>
+          <w:ins w:id="631" w:author="Prabhvir Saran" w:date="2017-02-02T17:38:00Z"/>
           <w:noProof/>
         </w:rPr>
       </w:pPr>
@@ -9355,7 +9586,7 @@
     <w:p>
       <w:pPr>
         <w:rPr>
-          <w:ins w:id="631" w:author="Prabhvir Saran" w:date="2017-02-02T15:39:00Z"/>
+          <w:ins w:id="632" w:author="Prabhvir Saran" w:date="2017-02-02T15:39:00Z"/>
         </w:rPr>
       </w:pPr>
     </w:p>
@@ -9363,7 +9594,7 @@
       <w:pPr>
         <w:pStyle w:val="Heading3"/>
         <w:rPr>
-          <w:ins w:id="632" w:author="Prabhvir Saran" w:date="2017-02-02T17:36:00Z"/>
+          <w:ins w:id="633" w:author="Prabhvir Saran" w:date="2017-02-02T17:36:00Z"/>
         </w:rPr>
       </w:pPr>
     </w:p>
@@ -9371,7 +9602,7 @@
       <w:pPr>
         <w:pStyle w:val="Heading3"/>
         <w:rPr>
-          <w:ins w:id="633" w:author="Prabhvir Saran" w:date="2017-02-02T17:36:00Z"/>
+          <w:ins w:id="634" w:author="Prabhvir Saran" w:date="2017-02-02T17:36:00Z"/>
         </w:rPr>
       </w:pPr>
     </w:p>
@@ -9379,7 +9610,7 @@
       <w:pPr>
         <w:pStyle w:val="Heading3"/>
         <w:rPr>
-          <w:ins w:id="634" w:author="Prabhvir Saran" w:date="2017-02-02T17:36:00Z"/>
+          <w:ins w:id="635" w:author="Prabhvir Saran" w:date="2017-02-02T17:36:00Z"/>
         </w:rPr>
       </w:pPr>
     </w:p>
@@ -9387,7 +9618,7 @@
       <w:pPr>
         <w:pStyle w:val="Heading3"/>
         <w:rPr>
-          <w:ins w:id="635" w:author="Prabhvir Saran" w:date="2017-02-02T17:36:00Z"/>
+          <w:ins w:id="636" w:author="Prabhvir Saran" w:date="2017-02-02T17:36:00Z"/>
         </w:rPr>
       </w:pPr>
     </w:p>
@@ -9395,7 +9626,7 @@
       <w:pPr>
         <w:pStyle w:val="Heading3"/>
         <w:rPr>
-          <w:ins w:id="636" w:author="Prabhvir Saran" w:date="2017-02-02T17:36:00Z"/>
+          <w:ins w:id="637" w:author="Prabhvir Saran" w:date="2017-02-02T17:36:00Z"/>
         </w:rPr>
       </w:pPr>
     </w:p>
@@ -9403,7 +9634,7 @@
       <w:pPr>
         <w:pStyle w:val="Heading3"/>
         <w:rPr>
-          <w:ins w:id="637" w:author="Prabhvir Saran" w:date="2017-02-02T17:36:00Z"/>
+          <w:ins w:id="638" w:author="Prabhvir Saran" w:date="2017-02-02T17:36:00Z"/>
         </w:rPr>
       </w:pPr>
     </w:p>
@@ -9411,7 +9642,7 @@
       <w:pPr>
         <w:pStyle w:val="Heading3"/>
         <w:rPr>
-          <w:ins w:id="638" w:author="Prabhvir Saran" w:date="2017-02-02T17:36:00Z"/>
+          <w:ins w:id="639" w:author="Prabhvir Saran" w:date="2017-02-02T17:36:00Z"/>
         </w:rPr>
       </w:pPr>
     </w:p>
@@ -9419,7 +9650,7 @@
       <w:pPr>
         <w:pStyle w:val="Heading3"/>
         <w:rPr>
-          <w:ins w:id="639" w:author="Prabhvir Saran" w:date="2017-02-02T17:36:00Z"/>
+          <w:ins w:id="640" w:author="Prabhvir Saran" w:date="2017-02-02T17:36:00Z"/>
         </w:rPr>
       </w:pPr>
     </w:p>
@@ -9427,7 +9658,7 @@
       <w:pPr>
         <w:pStyle w:val="Heading3"/>
         <w:rPr>
-          <w:ins w:id="640" w:author="Prabhvir Saran" w:date="2017-02-02T17:36:00Z"/>
+          <w:ins w:id="641" w:author="Prabhvir Saran" w:date="2017-02-02T17:36:00Z"/>
         </w:rPr>
       </w:pPr>
     </w:p>
@@ -9435,7 +9666,7 @@
       <w:pPr>
         <w:pStyle w:val="Heading3"/>
         <w:rPr>
-          <w:ins w:id="641" w:author="Prabhvir Saran" w:date="2017-02-02T17:36:00Z"/>
+          <w:ins w:id="642" w:author="Prabhvir Saran" w:date="2017-02-02T17:36:00Z"/>
         </w:rPr>
       </w:pPr>
     </w:p>
@@ -9443,7 +9674,7 @@
       <w:pPr>
         <w:pStyle w:val="Heading3"/>
         <w:rPr>
-          <w:ins w:id="642" w:author="Prabhvir Saran" w:date="2017-02-02T17:36:00Z"/>
+          <w:ins w:id="643" w:author="Prabhvir Saran" w:date="2017-02-02T17:36:00Z"/>
         </w:rPr>
       </w:pPr>
     </w:p>
@@ -9451,16 +9682,16 @@
       <w:pPr>
         <w:pStyle w:val="Heading3"/>
         <w:rPr>
-          <w:ins w:id="643" w:author="Prabhvir Saran" w:date="2017-02-02T17:38:00Z"/>
-        </w:rPr>
-      </w:pPr>
-    </w:p>
-    <w:p>
-      <w:pPr>
-        <w:rPr>
           <w:ins w:id="644" w:author="Prabhvir Saran" w:date="2017-02-02T17:38:00Z"/>
         </w:rPr>
-        <w:pPrChange w:id="645" w:author="Prabhvir Saran" w:date="2017-02-02T17:38:00Z">
+      </w:pPr>
+    </w:p>
+    <w:p>
+      <w:pPr>
+        <w:rPr>
+          <w:ins w:id="645" w:author="Prabhvir Saran" w:date="2017-02-02T17:38:00Z"/>
+        </w:rPr>
+        <w:pPrChange w:id="646" w:author="Prabhvir Saran" w:date="2017-02-02T17:38:00Z">
           <w:pPr>
             <w:pStyle w:val="Heading3"/>
           </w:pPr>
@@ -9470,9 +9701,9 @@
     <w:p>
       <w:pPr>
         <w:rPr>
-          <w:ins w:id="646" w:author="Prabhvir Saran" w:date="2017-02-02T17:38:00Z"/>
-        </w:rPr>
-        <w:pPrChange w:id="647" w:author="Prabhvir Saran" w:date="2017-02-02T17:38:00Z">
+          <w:ins w:id="647" w:author="Prabhvir Saran" w:date="2017-02-02T17:38:00Z"/>
+        </w:rPr>
+        <w:pPrChange w:id="648" w:author="Prabhvir Saran" w:date="2017-02-02T17:38:00Z">
           <w:pPr>
             <w:pStyle w:val="Heading3"/>
           </w:pPr>
@@ -9482,9 +9713,9 @@
     <w:p>
       <w:pPr>
         <w:rPr>
-          <w:ins w:id="648" w:author="Prabhvir Saran" w:date="2017-02-02T17:36:00Z"/>
-        </w:rPr>
-        <w:pPrChange w:id="649" w:author="Prabhvir Saran" w:date="2017-02-02T17:38:00Z">
+          <w:ins w:id="649" w:author="Prabhvir Saran" w:date="2017-02-02T17:36:00Z"/>
+        </w:rPr>
+        <w:pPrChange w:id="650" w:author="Prabhvir Saran" w:date="2017-02-02T17:38:00Z">
           <w:pPr>
             <w:pStyle w:val="Heading3"/>
           </w:pPr>
@@ -9495,33 +9726,22 @@
       <w:pPr>
         <w:pStyle w:val="Heading2"/>
         <w:rPr>
-          <w:ins w:id="650" w:author="Prabhvir Saran" w:date="2017-02-02T15:43:00Z"/>
+          <w:ins w:id="651" w:author="Prabhvir Saran" w:date="2017-02-02T15:43:00Z"/>
           <w:sz w:val="32"/>
-          <w:rPrChange w:id="651" w:author="Prabhvir Saran" w:date="2017-02-02T23:35:00Z">
+          <w:rPrChange w:id="652" w:author="Prabhvir Saran" w:date="2017-02-02T23:35:00Z">
             <w:rPr>
-              <w:ins w:id="652" w:author="Prabhvir Saran" w:date="2017-02-02T15:43:00Z"/>
+              <w:ins w:id="653" w:author="Prabhvir Saran" w:date="2017-02-02T15:43:00Z"/>
             </w:rPr>
           </w:rPrChange>
         </w:rPr>
-        <w:pPrChange w:id="653" w:author="Prabhvir Saran" w:date="2017-02-02T23:15:00Z">
+        <w:pPrChange w:id="654" w:author="Prabhvir Saran" w:date="2017-02-02T23:15:00Z">
           <w:pPr>
             <w:pStyle w:val="Heading3"/>
           </w:pPr>
         </w:pPrChange>
       </w:pPr>
-      <w:bookmarkStart w:id="654" w:name="_Toc474878136"/>
-      <w:ins w:id="655" w:author="Prabhvir Saran" w:date="2017-02-02T23:15:00Z">
-        <w:r>
-          <w:rPr>
-            <w:sz w:val="32"/>
-            <w:rPrChange w:id="656" w:author="Prabhvir Saran" w:date="2017-02-02T23:35:00Z">
-              <w:rPr/>
-            </w:rPrChange>
-          </w:rPr>
-          <w:lastRenderedPageBreak/>
-          <w:t xml:space="preserve">Page Design / </w:t>
-        </w:r>
-        <w:proofErr w:type="spellStart"/>
+      <w:bookmarkStart w:id="655" w:name="_Toc474878136"/>
+      <w:ins w:id="656" w:author="Prabhvir Saran" w:date="2017-02-02T23:15:00Z">
         <w:r>
           <w:rPr>
             <w:sz w:val="32"/>
@@ -9529,9 +9749,10 @@
               <w:rPr/>
             </w:rPrChange>
           </w:rPr>
-          <w:t>Colour</w:t>
-        </w:r>
-        <w:proofErr w:type="spellEnd"/>
+          <w:lastRenderedPageBreak/>
+          <w:t xml:space="preserve">Page Design / </w:t>
+        </w:r>
+        <w:proofErr w:type="spellStart"/>
         <w:r>
           <w:rPr>
             <w:sz w:val="32"/>
@@ -9539,9 +9760,9 @@
               <w:rPr/>
             </w:rPrChange>
           </w:rPr>
-          <w:t xml:space="preserve"> Scheme</w:t>
-        </w:r>
-        <w:bookmarkEnd w:id="654"/>
+          <w:t>Colour</w:t>
+        </w:r>
+        <w:proofErr w:type="spellEnd"/>
         <w:r>
           <w:rPr>
             <w:sz w:val="32"/>
@@ -9549,6 +9770,16 @@
               <w:rPr/>
             </w:rPrChange>
           </w:rPr>
+          <w:t xml:space="preserve"> Scheme</w:t>
+        </w:r>
+        <w:bookmarkEnd w:id="655"/>
+        <w:r>
+          <w:rPr>
+            <w:sz w:val="32"/>
+            <w:rPrChange w:id="660" w:author="Prabhvir Saran" w:date="2017-02-02T23:35:00Z">
+              <w:rPr/>
+            </w:rPrChange>
+          </w:rPr>
           <w:t xml:space="preserve"> </w:t>
         </w:r>
       </w:ins>
@@ -9556,10 +9787,10 @@
     <w:p>
       <w:pPr>
         <w:rPr>
-          <w:ins w:id="660" w:author="Prabhvir Saran" w:date="2017-02-02T15:43:00Z"/>
-        </w:rPr>
-      </w:pPr>
-      <w:ins w:id="661" w:author="Prabhvir Saran" w:date="2017-02-02T15:43:00Z">
+          <w:ins w:id="661" w:author="Prabhvir Saran" w:date="2017-02-02T15:43:00Z"/>
+        </w:rPr>
+      </w:pPr>
+      <w:ins w:id="662" w:author="Prabhvir Saran" w:date="2017-02-02T15:43:00Z">
         <w:r>
           <w:t xml:space="preserve">  </w:t>
         </w:r>
@@ -9569,19 +9800,19 @@
       <w:pPr>
         <w:ind w:firstLine="720"/>
         <w:rPr>
-          <w:ins w:id="662" w:author="Prabhvir Saran" w:date="2017-02-02T15:43:00Z"/>
+          <w:ins w:id="663" w:author="Prabhvir Saran" w:date="2017-02-02T15:43:00Z"/>
           <w:sz w:val="24"/>
           <w:szCs w:val="26"/>
-          <w:rPrChange w:id="663" w:author="Prabhvir Saran" w:date="2017-02-02T23:37:00Z">
+          <w:rPrChange w:id="664" w:author="Prabhvir Saran" w:date="2017-02-02T23:37:00Z">
             <w:rPr>
-              <w:ins w:id="664" w:author="Prabhvir Saran" w:date="2017-02-02T15:43:00Z"/>
+              <w:ins w:id="665" w:author="Prabhvir Saran" w:date="2017-02-02T15:43:00Z"/>
             </w:rPr>
           </w:rPrChange>
         </w:rPr>
       </w:pPr>
-      <w:bookmarkStart w:id="665" w:name="_3rdcrjn" w:colFirst="0" w:colLast="0"/>
-      <w:bookmarkEnd w:id="665"/>
-      <w:ins w:id="666" w:author="Prabhvir Saran" w:date="2017-02-02T23:12:00Z">
+      <w:bookmarkStart w:id="666" w:name="_3rdcrjn" w:colFirst="0" w:colLast="0"/>
+      <w:bookmarkEnd w:id="666"/>
+      <w:ins w:id="667" w:author="Prabhvir Saran" w:date="2017-02-02T23:12:00Z">
         <w:r>
           <w:rPr>
             <w:sz w:val="24"/>
@@ -9590,26 +9821,13 @@
           <w:t xml:space="preserve">The layout will be fluid to be more user friendly. </w:t>
         </w:r>
       </w:ins>
-      <w:ins w:id="667" w:author="Prabhvir Saran" w:date="2017-02-02T15:43:00Z">
+      <w:ins w:id="668" w:author="Prabhvir Saran" w:date="2017-02-02T15:43:00Z">
         <w:r>
           <w:rPr>
             <w:sz w:val="24"/>
             <w:szCs w:val="26"/>
           </w:rPr>
           <w:t xml:space="preserve">For simple and </w:t>
-        </w:r>
-        <w:r>
-          <w:rPr>
-            <w:sz w:val="24"/>
-            <w:szCs w:val="26"/>
-            <w:rPrChange w:id="668" w:author="Prabhvir Saran" w:date="2017-02-02T23:37:00Z">
-              <w:rPr>
-                <w:sz w:val="24"/>
-                <w:szCs w:val="24"/>
-              </w:rPr>
-            </w:rPrChange>
-          </w:rPr>
-          <w:t>intuitive navigation, we chose to use a drop dow</w:t>
         </w:r>
         <w:r>
           <w:rPr>
@@ -9622,7 +9840,7 @@
               </w:rPr>
             </w:rPrChange>
           </w:rPr>
-          <w:t xml:space="preserve">n navigation bar in the header, </w:t>
+          <w:t>intuitive navigation, we chose to use a drop dow</w:t>
         </w:r>
         <w:r>
           <w:rPr>
@@ -9635,7 +9853,7 @@
               </w:rPr>
             </w:rPrChange>
           </w:rPr>
-          <w:t>which is a very comm</w:t>
+          <w:t xml:space="preserve">n navigation bar in the header, </w:t>
         </w:r>
         <w:r>
           <w:rPr>
@@ -9648,23 +9866,23 @@
               </w:rPr>
             </w:rPrChange>
           </w:rPr>
-          <w:t xml:space="preserve">on element of popular websites. On the </w:t>
-        </w:r>
-      </w:ins>
-      <w:ins w:id="672" w:author="Prabhvir Saran" w:date="2017-02-02T15:51:00Z">
+          <w:t>which is a very comm</w:t>
+        </w:r>
         <w:r>
           <w:rPr>
             <w:sz w:val="24"/>
             <w:szCs w:val="26"/>
-            <w:rPrChange w:id="673" w:author="Prabhvir Saran" w:date="2017-02-02T23:37:00Z">
+            <w:rPrChange w:id="672" w:author="Prabhvir Saran" w:date="2017-02-02T23:37:00Z">
               <w:rPr>
                 <w:sz w:val="24"/>
                 <w:szCs w:val="24"/>
               </w:rPr>
             </w:rPrChange>
           </w:rPr>
-          <w:t xml:space="preserve">About HEMA page and the Styles page, </w:t>
-        </w:r>
+          <w:t xml:space="preserve">on element of popular websites. On the </w:t>
+        </w:r>
+      </w:ins>
+      <w:ins w:id="673" w:author="Prabhvir Saran" w:date="2017-02-02T15:51:00Z">
         <w:r>
           <w:rPr>
             <w:sz w:val="24"/>
@@ -9676,98 +9894,98 @@
               </w:rPr>
             </w:rPrChange>
           </w:rPr>
-          <w:t>the left side navigation bar will have button</w:t>
-        </w:r>
-      </w:ins>
-      <w:ins w:id="675" w:author="Prabhvir Saran" w:date="2017-02-02T15:52:00Z">
+          <w:t xml:space="preserve">About HEMA page and the Styles page, </w:t>
+        </w:r>
         <w:r>
           <w:rPr>
             <w:sz w:val="24"/>
             <w:szCs w:val="26"/>
-            <w:rPrChange w:id="676" w:author="Prabhvir Saran" w:date="2017-02-02T23:37:00Z">
+            <w:rPrChange w:id="675" w:author="Prabhvir Saran" w:date="2017-02-02T23:37:00Z">
               <w:rPr>
                 <w:sz w:val="24"/>
                 <w:szCs w:val="24"/>
               </w:rPr>
             </w:rPrChange>
           </w:rPr>
-          <w:t>s which change the content in the main pane to match what the user wants to see.</w:t>
+          <w:t>the left side navigation bar will have button</w:t>
         </w:r>
       </w:ins>
-      <w:ins w:id="677" w:author="Prabhvir Saran" w:date="2017-02-02T15:53:00Z">
+      <w:ins w:id="676" w:author="Prabhvir Saran" w:date="2017-02-02T15:52:00Z">
         <w:r>
           <w:rPr>
             <w:sz w:val="24"/>
             <w:szCs w:val="26"/>
-            <w:rPrChange w:id="678" w:author="Prabhvir Saran" w:date="2017-02-02T23:37:00Z">
+            <w:rPrChange w:id="677" w:author="Prabhvir Saran" w:date="2017-02-02T23:37:00Z">
               <w:rPr>
                 <w:sz w:val="24"/>
                 <w:szCs w:val="24"/>
               </w:rPr>
             </w:rPrChange>
           </w:rPr>
-          <w:t xml:space="preserve"> This will help user quickly find the content they want to see without having to sit through pages of links.</w:t>
+          <w:t>s which change the content in the main pane to match what the user wants to see.</w:t>
         </w:r>
       </w:ins>
-      <w:ins w:id="679" w:author="Prabhvir Saran" w:date="2017-02-02T15:52:00Z">
+      <w:ins w:id="678" w:author="Prabhvir Saran" w:date="2017-02-02T15:53:00Z">
         <w:r>
           <w:rPr>
             <w:sz w:val="24"/>
             <w:szCs w:val="26"/>
-            <w:rPrChange w:id="680" w:author="Prabhvir Saran" w:date="2017-02-02T23:37:00Z">
+            <w:rPrChange w:id="679" w:author="Prabhvir Saran" w:date="2017-02-02T23:37:00Z">
               <w:rPr>
                 <w:sz w:val="24"/>
                 <w:szCs w:val="24"/>
               </w:rPr>
             </w:rPrChange>
           </w:rPr>
-          <w:t xml:space="preserve"> </w:t>
+          <w:t xml:space="preserve"> This will help user quickly find the content they want to see without having to sit through pages of links.</w:t>
         </w:r>
       </w:ins>
-      <w:ins w:id="681" w:author="Prabhvir Saran" w:date="2017-02-02T15:43:00Z">
+      <w:ins w:id="680" w:author="Prabhvir Saran" w:date="2017-02-02T15:52:00Z">
         <w:r>
           <w:rPr>
             <w:sz w:val="24"/>
             <w:szCs w:val="26"/>
-            <w:rPrChange w:id="682" w:author="Prabhvir Saran" w:date="2017-02-02T23:37:00Z">
+            <w:rPrChange w:id="681" w:author="Prabhvir Saran" w:date="2017-02-02T23:37:00Z">
               <w:rPr>
                 <w:sz w:val="24"/>
                 <w:szCs w:val="24"/>
               </w:rPr>
             </w:rPrChange>
           </w:rPr>
-          <w:t xml:space="preserve">Our color scheme </w:t>
+          <w:t xml:space="preserve"> </w:t>
         </w:r>
       </w:ins>
-      <w:ins w:id="683" w:author="Prabhvir Saran" w:date="2017-02-02T15:50:00Z">
+      <w:ins w:id="682" w:author="Prabhvir Saran" w:date="2017-02-02T15:43:00Z">
         <w:r>
           <w:rPr>
             <w:sz w:val="24"/>
             <w:szCs w:val="26"/>
-            <w:rPrChange w:id="684" w:author="Prabhvir Saran" w:date="2017-02-02T23:37:00Z">
+            <w:rPrChange w:id="683" w:author="Prabhvir Saran" w:date="2017-02-02T23:37:00Z">
               <w:rPr>
                 <w:sz w:val="24"/>
                 <w:szCs w:val="24"/>
               </w:rPr>
             </w:rPrChange>
           </w:rPr>
-          <w:t xml:space="preserve">(below) we chose </w:t>
+          <w:t xml:space="preserve">Our color scheme </w:t>
         </w:r>
       </w:ins>
-      <w:ins w:id="685" w:author="Prabhvir Saran" w:date="2017-02-02T15:43:00Z">
+      <w:ins w:id="684" w:author="Prabhvir Saran" w:date="2017-02-02T15:50:00Z">
         <w:r>
           <w:rPr>
             <w:sz w:val="24"/>
             <w:szCs w:val="26"/>
-            <w:rPrChange w:id="686" w:author="Prabhvir Saran" w:date="2017-02-02T23:37:00Z">
+            <w:rPrChange w:id="685" w:author="Prabhvir Saran" w:date="2017-02-02T23:37:00Z">
               <w:rPr>
                 <w:sz w:val="24"/>
                 <w:szCs w:val="24"/>
               </w:rPr>
             </w:rPrChange>
           </w:rPr>
-          <w:t>because it has a historical feel to it, in line with the content of the website, but it also has a bold red, which captures the aggression of combat spo</w:t>
-        </w:r>
+          <w:t xml:space="preserve">(below) we chose </w:t>
+        </w:r>
+      </w:ins>
+      <w:ins w:id="686" w:author="Prabhvir Saran" w:date="2017-02-02T15:43:00Z">
         <w:r>
           <w:rPr>
             <w:sz w:val="24"/>
@@ -9779,9 +9997,8 @@
               </w:rPr>
             </w:rPrChange>
           </w:rPr>
-          <w:t xml:space="preserve">rts. The </w:t>
-        </w:r>
-        <w:proofErr w:type="spellStart"/>
+          <w:t>because it has a historical feel to it, in line with the content of the website, but it also has a bold red, which captures the aggression of combat spo</w:t>
+        </w:r>
         <w:r>
           <w:rPr>
             <w:sz w:val="24"/>
@@ -9793,9 +10010,9 @@
               </w:rPr>
             </w:rPrChange>
           </w:rPr>
-          <w:t>colours</w:t>
-        </w:r>
-        <w:proofErr w:type="spellEnd"/>
+          <w:t xml:space="preserve">rts. The </w:t>
+        </w:r>
+        <w:proofErr w:type="spellStart"/>
         <w:r>
           <w:rPr>
             <w:sz w:val="24"/>
@@ -9807,9 +10024,9 @@
               </w:rPr>
             </w:rPrChange>
           </w:rPr>
-          <w:t xml:space="preserve"> all fit within a complementary </w:t>
-        </w:r>
-        <w:proofErr w:type="spellStart"/>
+          <w:t>colours</w:t>
+        </w:r>
+        <w:proofErr w:type="spellEnd"/>
         <w:r>
           <w:rPr>
             <w:sz w:val="24"/>
@@ -9821,9 +10038,9 @@
               </w:rPr>
             </w:rPrChange>
           </w:rPr>
-          <w:t>colour</w:t>
-        </w:r>
-        <w:proofErr w:type="spellEnd"/>
+          <w:t xml:space="preserve"> all fit within a complementary </w:t>
+        </w:r>
+        <w:proofErr w:type="spellStart"/>
         <w:r>
           <w:rPr>
             <w:sz w:val="24"/>
@@ -9835,6 +10052,20 @@
               </w:rPr>
             </w:rPrChange>
           </w:rPr>
+          <w:t>colour</w:t>
+        </w:r>
+        <w:proofErr w:type="spellEnd"/>
+        <w:r>
+          <w:rPr>
+            <w:sz w:val="24"/>
+            <w:szCs w:val="26"/>
+            <w:rPrChange w:id="692" w:author="Prabhvir Saran" w:date="2017-02-02T23:37:00Z">
+              <w:rPr>
+                <w:sz w:val="24"/>
+                <w:szCs w:val="24"/>
+              </w:rPr>
+            </w:rPrChange>
+          </w:rPr>
           <w:t xml:space="preserve"> set.</w:t>
         </w:r>
       </w:ins>
@@ -9842,10 +10073,10 @@
     <w:p>
       <w:pPr>
         <w:rPr>
-          <w:ins w:id="692" w:author="Prabhvir Saran" w:date="2017-02-02T15:43:00Z"/>
-        </w:rPr>
-      </w:pPr>
-      <w:ins w:id="693" w:author="Prabhvir Saran" w:date="2017-02-02T15:43:00Z">
+          <w:ins w:id="693" w:author="Prabhvir Saran" w:date="2017-02-02T15:43:00Z"/>
+        </w:rPr>
+      </w:pPr>
+      <w:ins w:id="694" w:author="Prabhvir Saran" w:date="2017-02-02T15:43:00Z">
         <w:r>
           <w:t xml:space="preserve"> </w:t>
         </w:r>
@@ -9855,10 +10086,10 @@
       <w:pPr>
         <w:spacing w:after="0"/>
         <w:rPr>
-          <w:ins w:id="694" w:author="Prabhvir Saran" w:date="2017-02-02T15:43:00Z"/>
-        </w:rPr>
-      </w:pPr>
-      <w:ins w:id="695" w:author="Prabhvir Saran" w:date="2017-02-02T15:43:00Z">
+          <w:ins w:id="695" w:author="Prabhvir Saran" w:date="2017-02-02T15:43:00Z"/>
+        </w:rPr>
+      </w:pPr>
+      <w:ins w:id="696" w:author="Prabhvir Saran" w:date="2017-02-02T15:43:00Z">
         <w:r>
           <w:rPr>
             <w:noProof/>
@@ -9877,7 +10108,7 @@
                       <pic:cNvPicPr preferRelativeResize="0"/>
                     </pic:nvPicPr>
                     <pic:blipFill>
-                      <a:blip r:embed="rId30"/>
+                      <a:blip r:embed="rId33"/>
                       <a:srcRect/>
                       <a:stretch>
                         <a:fillRect/>
@@ -9908,10 +10139,10 @@
       <w:pPr>
         <w:spacing w:after="0"/>
         <w:rPr>
-          <w:ins w:id="696" w:author="Prabhvir Saran" w:date="2017-02-02T15:43:00Z"/>
-        </w:rPr>
-      </w:pPr>
-      <w:ins w:id="697" w:author="Prabhvir Saran" w:date="2017-02-02T15:43:00Z">
+          <w:ins w:id="697" w:author="Prabhvir Saran" w:date="2017-02-02T15:43:00Z"/>
+        </w:rPr>
+      </w:pPr>
+      <w:ins w:id="698" w:author="Prabhvir Saran" w:date="2017-02-02T15:43:00Z">
         <w:r>
           <w:t xml:space="preserve">| 000000                    | 450001                     | A50C0E                     | 2E3323                     | FFFEBB </w:t>
         </w:r>
@@ -9920,14 +10151,14 @@
     <w:p>
       <w:pPr>
         <w:rPr>
-          <w:ins w:id="698" w:author="Prabhvir Saran" w:date="2017-02-02T15:39:00Z"/>
-        </w:rPr>
-      </w:pPr>
-    </w:p>
-    <w:p>
-      <w:pPr>
-        <w:rPr>
           <w:ins w:id="699" w:author="Prabhvir Saran" w:date="2017-02-02T15:39:00Z"/>
+        </w:rPr>
+      </w:pPr>
+    </w:p>
+    <w:p>
+      <w:pPr>
+        <w:rPr>
+          <w:ins w:id="700" w:author="Prabhvir Saran" w:date="2017-02-02T15:39:00Z"/>
         </w:rPr>
       </w:pPr>
     </w:p>
@@ -9951,7 +10182,7 @@
     <w:p>
       <w:pPr>
         <w:rPr>
-          <w:ins w:id="700" w:author="Prabhvir Saran" w:date="2017-02-02T23:16:00Z"/>
+          <w:ins w:id="701" w:author="Prabhvir Saran" w:date="2017-02-02T23:16:00Z"/>
         </w:rPr>
       </w:pPr>
     </w:p>
@@ -9960,22 +10191,22 @@
       <w:pPr>
         <w:pStyle w:val="Heading1"/>
         <w:rPr>
-          <w:ins w:id="701" w:author="Prabhvir Saran" w:date="2017-02-02T15:43:00Z"/>
-        </w:rPr>
-      </w:pPr>
-      <w:bookmarkStart w:id="702" w:name="_Toc474878137"/>
-      <w:ins w:id="703" w:author="Prabhvir Saran" w:date="2017-02-02T15:43:00Z">
+          <w:ins w:id="702" w:author="Prabhvir Saran" w:date="2017-02-02T15:43:00Z"/>
+        </w:rPr>
+      </w:pPr>
+      <w:bookmarkStart w:id="703" w:name="_Toc474878137"/>
+      <w:ins w:id="704" w:author="Prabhvir Saran" w:date="2017-02-02T15:43:00Z">
         <w:r>
           <w:lastRenderedPageBreak/>
           <w:t>Appendix 1</w:t>
         </w:r>
-        <w:bookmarkEnd w:id="702"/>
+        <w:bookmarkEnd w:id="703"/>
       </w:ins>
     </w:p>
     <w:p>
       <w:pPr>
         <w:rPr>
-          <w:ins w:id="704" w:author="Prabhvir Saran" w:date="2017-02-02T15:39:00Z"/>
+          <w:ins w:id="705" w:author="Prabhvir Saran" w:date="2017-02-02T15:39:00Z"/>
         </w:rPr>
       </w:pPr>
     </w:p>
@@ -9983,18 +10214,18 @@
       <w:pPr>
         <w:pStyle w:val="Heading2"/>
         <w:rPr>
-          <w:ins w:id="705" w:author="Prabhvir Saran" w:date="2017-02-02T23:16:00Z"/>
-        </w:rPr>
-      </w:pPr>
-      <w:bookmarkStart w:id="706" w:name="_Toc474878138"/>
+          <w:ins w:id="706" w:author="Prabhvir Saran" w:date="2017-02-02T23:16:00Z"/>
+        </w:rPr>
+      </w:pPr>
+      <w:bookmarkStart w:id="707" w:name="_Toc474878138"/>
       <w:r>
         <w:t>Introduction</w:t>
       </w:r>
-      <w:bookmarkEnd w:id="706"/>
-    </w:p>
-    <w:p>
-      <w:pPr>
-        <w:pPrChange w:id="707" w:author="Prabhvir Saran" w:date="2017-02-02T23:16:00Z">
+      <w:bookmarkEnd w:id="707"/>
+    </w:p>
+    <w:p>
+      <w:pPr>
+        <w:pPrChange w:id="708" w:author="Prabhvir Saran" w:date="2017-02-02T23:16:00Z">
           <w:pPr>
             <w:pStyle w:val="Heading2"/>
           </w:pPr>
@@ -10005,10 +10236,10 @@
       <w:pPr>
         <w:ind w:firstLine="720"/>
         <w:rPr>
-          <w:ins w:id="708" w:author="Tony Pacheco" w:date="2017-01-31T18:38:00Z"/>
-        </w:rPr>
-      </w:pPr>
-      <w:ins w:id="709" w:author="Tony Pacheco" w:date="2017-01-31T18:38:00Z">
+          <w:ins w:id="709" w:author="Tony Pacheco" w:date="2017-01-31T18:38:00Z"/>
+        </w:rPr>
+      </w:pPr>
+      <w:ins w:id="710" w:author="Tony Pacheco" w:date="2017-01-31T18:38:00Z">
         <w:r>
           <w:rPr>
             <w:sz w:val="24"/>
@@ -10016,7 +10247,7 @@
           </w:rPr>
           <w:t xml:space="preserve">Historical European Martial Arts (HEMA) is a set of combat arts with their origins in Europe. Disciplines range from the earliest known axe &amp; sword fighting manuals (circa 1400) to late Victorian era boxing and </w:t>
         </w:r>
-        <w:del w:id="710" w:author="Prabhvir Saran" w:date="2017-02-02T22:41:00Z">
+        <w:del w:id="711" w:author="Prabhvir Saran" w:date="2017-02-02T22:41:00Z">
           <w:r>
             <w:rPr>
               <w:sz w:val="24"/>
@@ -10026,7 +10257,7 @@
           </w:r>
         </w:del>
       </w:ins>
-      <w:ins w:id="711" w:author="Prabhvir Saran" w:date="2017-02-02T22:41:00Z">
+      <w:ins w:id="712" w:author="Prabhvir Saran" w:date="2017-02-02T22:41:00Z">
         <w:r>
           <w:rPr>
             <w:sz w:val="24"/>
@@ -10035,7 +10266,7 @@
           <w:t>self-defense</w:t>
         </w:r>
       </w:ins>
-      <w:ins w:id="712" w:author="Tony Pacheco" w:date="2017-01-31T18:38:00Z">
+      <w:ins w:id="713" w:author="Tony Pacheco" w:date="2017-01-31T18:38:00Z">
         <w:r>
           <w:rPr>
             <w:sz w:val="24"/>
@@ -10049,12 +10280,12 @@
       <w:pPr>
         <w:ind w:firstLine="720"/>
         <w:rPr>
-          <w:del w:id="713" w:author="Tony Pacheco" w:date="2017-01-31T18:38:00Z"/>
+          <w:del w:id="714" w:author="Tony Pacheco" w:date="2017-01-31T18:38:00Z"/>
           <w:sz w:val="24"/>
           <w:szCs w:val="24"/>
         </w:rPr>
       </w:pPr>
-      <w:del w:id="714" w:author="Tony Pacheco" w:date="2017-01-31T18:38:00Z">
+      <w:del w:id="715" w:author="Tony Pacheco" w:date="2017-01-31T18:38:00Z">
         <w:r>
           <w:rPr>
             <w:sz w:val="24"/>
@@ -10151,24 +10382,24 @@
       <w:pPr>
         <w:pStyle w:val="Heading2"/>
         <w:rPr>
-          <w:ins w:id="715" w:author="Prabhvir Saran" w:date="2017-02-02T23:16:00Z"/>
-        </w:rPr>
-      </w:pPr>
-      <w:bookmarkStart w:id="716" w:name="_Toc474878139"/>
+          <w:ins w:id="716" w:author="Prabhvir Saran" w:date="2017-02-02T23:16:00Z"/>
+        </w:rPr>
+      </w:pPr>
+      <w:bookmarkStart w:id="717" w:name="_Toc474878139"/>
       <w:r>
         <w:t>About</w:t>
       </w:r>
       <w:r>
         <w:t xml:space="preserve"> the website</w:t>
       </w:r>
-      <w:bookmarkEnd w:id="716"/>
+      <w:bookmarkEnd w:id="717"/>
       <w:r>
         <w:t xml:space="preserve"> </w:t>
       </w:r>
     </w:p>
     <w:p>
       <w:pPr>
-        <w:pPrChange w:id="717" w:author="Prabhvir Saran" w:date="2017-02-02T23:16:00Z">
+        <w:pPrChange w:id="718" w:author="Prabhvir Saran" w:date="2017-02-02T23:16:00Z">
           <w:pPr>
             <w:pStyle w:val="Heading2"/>
           </w:pPr>
@@ -10179,12 +10410,12 @@
       <w:pPr>
         <w:ind w:firstLine="720"/>
         <w:rPr>
-          <w:ins w:id="718" w:author="Tony Pacheco" w:date="2017-01-31T18:39:00Z"/>
+          <w:ins w:id="719" w:author="Tony Pacheco" w:date="2017-01-31T18:39:00Z"/>
           <w:sz w:val="24"/>
           <w:szCs w:val="24"/>
         </w:rPr>
       </w:pPr>
-      <w:ins w:id="719" w:author="Tony Pacheco" w:date="2017-01-31T18:39:00Z">
+      <w:ins w:id="720" w:author="Tony Pacheco" w:date="2017-01-31T18:39:00Z">
         <w:r>
           <w:rPr>
             <w:sz w:val="24"/>
@@ -10198,12 +10429,12 @@
       <w:pPr>
         <w:ind w:firstLine="720"/>
         <w:rPr>
-          <w:ins w:id="720" w:author="Tony Pacheco" w:date="2017-01-31T18:39:00Z"/>
+          <w:ins w:id="721" w:author="Tony Pacheco" w:date="2017-01-31T18:39:00Z"/>
           <w:sz w:val="24"/>
           <w:szCs w:val="24"/>
         </w:rPr>
       </w:pPr>
-      <w:ins w:id="721" w:author="Tony Pacheco" w:date="2017-01-31T18:39:00Z">
+      <w:ins w:id="722" w:author="Tony Pacheco" w:date="2017-01-31T18:39:00Z">
         <w:r>
           <w:rPr>
             <w:sz w:val="24"/>
@@ -10216,12 +10447,12 @@
     <w:p>
       <w:pPr>
         <w:rPr>
-          <w:ins w:id="722" w:author="Tony Pacheco" w:date="2017-01-31T18:39:00Z"/>
+          <w:ins w:id="723" w:author="Tony Pacheco" w:date="2017-01-31T18:39:00Z"/>
           <w:sz w:val="24"/>
           <w:szCs w:val="24"/>
         </w:rPr>
       </w:pPr>
-      <w:ins w:id="723" w:author="Tony Pacheco" w:date="2017-01-31T18:39:00Z">
+      <w:ins w:id="724" w:author="Tony Pacheco" w:date="2017-01-31T18:39:00Z">
         <w:r>
           <w:rPr>
             <w:sz w:val="24"/>
@@ -10236,13 +10467,13 @@
       <w:pPr>
         <w:ind w:firstLine="720"/>
         <w:rPr>
-          <w:ins w:id="724" w:author="Tony Pacheco" w:date="2017-01-31T18:39:00Z"/>
-          <w:del w:id="725" w:author="Prabhvir Saran" w:date="2017-02-02T16:01:00Z"/>
+          <w:ins w:id="725" w:author="Tony Pacheco" w:date="2017-01-31T18:39:00Z"/>
+          <w:del w:id="726" w:author="Prabhvir Saran" w:date="2017-02-02T16:01:00Z"/>
           <w:sz w:val="24"/>
           <w:szCs w:val="24"/>
         </w:rPr>
       </w:pPr>
-      <w:ins w:id="726" w:author="Tony Pacheco" w:date="2017-01-31T18:39:00Z">
+      <w:ins w:id="727" w:author="Tony Pacheco" w:date="2017-01-31T18:39:00Z">
         <w:r>
           <w:fldChar w:fldCharType="begin"/>
         </w:r>
@@ -10281,7 +10512,7 @@
       <w:pPr>
         <w:ind w:firstLine="720"/>
         <w:rPr>
-          <w:ins w:id="727" w:author="Tony Pacheco" w:date="2017-01-31T18:39:00Z"/>
+          <w:ins w:id="728" w:author="Tony Pacheco" w:date="2017-01-31T18:39:00Z"/>
           <w:sz w:val="24"/>
           <w:szCs w:val="24"/>
         </w:rPr>
@@ -10291,12 +10522,12 @@
       <w:pPr>
         <w:ind w:firstLine="720"/>
         <w:rPr>
-          <w:ins w:id="728" w:author="Prabhvir Saran" w:date="2017-02-02T23:16:00Z"/>
+          <w:ins w:id="729" w:author="Prabhvir Saran" w:date="2017-02-02T23:16:00Z"/>
           <w:sz w:val="24"/>
           <w:szCs w:val="24"/>
         </w:rPr>
       </w:pPr>
-      <w:ins w:id="729" w:author="Tony Pacheco" w:date="2017-01-31T18:39:00Z">
+      <w:ins w:id="730" w:author="Tony Pacheco" w:date="2017-01-31T18:39:00Z">
         <w:r>
           <w:fldChar w:fldCharType="begin"/>
         </w:r>
@@ -10335,12 +10566,12 @@
       <w:pPr>
         <w:ind w:firstLine="720"/>
         <w:rPr>
-          <w:del w:id="730" w:author="Tony Pacheco" w:date="2017-01-31T18:39:00Z"/>
+          <w:del w:id="731" w:author="Tony Pacheco" w:date="2017-01-31T18:39:00Z"/>
           <w:sz w:val="24"/>
           <w:szCs w:val="24"/>
         </w:rPr>
       </w:pPr>
-      <w:del w:id="731" w:author="Tony Pacheco" w:date="2017-01-31T18:39:00Z">
+      <w:del w:id="732" w:author="Tony Pacheco" w:date="2017-01-31T18:39:00Z">
         <w:r>
           <w:rPr>
             <w:sz w:val="24"/>
@@ -10382,12 +10613,12 @@
       <w:pPr>
         <w:ind w:firstLine="720"/>
         <w:rPr>
-          <w:del w:id="732" w:author="Tony Pacheco" w:date="2017-01-31T18:39:00Z"/>
+          <w:del w:id="733" w:author="Tony Pacheco" w:date="2017-01-31T18:39:00Z"/>
           <w:sz w:val="24"/>
           <w:szCs w:val="24"/>
         </w:rPr>
       </w:pPr>
-      <w:del w:id="733" w:author="Tony Pacheco" w:date="2017-01-31T18:39:00Z">
+      <w:del w:id="734" w:author="Tony Pacheco" w:date="2017-01-31T18:39:00Z">
         <w:r>
           <w:rPr>
             <w:sz w:val="24"/>
@@ -10562,12 +10793,12 @@
       <w:pPr>
         <w:ind w:firstLine="720"/>
         <w:rPr>
-          <w:del w:id="734" w:author="Tony Pacheco" w:date="2017-01-31T18:39:00Z"/>
+          <w:del w:id="735" w:author="Tony Pacheco" w:date="2017-01-31T18:39:00Z"/>
           <w:sz w:val="24"/>
           <w:szCs w:val="24"/>
         </w:rPr>
       </w:pPr>
-      <w:del w:id="735" w:author="Tony Pacheco" w:date="2017-01-31T18:39:00Z">
+      <w:del w:id="736" w:author="Tony Pacheco" w:date="2017-01-31T18:39:00Z">
         <w:r>
           <w:rPr>
             <w:sz w:val="24"/>
@@ -10595,12 +10826,12 @@
       <w:pPr>
         <w:ind w:firstLine="720"/>
         <w:rPr>
-          <w:del w:id="736" w:author="Tony Pacheco" w:date="2017-01-31T18:39:00Z"/>
+          <w:del w:id="737" w:author="Tony Pacheco" w:date="2017-01-31T18:39:00Z"/>
           <w:sz w:val="24"/>
           <w:szCs w:val="24"/>
         </w:rPr>
       </w:pPr>
-      <w:del w:id="737" w:author="Tony Pacheco" w:date="2017-01-31T18:39:00Z">
+      <w:del w:id="738" w:author="Tony Pacheco" w:date="2017-01-31T18:39:00Z">
         <w:r>
           <w:fldChar w:fldCharType="begin"/>
         </w:r>
@@ -10639,12 +10870,12 @@
       <w:pPr>
         <w:ind w:firstLine="720"/>
         <w:rPr>
-          <w:del w:id="738" w:author="Tony Pacheco" w:date="2017-01-31T18:39:00Z"/>
+          <w:del w:id="739" w:author="Tony Pacheco" w:date="2017-01-31T18:39:00Z"/>
           <w:sz w:val="24"/>
           <w:szCs w:val="24"/>
         </w:rPr>
       </w:pPr>
-      <w:del w:id="739" w:author="Tony Pacheco" w:date="2017-01-31T18:39:00Z">
+      <w:del w:id="740" w:author="Tony Pacheco" w:date="2017-01-31T18:39:00Z">
         <w:r>
           <w:fldChar w:fldCharType="begin"/>
         </w:r>
@@ -10699,21 +10930,21 @@
       <w:pPr>
         <w:pStyle w:val="Heading2"/>
         <w:rPr>
-          <w:ins w:id="740" w:author="Prabhvir Saran" w:date="2017-02-02T23:16:00Z"/>
-        </w:rPr>
-      </w:pPr>
-      <w:bookmarkStart w:id="741" w:name="_Toc474878140"/>
+          <w:ins w:id="741" w:author="Prabhvir Saran" w:date="2017-02-02T23:16:00Z"/>
+        </w:rPr>
+      </w:pPr>
+      <w:bookmarkStart w:id="742" w:name="_Toc474878140"/>
       <w:r>
         <w:t>Functional Requirements</w:t>
       </w:r>
-      <w:bookmarkEnd w:id="741"/>
+      <w:bookmarkEnd w:id="742"/>
       <w:r>
         <w:t xml:space="preserve"> </w:t>
       </w:r>
     </w:p>
     <w:p>
       <w:pPr>
-        <w:pPrChange w:id="742" w:author="Prabhvir Saran" w:date="2017-02-02T23:16:00Z">
+        <w:pPrChange w:id="743" w:author="Prabhvir Saran" w:date="2017-02-02T23:16:00Z">
           <w:pPr>
             <w:pStyle w:val="Heading2"/>
           </w:pPr>
@@ -10724,10 +10955,10 @@
       <w:pPr>
         <w:ind w:firstLine="720"/>
         <w:rPr>
-          <w:del w:id="743" w:author="Prabhvir Saran" w:date="2017-02-02T15:44:00Z"/>
-        </w:rPr>
-      </w:pPr>
-      <w:ins w:id="744" w:author="Prabhvir Saran" w:date="2017-02-02T15:44:00Z">
+          <w:del w:id="744" w:author="Prabhvir Saran" w:date="2017-02-02T15:44:00Z"/>
+        </w:rPr>
+      </w:pPr>
+      <w:ins w:id="745" w:author="Prabhvir Saran" w:date="2017-02-02T15:44:00Z">
         <w:r>
           <w:rPr>
             <w:sz w:val="24"/>
@@ -10737,7 +10968,7 @@
           <w:t xml:space="preserve">Users will be able register and login to the website. Once a user logs in, he/she can comment and share his/her views on HEMA and also can provide suggestions to request some content and can also suggest for the betterment of the website. The pages describing the styles of HEMA and nearby locations will include a form where users can comment on styles they prefer, or which locations they prefer or train at. The information in these two pages will be displayed in a list. </w:t>
         </w:r>
       </w:ins>
-      <w:del w:id="745" w:author="Prabhvir Saran" w:date="2017-02-02T15:44:00Z">
+      <w:del w:id="746" w:author="Prabhvir Saran" w:date="2017-02-02T15:44:00Z">
         <w:r>
           <w:rPr>
             <w:sz w:val="24"/>
@@ -10807,13 +11038,13 @@
       <w:pPr>
         <w:ind w:firstLine="720"/>
         <w:rPr>
-          <w:del w:id="746" w:author="Prabhvir Saran" w:date="2017-02-02T15:44:00Z"/>
-        </w:rPr>
-        <w:pPrChange w:id="747" w:author="Prabhvir Saran" w:date="2017-02-02T23:16:00Z">
+          <w:del w:id="747" w:author="Prabhvir Saran" w:date="2017-02-02T15:44:00Z"/>
+        </w:rPr>
+        <w:pPrChange w:id="748" w:author="Prabhvir Saran" w:date="2017-02-02T23:16:00Z">
           <w:pPr/>
         </w:pPrChange>
       </w:pPr>
-      <w:del w:id="748" w:author="Prabhvir Saran" w:date="2017-02-02T15:44:00Z">
+      <w:del w:id="749" w:author="Prabhvir Saran" w:date="2017-02-02T15:44:00Z">
         <w:r>
           <w:rPr>
             <w:sz w:val="24"/>
@@ -10841,11 +11072,11 @@
         <w:ind w:left="0" w:firstLine="720"/>
         <w:contextualSpacing/>
         <w:rPr>
-          <w:del w:id="749" w:author="Prabhvir Saran" w:date="2017-02-02T15:44:00Z"/>
+          <w:del w:id="750" w:author="Prabhvir Saran" w:date="2017-02-02T15:44:00Z"/>
           <w:sz w:val="24"/>
           <w:szCs w:val="24"/>
         </w:rPr>
-        <w:pPrChange w:id="750" w:author="Prabhvir Saran" w:date="2017-02-02T23:16:00Z">
+        <w:pPrChange w:id="751" w:author="Prabhvir Saran" w:date="2017-02-02T23:16:00Z">
           <w:pPr>
             <w:widowControl w:val="0"/>
             <w:numPr>
@@ -10857,7 +11088,7 @@
           </w:pPr>
         </w:pPrChange>
       </w:pPr>
-      <w:del w:id="751" w:author="Prabhvir Saran" w:date="2017-02-02T15:44:00Z">
+      <w:del w:id="752" w:author="Prabhvir Saran" w:date="2017-02-02T15:44:00Z">
         <w:r>
           <w:rPr>
             <w:sz w:val="24"/>
@@ -10878,11 +11109,11 @@
         <w:ind w:left="0" w:firstLine="720"/>
         <w:contextualSpacing/>
         <w:rPr>
-          <w:del w:id="752" w:author="Prabhvir Saran" w:date="2017-02-02T15:44:00Z"/>
+          <w:del w:id="753" w:author="Prabhvir Saran" w:date="2017-02-02T15:44:00Z"/>
           <w:sz w:val="24"/>
           <w:szCs w:val="24"/>
         </w:rPr>
-        <w:pPrChange w:id="753" w:author="Prabhvir Saran" w:date="2017-02-02T23:16:00Z">
+        <w:pPrChange w:id="754" w:author="Prabhvir Saran" w:date="2017-02-02T23:16:00Z">
           <w:pPr>
             <w:widowControl w:val="0"/>
             <w:numPr>
@@ -10894,7 +11125,7 @@
           </w:pPr>
         </w:pPrChange>
       </w:pPr>
-      <w:del w:id="754" w:author="Prabhvir Saran" w:date="2017-02-02T15:44:00Z">
+      <w:del w:id="755" w:author="Prabhvir Saran" w:date="2017-02-02T15:44:00Z">
         <w:r>
           <w:rPr>
             <w:sz w:val="24"/>
@@ -10915,11 +11146,11 @@
         <w:ind w:left="0" w:firstLine="720"/>
         <w:contextualSpacing/>
         <w:rPr>
-          <w:del w:id="755" w:author="Prabhvir Saran" w:date="2017-02-02T15:44:00Z"/>
+          <w:del w:id="756" w:author="Prabhvir Saran" w:date="2017-02-02T15:44:00Z"/>
           <w:sz w:val="24"/>
           <w:szCs w:val="24"/>
         </w:rPr>
-        <w:pPrChange w:id="756" w:author="Prabhvir Saran" w:date="2017-02-02T23:16:00Z">
+        <w:pPrChange w:id="757" w:author="Prabhvir Saran" w:date="2017-02-02T23:16:00Z">
           <w:pPr>
             <w:widowControl w:val="0"/>
             <w:numPr>
@@ -10931,7 +11162,7 @@
           </w:pPr>
         </w:pPrChange>
       </w:pPr>
-      <w:del w:id="757" w:author="Prabhvir Saran" w:date="2017-02-02T15:44:00Z">
+      <w:del w:id="758" w:author="Prabhvir Saran" w:date="2017-02-02T15:44:00Z">
         <w:r>
           <w:rPr>
             <w:sz w:val="24"/>
@@ -10952,11 +11183,11 @@
         <w:ind w:left="0" w:firstLine="720"/>
         <w:contextualSpacing/>
         <w:rPr>
-          <w:del w:id="758" w:author="Prabhvir Saran" w:date="2017-02-02T15:44:00Z"/>
+          <w:del w:id="759" w:author="Prabhvir Saran" w:date="2017-02-02T15:44:00Z"/>
           <w:sz w:val="24"/>
           <w:szCs w:val="24"/>
         </w:rPr>
-        <w:pPrChange w:id="759" w:author="Prabhvir Saran" w:date="2017-02-02T23:16:00Z">
+        <w:pPrChange w:id="760" w:author="Prabhvir Saran" w:date="2017-02-02T23:16:00Z">
           <w:pPr>
             <w:widowControl w:val="0"/>
             <w:numPr>
@@ -10968,7 +11199,7 @@
           </w:pPr>
         </w:pPrChange>
       </w:pPr>
-      <w:del w:id="760" w:author="Prabhvir Saran" w:date="2017-02-02T15:44:00Z">
+      <w:del w:id="761" w:author="Prabhvir Saran" w:date="2017-02-02T15:44:00Z">
         <w:r>
           <w:rPr>
             <w:sz w:val="24"/>
@@ -11010,11 +11241,11 @@
         <w:ind w:left="0" w:firstLine="720"/>
         <w:contextualSpacing/>
         <w:rPr>
-          <w:del w:id="761" w:author="Prabhvir Saran" w:date="2017-02-02T15:44:00Z"/>
+          <w:del w:id="762" w:author="Prabhvir Saran" w:date="2017-02-02T15:44:00Z"/>
           <w:sz w:val="24"/>
           <w:szCs w:val="24"/>
         </w:rPr>
-        <w:pPrChange w:id="762" w:author="Prabhvir Saran" w:date="2017-02-02T23:16:00Z">
+        <w:pPrChange w:id="763" w:author="Prabhvir Saran" w:date="2017-02-02T23:16:00Z">
           <w:pPr>
             <w:widowControl w:val="0"/>
             <w:numPr>
@@ -11026,7 +11257,7 @@
           </w:pPr>
         </w:pPrChange>
       </w:pPr>
-      <w:del w:id="763" w:author="Prabhvir Saran" w:date="2017-02-02T15:44:00Z">
+      <w:del w:id="764" w:author="Prabhvir Saran" w:date="2017-02-02T15:44:00Z">
         <w:r>
           <w:rPr>
             <w:sz w:val="24"/>
@@ -11054,11 +11285,11 @@
         <w:ind w:left="0" w:firstLine="720"/>
         <w:contextualSpacing/>
         <w:rPr>
-          <w:del w:id="764" w:author="Prabhvir Saran" w:date="2017-02-02T15:44:00Z"/>
+          <w:del w:id="765" w:author="Prabhvir Saran" w:date="2017-02-02T15:44:00Z"/>
           <w:sz w:val="24"/>
           <w:szCs w:val="24"/>
         </w:rPr>
-        <w:pPrChange w:id="765" w:author="Prabhvir Saran" w:date="2017-02-02T23:16:00Z">
+        <w:pPrChange w:id="766" w:author="Prabhvir Saran" w:date="2017-02-02T23:16:00Z">
           <w:pPr>
             <w:widowControl w:val="0"/>
             <w:numPr>
@@ -11070,7 +11301,7 @@
           </w:pPr>
         </w:pPrChange>
       </w:pPr>
-      <w:del w:id="766" w:author="Prabhvir Saran" w:date="2017-02-02T15:44:00Z">
+      <w:del w:id="767" w:author="Prabhvir Saran" w:date="2017-02-02T15:44:00Z">
         <w:r>
           <w:rPr>
             <w:sz w:val="24"/>
@@ -11090,7 +11321,7 @@
           <w:sz w:val="24"/>
           <w:szCs w:val="24"/>
         </w:rPr>
-        <w:pPrChange w:id="767" w:author="Prabhvir Saran" w:date="2017-02-02T23:16:00Z">
+        <w:pPrChange w:id="768" w:author="Prabhvir Saran" w:date="2017-02-02T23:16:00Z">
           <w:pPr>
             <w:widowControl w:val="0"/>
             <w:spacing w:line="256" w:lineRule="auto"/>
@@ -11104,21 +11335,21 @@
       <w:pPr>
         <w:pStyle w:val="Heading2"/>
         <w:rPr>
-          <w:ins w:id="768" w:author="Prabhvir Saran" w:date="2017-02-02T23:16:00Z"/>
-        </w:rPr>
-      </w:pPr>
-      <w:bookmarkStart w:id="769" w:name="_Toc474878141"/>
+          <w:ins w:id="769" w:author="Prabhvir Saran" w:date="2017-02-02T23:16:00Z"/>
+        </w:rPr>
+      </w:pPr>
+      <w:bookmarkStart w:id="770" w:name="_Toc474878141"/>
       <w:r>
         <w:t>Work P</w:t>
       </w:r>
       <w:r>
         <w:t>lan</w:t>
       </w:r>
-      <w:bookmarkEnd w:id="769"/>
-    </w:p>
-    <w:p>
-      <w:pPr>
-        <w:pPrChange w:id="770" w:author="Prabhvir Saran" w:date="2017-02-02T23:16:00Z">
+      <w:bookmarkEnd w:id="770"/>
+    </w:p>
+    <w:p>
+      <w:pPr>
+        <w:pPrChange w:id="771" w:author="Prabhvir Saran" w:date="2017-02-02T23:16:00Z">
           <w:pPr>
             <w:pStyle w:val="Heading2"/>
           </w:pPr>
@@ -11463,7 +11694,7 @@
     <w:p>
       <w:pPr>
         <w:rPr>
-          <w:del w:id="771" w:author="Prabhvir Saran" w:date="2017-02-02T16:28:00Z"/>
+          <w:del w:id="772" w:author="Prabhvir Saran" w:date="2017-02-02T16:28:00Z"/>
           <w:b/>
           <w:sz w:val="32"/>
           <w:u w:val="single"/>
@@ -11477,7 +11708,7 @@
         </w:rPr>
         <w:t xml:space="preserve">                                                                                                                                                                                      </w:t>
       </w:r>
-      <w:del w:id="772" w:author="Prabhvir Saran" w:date="2017-02-02T16:28:00Z">
+      <w:del w:id="773" w:author="Prabhvir Saran" w:date="2017-02-02T16:28:00Z">
         <w:r>
           <w:rPr>
             <w:b/>
@@ -11491,7 +11722,7 @@
     <w:p>
       <w:pPr>
         <w:rPr>
-          <w:del w:id="773" w:author="Prabhvir Saran" w:date="2017-02-02T16:28:00Z"/>
+          <w:del w:id="774" w:author="Prabhvir Saran" w:date="2017-02-02T16:28:00Z"/>
           <w:b/>
           <w:sz w:val="32"/>
         </w:rPr>
@@ -11500,19 +11731,19 @@
     <w:p>
       <w:pPr>
         <w:rPr>
-          <w:del w:id="774" w:author="Prabhvir Saran" w:date="2017-02-02T16:28:00Z"/>
-          <w:b/>
-        </w:rPr>
-      </w:pPr>
-    </w:p>
-    <w:p>
-      <w:pPr>
-        <w:rPr>
           <w:del w:id="775" w:author="Prabhvir Saran" w:date="2017-02-02T16:28:00Z"/>
           <w:b/>
         </w:rPr>
       </w:pPr>
-      <w:del w:id="776" w:author="Prabhvir Saran" w:date="2017-02-02T16:28:00Z">
+    </w:p>
+    <w:p>
+      <w:pPr>
+        <w:rPr>
+          <w:del w:id="776" w:author="Prabhvir Saran" w:date="2017-02-02T16:28:00Z"/>
+          <w:b/>
+        </w:rPr>
+      </w:pPr>
+      <w:del w:id="777" w:author="Prabhvir Saran" w:date="2017-02-02T16:28:00Z">
         <w:r>
           <w:rPr>
             <w:b/>
@@ -11524,7 +11755,7 @@
     <w:p>
       <w:pPr>
         <w:rPr>
-          <w:del w:id="777" w:author="Prabhvir Saran" w:date="2017-02-02T16:28:00Z"/>
+          <w:del w:id="778" w:author="Prabhvir Saran" w:date="2017-02-02T16:28:00Z"/>
           <w:b/>
         </w:rPr>
       </w:pPr>
@@ -11532,14 +11763,14 @@
     <w:p>
       <w:pPr>
         <w:rPr>
-          <w:del w:id="778" w:author="Prabhvir Saran" w:date="2017-02-02T16:28:00Z"/>
+          <w:del w:id="779" w:author="Prabhvir Saran" w:date="2017-02-02T16:28:00Z"/>
           <w:b/>
           <w:sz w:val="32"/>
           <w:szCs w:val="32"/>
           <w:u w:val="single"/>
         </w:rPr>
       </w:pPr>
-      <w:del w:id="779" w:author="Prabhvir Saran" w:date="2017-02-02T16:28:00Z">
+      <w:del w:id="780" w:author="Prabhvir Saran" w:date="2017-02-02T16:28:00Z">
         <w:r>
           <w:rPr>
             <w:b/>
@@ -11550,17 +11781,6 @@
           <w:delText xml:space="preserve">                   </w:delText>
         </w:r>
       </w:del>
-    </w:p>
-    <w:p>
-      <w:pPr>
-        <w:rPr>
-          <w:del w:id="780" w:author="Prabhvir Saran" w:date="2017-02-02T16:28:00Z"/>
-          <w:b/>
-          <w:sz w:val="32"/>
-          <w:szCs w:val="32"/>
-          <w:u w:val="single"/>
-        </w:rPr>
-      </w:pPr>
     </w:p>
     <w:p>
       <w:pPr>
@@ -11730,10 +11950,21 @@
     <w:p>
       <w:pPr>
         <w:rPr>
+          <w:del w:id="796" w:author="Prabhvir Saran" w:date="2017-02-02T16:28:00Z"/>
           <w:b/>
-        </w:rPr>
-      </w:pPr>
-      <w:del w:id="796" w:author="Prabhvir Saran" w:date="2017-02-02T16:28:00Z">
+          <w:sz w:val="32"/>
+          <w:szCs w:val="32"/>
+          <w:u w:val="single"/>
+        </w:rPr>
+      </w:pPr>
+    </w:p>
+    <w:p>
+      <w:pPr>
+        <w:rPr>
+          <w:b/>
+        </w:rPr>
+      </w:pPr>
+      <w:del w:id="797" w:author="Prabhvir Saran" w:date="2017-02-02T16:28:00Z">
         <w:r>
           <w:rPr>
             <w:b/>
@@ -11746,7 +11977,7 @@
       </w:del>
     </w:p>
     <w:sectPr>
-      <w:headerReference w:type="default" r:id="rId31"/>
+      <w:headerReference w:type="default" r:id="rId34"/>
       <w:pgSz w:w="12240" w:h="15840"/>
       <w:pgMar w:top="1440" w:right="1440" w:bottom="1440" w:left="1440" w:header="720" w:footer="720" w:gutter="0"/>
       <w:pgNumType w:start="0"/>
@@ -14634,7 +14865,7 @@
 </file>
 
 <file path=customXml/itemProps2.xml><?xml version="1.0" encoding="utf-8"?>
-<ds:datastoreItem xmlns:ds="http://schemas.openxmlformats.org/officeDocument/2006/customXml" ds:itemID="{085070C7-E384-47A4-9C81-E5882EAF39A6}">
+<ds:datastoreItem xmlns:ds="http://schemas.openxmlformats.org/officeDocument/2006/customXml" ds:itemID="{637F5BC1-58E4-4768-AAB7-3A719A241E09}">
   <ds:schemaRefs>
     <ds:schemaRef ds:uri="http://schemas.openxmlformats.org/officeDocument/2006/bibliography"/>
   </ds:schemaRefs>

</xml_diff>